<commit_message>
Finalização do Manual do usuário VendasTottal.docx, faltando correção da tabulação e espaços
</commit_message>
<xml_diff>
--- a/CooperTs/Manual do usuário VendasTottal.docx
+++ b/CooperTs/Manual do usuário VendasTottal.docx
@@ -9,8 +9,6 @@
       <w:r>
         <w:t>Manual do Usuário</w:t>
       </w:r>
-      <w:bookmarkStart w:id="0" w:name="_GoBack"/>
-      <w:bookmarkEnd w:id="0"/>
     </w:p>
     <w:p>
       <w:pPr>
@@ -1241,18 +1239,19 @@
       <w:pPr>
         <w:pStyle w:val="Heading1"/>
       </w:pPr>
-      <w:bookmarkStart w:id="1" w:name="_Toc467473439"/>
-      <w:bookmarkStart w:id="2" w:name="_Toc467473971"/>
-      <w:bookmarkStart w:id="3" w:name="_Toc467477710"/>
-      <w:bookmarkStart w:id="4" w:name="_Toc467494864"/>
-      <w:bookmarkStart w:id="5" w:name="_Toc467495234"/>
-      <w:bookmarkStart w:id="6" w:name="_Toc468086040"/>
-      <w:bookmarkStart w:id="7" w:name="_Toc497896595"/>
-      <w:bookmarkStart w:id="8" w:name="_Toc433199345"/>
+      <w:bookmarkStart w:id="0" w:name="_Toc467473439"/>
+      <w:bookmarkStart w:id="1" w:name="_Toc467473971"/>
+      <w:bookmarkStart w:id="2" w:name="_Toc467477710"/>
+      <w:bookmarkStart w:id="3" w:name="_Toc467494864"/>
+      <w:bookmarkStart w:id="4" w:name="_Toc467495234"/>
+      <w:bookmarkStart w:id="5" w:name="_Toc468086040"/>
+      <w:bookmarkStart w:id="6" w:name="_Toc497896595"/>
+      <w:bookmarkStart w:id="7" w:name="_Toc433199345"/>
       <w:r>
         <w:lastRenderedPageBreak/>
         <w:t>Introdução</w:t>
       </w:r>
+      <w:bookmarkEnd w:id="0"/>
       <w:bookmarkEnd w:id="1"/>
       <w:bookmarkEnd w:id="2"/>
       <w:bookmarkEnd w:id="3"/>
@@ -1260,7 +1259,6 @@
       <w:bookmarkEnd w:id="5"/>
       <w:bookmarkEnd w:id="6"/>
       <w:bookmarkEnd w:id="7"/>
-      <w:bookmarkEnd w:id="8"/>
     </w:p>
     <w:p>
       <w:pPr>
@@ -1275,8 +1273,8 @@
       <w:pPr>
         <w:pStyle w:val="Heading1"/>
       </w:pPr>
-      <w:bookmarkStart w:id="9" w:name="_Hlt467473290"/>
-      <w:bookmarkEnd w:id="9"/>
+      <w:bookmarkStart w:id="8" w:name="_Hlt467473290"/>
+      <w:bookmarkEnd w:id="8"/>
       <w:r>
         <w:t>Login</w:t>
       </w:r>
@@ -2664,6 +2662,211 @@
         <w:pStyle w:val="Heading2"/>
       </w:pPr>
       <w:r>
+        <w:t>Adição de Cadastro por Campo Com Pesquisa</w:t>
+      </w:r>
+    </w:p>
+    <w:p>
+      <w:pPr>
+        <w:ind w:left="708"/>
+      </w:pPr>
+      <w:r>
+        <w:t>4.3.1</w:t>
+      </w:r>
+      <w:r>
+        <w:tab/>
+        <w:t>Em algumas situações você pode pesquisar algo no campo com pesquisa e não encontrar o que procura, em alguns casos você pode criar naquele momento o registro que precisa.</w:t>
+      </w:r>
+      <w:r>
+        <w:br/>
+      </w:r>
+      <w:r>
+        <w:br/>
+        <w:t>4.3.2</w:t>
+      </w:r>
+      <w:r>
+        <w:tab/>
+        <w:t xml:space="preserve">Para fazer um novo cadastro, no seu teclado pressione a tecla </w:t>
+      </w:r>
+      <w:r>
+        <w:t>Alt</w:t>
+      </w:r>
+      <w:r>
+        <w:t xml:space="preserve"> e enquanto a segura aperte a letra N, como mostra a imagem.</w:t>
+      </w:r>
+    </w:p>
+    <w:p>
+      <w:r>
+        <w:rPr>
+          <w:noProof/>
+        </w:rPr>
+        <w:drawing>
+          <wp:inline distT="0" distB="0" distL="0" distR="0">
+            <wp:extent cx="5759450" cy="2553335"/>
+            <wp:effectExtent l="0" t="0" r="0" b="0"/>
+            <wp:docPr id="79" name="Picture 79"/>
+            <wp:cNvGraphicFramePr>
+              <a:graphicFrameLocks xmlns:a="http://schemas.openxmlformats.org/drawingml/2006/main" noChangeAspect="1"/>
+            </wp:cNvGraphicFramePr>
+            <a:graphic xmlns:a="http://schemas.openxmlformats.org/drawingml/2006/main">
+              <a:graphicData uri="http://schemas.openxmlformats.org/drawingml/2006/picture">
+                <pic:pic xmlns:pic="http://schemas.openxmlformats.org/drawingml/2006/picture">
+                  <pic:nvPicPr>
+                    <pic:cNvPr id="79" name="a1.png"/>
+                    <pic:cNvPicPr/>
+                  </pic:nvPicPr>
+                  <pic:blipFill>
+                    <a:blip r:embed="rId29">
+                      <a:extLst>
+                        <a:ext uri="{28A0092B-C50C-407E-A947-70E740481C1C}">
+                          <a14:useLocalDpi xmlns:a14="http://schemas.microsoft.com/office/drawing/2010/main" val="0"/>
+                        </a:ext>
+                      </a:extLst>
+                    </a:blip>
+                    <a:stretch>
+                      <a:fillRect/>
+                    </a:stretch>
+                  </pic:blipFill>
+                  <pic:spPr>
+                    <a:xfrm>
+                      <a:off x="0" y="0"/>
+                      <a:ext cx="5759450" cy="2553335"/>
+                    </a:xfrm>
+                    <a:prstGeom prst="rect">
+                      <a:avLst/>
+                    </a:prstGeom>
+                  </pic:spPr>
+                </pic:pic>
+              </a:graphicData>
+            </a:graphic>
+          </wp:inline>
+        </w:drawing>
+      </w:r>
+    </w:p>
+    <w:p/>
+    <w:p>
+      <w:r>
+        <w:tab/>
+        <w:t>4.3.3</w:t>
+      </w:r>
+      <w:r>
+        <w:tab/>
+        <w:t>Você será direcionado para a página de cadastro do tipo que você estava cadastrando, nesse caso de exemplo, como usamos um campo Cargo seremos direcionado para o cadastro de Cargo.</w:t>
+      </w:r>
+    </w:p>
+    <w:p>
+      <w:r>
+        <w:rPr>
+          <w:noProof/>
+        </w:rPr>
+        <w:lastRenderedPageBreak/>
+        <w:drawing>
+          <wp:inline distT="0" distB="0" distL="0" distR="0">
+            <wp:extent cx="5287113" cy="2495898"/>
+            <wp:effectExtent l="0" t="0" r="8890" b="0"/>
+            <wp:docPr id="80" name="Picture 80"/>
+            <wp:cNvGraphicFramePr>
+              <a:graphicFrameLocks xmlns:a="http://schemas.openxmlformats.org/drawingml/2006/main" noChangeAspect="1"/>
+            </wp:cNvGraphicFramePr>
+            <a:graphic xmlns:a="http://schemas.openxmlformats.org/drawingml/2006/main">
+              <a:graphicData uri="http://schemas.openxmlformats.org/drawingml/2006/picture">
+                <pic:pic xmlns:pic="http://schemas.openxmlformats.org/drawingml/2006/picture">
+                  <pic:nvPicPr>
+                    <pic:cNvPr id="80" name="a3.png"/>
+                    <pic:cNvPicPr/>
+                  </pic:nvPicPr>
+                  <pic:blipFill>
+                    <a:blip r:embed="rId30">
+                      <a:extLst>
+                        <a:ext uri="{28A0092B-C50C-407E-A947-70E740481C1C}">
+                          <a14:useLocalDpi xmlns:a14="http://schemas.microsoft.com/office/drawing/2010/main" val="0"/>
+                        </a:ext>
+                      </a:extLst>
+                    </a:blip>
+                    <a:stretch>
+                      <a:fillRect/>
+                    </a:stretch>
+                  </pic:blipFill>
+                  <pic:spPr>
+                    <a:xfrm>
+                      <a:off x="0" y="0"/>
+                      <a:ext cx="5287113" cy="2495898"/>
+                    </a:xfrm>
+                    <a:prstGeom prst="rect">
+                      <a:avLst/>
+                    </a:prstGeom>
+                  </pic:spPr>
+                </pic:pic>
+              </a:graphicData>
+            </a:graphic>
+          </wp:inline>
+        </w:drawing>
+      </w:r>
+    </w:p>
+    <w:p>
+      <w:pPr>
+        <w:ind w:left="708"/>
+      </w:pPr>
+      <w:r>
+        <w:t>4.3.4</w:t>
+      </w:r>
+      <w:r>
+        <w:tab/>
+        <w:t>Você voltará para a tela de cadastro antiga com o registro necessário já efetuado.</w:t>
+      </w:r>
+    </w:p>
+    <w:p>
+      <w:r>
+        <w:rPr>
+          <w:noProof/>
+        </w:rPr>
+        <w:drawing>
+          <wp:inline distT="0" distB="0" distL="0" distR="0">
+            <wp:extent cx="5759450" cy="2686685"/>
+            <wp:effectExtent l="0" t="0" r="0" b="0"/>
+            <wp:docPr id="81" name="Picture 81"/>
+            <wp:cNvGraphicFramePr>
+              <a:graphicFrameLocks xmlns:a="http://schemas.openxmlformats.org/drawingml/2006/main" noChangeAspect="1"/>
+            </wp:cNvGraphicFramePr>
+            <a:graphic xmlns:a="http://schemas.openxmlformats.org/drawingml/2006/main">
+              <a:graphicData uri="http://schemas.openxmlformats.org/drawingml/2006/picture">
+                <pic:pic xmlns:pic="http://schemas.openxmlformats.org/drawingml/2006/picture">
+                  <pic:nvPicPr>
+                    <pic:cNvPr id="81" name="a4.png"/>
+                    <pic:cNvPicPr/>
+                  </pic:nvPicPr>
+                  <pic:blipFill>
+                    <a:blip r:embed="rId31">
+                      <a:extLst>
+                        <a:ext uri="{28A0092B-C50C-407E-A947-70E740481C1C}">
+                          <a14:useLocalDpi xmlns:a14="http://schemas.microsoft.com/office/drawing/2010/main" val="0"/>
+                        </a:ext>
+                      </a:extLst>
+                    </a:blip>
+                    <a:stretch>
+                      <a:fillRect/>
+                    </a:stretch>
+                  </pic:blipFill>
+                  <pic:spPr>
+                    <a:xfrm>
+                      <a:off x="0" y="0"/>
+                      <a:ext cx="5759450" cy="2686685"/>
+                    </a:xfrm>
+                    <a:prstGeom prst="rect">
+                      <a:avLst/>
+                    </a:prstGeom>
+                  </pic:spPr>
+                </pic:pic>
+              </a:graphicData>
+            </a:graphic>
+          </wp:inline>
+        </w:drawing>
+      </w:r>
+    </w:p>
+    <w:p>
+      <w:pPr>
+        <w:pStyle w:val="Heading2"/>
+      </w:pPr>
+      <w:r>
         <w:t>Campos de Data</w:t>
       </w:r>
     </w:p>
@@ -2685,7 +2888,13 @@
         <w:ind w:left="708"/>
       </w:pPr>
       <w:r>
-        <w:t>4.3.1</w:t>
+        <w:t>4.</w:t>
+      </w:r>
+      <w:r>
+        <w:t>4</w:t>
+      </w:r>
+      <w:r>
+        <w:t>.1</w:t>
       </w:r>
       <w:r>
         <w:tab/>
@@ -2713,7 +2922,7 @@
                     <pic:cNvPicPr/>
                   </pic:nvPicPr>
                   <pic:blipFill>
-                    <a:blip r:embed="rId29">
+                    <a:blip r:embed="rId32">
                       <a:extLst>
                         <a:ext uri="{28A0092B-C50C-407E-A947-70E740481C1C}">
                           <a14:useLocalDpi xmlns:a14="http://schemas.microsoft.com/office/drawing/2010/main" val="0"/>
@@ -2746,6 +2955,7 @@
         <w:pStyle w:val="Heading2"/>
       </w:pPr>
       <w:r>
+        <w:lastRenderedPageBreak/>
         <w:t>SubCadastros em Grids Internos</w:t>
       </w:r>
     </w:p>
@@ -2767,7 +2977,10 @@
         <w:ind w:left="708"/>
       </w:pPr>
       <w:r>
-        <w:t>4.4.1</w:t>
+        <w:t>4.5</w:t>
+      </w:r>
+      <w:r>
+        <w:t>.1</w:t>
       </w:r>
       <w:r>
         <w:tab/>
@@ -2784,7 +2997,10 @@
         <w:ind w:left="708"/>
       </w:pPr>
       <w:r>
-        <w:t>4.4.2 Primeiro vamos olhar um exemplo desse tipo de cadastro, que é o de Dados da função do funcionário, acesse esse cadastro e veja essa página.</w:t>
+        <w:t>4.5</w:t>
+      </w:r>
+      <w:r>
+        <w:t>.2 Primeiro vamos olhar um exemplo desse tipo de cadastro, que é o de Dados da função do funcionário, acesse esse cadastro e veja essa página.</w:t>
       </w:r>
     </w:p>
     <w:p>
@@ -2795,7 +3011,6 @@
         <w:rPr>
           <w:noProof/>
         </w:rPr>
-        <w:lastRenderedPageBreak/>
         <w:drawing>
           <wp:inline distT="0" distB="0" distL="0" distR="0" wp14:anchorId="7649E85A" wp14:editId="0C63C9B2">
             <wp:extent cx="5759450" cy="1846580"/>
@@ -2812,7 +3027,7 @@
                     <pic:cNvPicPr/>
                   </pic:nvPicPr>
                   <pic:blipFill>
-                    <a:blip r:embed="rId30">
+                    <a:blip r:embed="rId33">
                       <a:extLst>
                         <a:ext uri="{28A0092B-C50C-407E-A947-70E740481C1C}">
                           <a14:useLocalDpi xmlns:a14="http://schemas.microsoft.com/office/drawing/2010/main" val="0"/>
@@ -2849,7 +3064,10 @@
         <w:ind w:left="708"/>
       </w:pPr>
       <w:r>
-        <w:t>4.4.3 Adição</w:t>
+        <w:t>4.5</w:t>
+      </w:r>
+      <w:r>
+        <w:t>.3 Adição</w:t>
       </w:r>
     </w:p>
     <w:p>
@@ -2857,7 +3075,13 @@
         <w:ind w:left="708" w:firstLine="708"/>
       </w:pPr>
       <w:r>
-        <w:t>4.4.3.1 Utilizando o capítulo 4.2 procure funções no sistema e clique em adicionar e verifique que elas aparecem no grid abaixo</w:t>
+        <w:t>4.</w:t>
+      </w:r>
+      <w:r>
+        <w:t>5</w:t>
+      </w:r>
+      <w:r>
+        <w:t>.3.1 Utilizando o capítulo 4.2 procure funções no sistema e clique em adicionar e verifique que elas aparecem no grid abaixo</w:t>
       </w:r>
       <w:r>
         <w:t>, esse botão adicona no grid a função selecionado no campo.</w:t>
@@ -2884,7 +3108,7 @@
                     <pic:cNvPicPr/>
                   </pic:nvPicPr>
                   <pic:blipFill>
-                    <a:blip r:embed="rId31">
+                    <a:blip r:embed="rId34">
                       <a:extLst>
                         <a:ext uri="{28A0092B-C50C-407E-A947-70E740481C1C}">
                           <a14:useLocalDpi xmlns:a14="http://schemas.microsoft.com/office/drawing/2010/main" val="0"/>
@@ -2918,7 +3142,10 @@
       </w:r>
       <w:r>
         <w:tab/>
-        <w:t>4.4.3.2 Verifique como fica depois de adicionar várias informações</w:t>
+        <w:t>4.5</w:t>
+      </w:r>
+      <w:r>
+        <w:t>.3.2 Verifique como fica depois de adicionar várias informações</w:t>
       </w:r>
     </w:p>
     <w:p>
@@ -2926,6 +3153,7 @@
         <w:rPr>
           <w:noProof/>
         </w:rPr>
+        <w:lastRenderedPageBreak/>
         <w:drawing>
           <wp:inline distT="0" distB="0" distL="0" distR="0">
             <wp:extent cx="5759450" cy="2786380"/>
@@ -2942,7 +3170,7 @@
                     <pic:cNvPicPr/>
                   </pic:nvPicPr>
                   <pic:blipFill>
-                    <a:blip r:embed="rId32">
+                    <a:blip r:embed="rId35">
                       <a:extLst>
                         <a:ext uri="{28A0092B-C50C-407E-A947-70E740481C1C}">
                           <a14:useLocalDpi xmlns:a14="http://schemas.microsoft.com/office/drawing/2010/main" val="0"/>
@@ -2975,7 +3203,10 @@
         <w:ind w:left="708"/>
       </w:pPr>
       <w:r>
-        <w:t>4.4.4 Remoção</w:t>
+        <w:t>4.5</w:t>
+      </w:r>
+      <w:r>
+        <w:t>.4 Remoção</w:t>
       </w:r>
     </w:p>
     <w:p>
@@ -2983,7 +3214,13 @@
         <w:ind w:left="1413"/>
       </w:pPr>
       <w:r>
-        <w:t>4.4.4.1 Existem duas formas de se excluir um registro, primeiro vamos clicar no link Remover Função.</w:t>
+        <w:t>4.</w:t>
+      </w:r>
+      <w:r>
+        <w:t>5</w:t>
+      </w:r>
+      <w:r>
+        <w:t>.4.1 Existem duas formas de se excluir um registro, primeiro vamos clicar no link Remover Função.</w:t>
       </w:r>
     </w:p>
     <w:p>
@@ -2991,7 +3228,6 @@
         <w:rPr>
           <w:noProof/>
         </w:rPr>
-        <w:lastRenderedPageBreak/>
         <w:drawing>
           <wp:inline distT="0" distB="0" distL="0" distR="0">
             <wp:extent cx="5759450" cy="2597785"/>
@@ -3008,7 +3244,7 @@
                     <pic:cNvPicPr/>
                   </pic:nvPicPr>
                   <pic:blipFill>
-                    <a:blip r:embed="rId33">
+                    <a:blip r:embed="rId36">
                       <a:extLst>
                         <a:ext uri="{28A0092B-C50C-407E-A947-70E740481C1C}">
                           <a14:useLocalDpi xmlns:a14="http://schemas.microsoft.com/office/drawing/2010/main" val="0"/>
@@ -3041,7 +3277,10 @@
         <w:ind w:left="1410"/>
       </w:pPr>
       <w:r>
-        <w:t>4.4.4.2</w:t>
+        <w:t>4.5</w:t>
+      </w:r>
+      <w:r>
+        <w:t>.4.2</w:t>
       </w:r>
       <w:r>
         <w:tab/>
@@ -3069,7 +3308,7 @@
                     <pic:cNvPicPr/>
                   </pic:nvPicPr>
                   <pic:blipFill>
-                    <a:blip r:embed="rId34">
+                    <a:blip r:embed="rId37">
                       <a:extLst>
                         <a:ext uri="{28A0092B-C50C-407E-A947-70E740481C1C}">
                           <a14:useLocalDpi xmlns:a14="http://schemas.microsoft.com/office/drawing/2010/main" val="0"/>
@@ -3102,6 +3341,7 @@
         <w:pStyle w:val="Heading2"/>
       </w:pPr>
       <w:r>
+        <w:lastRenderedPageBreak/>
         <w:t>ComboBox</w:t>
       </w:r>
     </w:p>
@@ -3110,7 +3350,10 @@
         <w:ind w:left="708"/>
       </w:pPr>
       <w:r>
-        <w:t>4.5.1</w:t>
+        <w:t>4.6</w:t>
+      </w:r>
+      <w:r>
+        <w:t>.1</w:t>
       </w:r>
       <w:r>
         <w:tab/>
@@ -3139,7 +3382,7 @@
                     <pic:cNvPicPr/>
                   </pic:nvPicPr>
                   <pic:blipFill>
-                    <a:blip r:embed="rId35">
+                    <a:blip r:embed="rId38">
                       <a:extLst>
                         <a:ext uri="{28A0092B-C50C-407E-A947-70E740481C1C}">
                           <a14:useLocalDpi xmlns:a14="http://schemas.microsoft.com/office/drawing/2010/main" val="0"/>
@@ -3176,7 +3419,10 @@
         <w:ind w:left="708"/>
       </w:pPr>
       <w:r>
-        <w:t>4.5.2</w:t>
+        <w:t>4.6</w:t>
+      </w:r>
+      <w:r>
+        <w:t>.2</w:t>
       </w:r>
       <w:r>
         <w:tab/>
@@ -3194,7 +3440,6 @@
         <w:rPr>
           <w:noProof/>
         </w:rPr>
-        <w:lastRenderedPageBreak/>
         <w:drawing>
           <wp:inline distT="0" distB="0" distL="0" distR="0">
             <wp:extent cx="3277057" cy="2962688"/>
@@ -3211,7 +3456,7 @@
                     <pic:cNvPicPr/>
                   </pic:nvPicPr>
                   <pic:blipFill>
-                    <a:blip r:embed="rId36">
+                    <a:blip r:embed="rId39">
                       <a:extLst>
                         <a:ext uri="{28A0092B-C50C-407E-A947-70E740481C1C}">
                           <a14:useLocalDpi xmlns:a14="http://schemas.microsoft.com/office/drawing/2010/main" val="0"/>
@@ -3248,7 +3493,10 @@
         <w:ind w:firstLine="708"/>
       </w:pPr>
       <w:r>
-        <w:t>4.5.3 Utilize a barra de rolagem da direita para ver os itens abaixo</w:t>
+        <w:t>4.6</w:t>
+      </w:r>
+      <w:r>
+        <w:t>.3 Utilize a barra de rolagem da direita para ver os itens abaixo</w:t>
       </w:r>
       <w:r>
         <w:t>.</w:t>
@@ -3283,7 +3531,7 @@
                     <pic:cNvPicPr/>
                   </pic:nvPicPr>
                   <pic:blipFill>
-                    <a:blip r:embed="rId37">
+                    <a:blip r:embed="rId40">
                       <a:extLst>
                         <a:ext uri="{28A0092B-C50C-407E-A947-70E740481C1C}">
                           <a14:useLocalDpi xmlns:a14="http://schemas.microsoft.com/office/drawing/2010/main" val="0"/>
@@ -3312,6 +3560,779 @@
     </w:p>
     <w:p>
       <w:pPr>
+        <w:ind w:firstLine="708"/>
+      </w:pPr>
+    </w:p>
+    <w:p>
+      <w:pPr>
+        <w:ind w:firstLine="708"/>
+      </w:pPr>
+    </w:p>
+    <w:p>
+      <w:pPr>
+        <w:ind w:firstLine="708"/>
+      </w:pPr>
+    </w:p>
+    <w:p>
+      <w:pPr>
+        <w:ind w:firstLine="708"/>
+      </w:pPr>
+    </w:p>
+    <w:p>
+      <w:pPr>
+        <w:pStyle w:val="Heading2"/>
+      </w:pPr>
+      <w:r>
+        <w:lastRenderedPageBreak/>
+        <w:t>Consulta de</w:t>
+      </w:r>
+      <w:r>
+        <w:t xml:space="preserve"> </w:t>
+      </w:r>
+      <w:r>
+        <w:t>CPF</w:t>
+      </w:r>
+      <w:r>
+        <w:t xml:space="preserve"> ou </w:t>
+      </w:r>
+      <w:r>
+        <w:t>CNPJ</w:t>
+      </w:r>
+      <w:r>
+        <w:t xml:space="preserve"> antes do cadastro</w:t>
+      </w:r>
+    </w:p>
+    <w:p/>
+    <w:p>
+      <w:pPr>
+        <w:ind w:left="708"/>
+      </w:pPr>
+      <w:r>
+        <w:t>4.7</w:t>
+      </w:r>
+      <w:r>
+        <w:t>.1</w:t>
+      </w:r>
+      <w:r>
+        <w:tab/>
+        <w:t>Acesse um cadastro que exige um CPF ou um CNPJ antes de acessar o cadastro.</w:t>
+      </w:r>
+    </w:p>
+    <w:p>
+      <w:pPr>
+        <w:ind w:left="708"/>
+      </w:pPr>
+    </w:p>
+    <w:p>
+      <w:pPr>
+        <w:ind w:left="708"/>
+      </w:pPr>
+      <w:r>
+        <w:t>4.</w:t>
+      </w:r>
+      <w:r>
+        <w:t>7</w:t>
+      </w:r>
+      <w:r>
+        <w:t>.2</w:t>
+      </w:r>
+      <w:r>
+        <w:tab/>
+        <w:t>Se o cadastro necessitar de um CNPJ, irá aparecer um campo pedindo CNPJ e valindo o CNPJ, se o cadastro necessitar de um CPF, irá aparecer um campo pedindo CPF e validando o CPF.</w:t>
+      </w:r>
+    </w:p>
+    <w:p>
+      <w:pPr>
+        <w:ind w:left="708"/>
+      </w:pPr>
+    </w:p>
+    <w:p>
+      <w:pPr>
+        <w:ind w:left="708"/>
+      </w:pPr>
+      <w:r>
+        <w:t>4.</w:t>
+      </w:r>
+      <w:r>
+        <w:t>7</w:t>
+      </w:r>
+      <w:r>
+        <w:t>.3</w:t>
+      </w:r>
+      <w:r>
+        <w:tab/>
+        <w:t>Caso seja um CNPJ.</w:t>
+      </w:r>
+    </w:p>
+    <w:p>
+      <w:pPr>
+        <w:ind w:left="708"/>
+      </w:pPr>
+    </w:p>
+    <w:p>
+      <w:pPr>
+        <w:ind w:left="708" w:firstLine="708"/>
+      </w:pPr>
+      <w:r>
+        <w:rPr>
+          <w:noProof/>
+        </w:rPr>
+        <w:drawing>
+          <wp:inline distT="0" distB="0" distL="0" distR="0">
+            <wp:extent cx="4191585" cy="1790950"/>
+            <wp:effectExtent l="0" t="0" r="0" b="0"/>
+            <wp:docPr id="88" name="Picture 88"/>
+            <wp:cNvGraphicFramePr>
+              <a:graphicFrameLocks xmlns:a="http://schemas.openxmlformats.org/drawingml/2006/main" noChangeAspect="1"/>
+            </wp:cNvGraphicFramePr>
+            <a:graphic xmlns:a="http://schemas.openxmlformats.org/drawingml/2006/main">
+              <a:graphicData uri="http://schemas.openxmlformats.org/drawingml/2006/picture">
+                <pic:pic xmlns:pic="http://schemas.openxmlformats.org/drawingml/2006/picture">
+                  <pic:nvPicPr>
+                    <pic:cNvPr id="88" name="a10.png"/>
+                    <pic:cNvPicPr/>
+                  </pic:nvPicPr>
+                  <pic:blipFill>
+                    <a:blip r:embed="rId41">
+                      <a:extLst>
+                        <a:ext uri="{28A0092B-C50C-407E-A947-70E740481C1C}">
+                          <a14:useLocalDpi xmlns:a14="http://schemas.microsoft.com/office/drawing/2010/main" val="0"/>
+                        </a:ext>
+                      </a:extLst>
+                    </a:blip>
+                    <a:stretch>
+                      <a:fillRect/>
+                    </a:stretch>
+                  </pic:blipFill>
+                  <pic:spPr>
+                    <a:xfrm>
+                      <a:off x="0" y="0"/>
+                      <a:ext cx="4191585" cy="1790950"/>
+                    </a:xfrm>
+                    <a:prstGeom prst="rect">
+                      <a:avLst/>
+                    </a:prstGeom>
+                  </pic:spPr>
+                </pic:pic>
+              </a:graphicData>
+            </a:graphic>
+          </wp:inline>
+        </w:drawing>
+      </w:r>
+    </w:p>
+    <w:p>
+      <w:pPr>
+        <w:ind w:left="708" w:firstLine="708"/>
+      </w:pPr>
+    </w:p>
+    <w:p>
+      <w:pPr>
+        <w:ind w:firstLine="708"/>
+      </w:pPr>
+      <w:r>
+        <w:t>4.</w:t>
+      </w:r>
+      <w:r>
+        <w:t>7</w:t>
+      </w:r>
+      <w:r>
+        <w:t>.4 Caso seja um CPF.</w:t>
+      </w:r>
+    </w:p>
+    <w:p>
+      <w:pPr>
+        <w:ind w:firstLine="708"/>
+      </w:pPr>
+    </w:p>
+    <w:p>
+      <w:pPr>
+        <w:ind w:left="708" w:firstLine="708"/>
+      </w:pPr>
+      <w:r>
+        <w:rPr>
+          <w:noProof/>
+        </w:rPr>
+        <w:drawing>
+          <wp:inline distT="0" distB="0" distL="0" distR="0">
+            <wp:extent cx="3248478" cy="1771897"/>
+            <wp:effectExtent l="0" t="0" r="9525" b="0"/>
+            <wp:docPr id="89" name="Picture 89"/>
+            <wp:cNvGraphicFramePr>
+              <a:graphicFrameLocks xmlns:a="http://schemas.openxmlformats.org/drawingml/2006/main" noChangeAspect="1"/>
+            </wp:cNvGraphicFramePr>
+            <a:graphic xmlns:a="http://schemas.openxmlformats.org/drawingml/2006/main">
+              <a:graphicData uri="http://schemas.openxmlformats.org/drawingml/2006/picture">
+                <pic:pic xmlns:pic="http://schemas.openxmlformats.org/drawingml/2006/picture">
+                  <pic:nvPicPr>
+                    <pic:cNvPr id="89" name="a11.png"/>
+                    <pic:cNvPicPr/>
+                  </pic:nvPicPr>
+                  <pic:blipFill>
+                    <a:blip r:embed="rId42">
+                      <a:extLst>
+                        <a:ext uri="{28A0092B-C50C-407E-A947-70E740481C1C}">
+                          <a14:useLocalDpi xmlns:a14="http://schemas.microsoft.com/office/drawing/2010/main" val="0"/>
+                        </a:ext>
+                      </a:extLst>
+                    </a:blip>
+                    <a:stretch>
+                      <a:fillRect/>
+                    </a:stretch>
+                  </pic:blipFill>
+                  <pic:spPr>
+                    <a:xfrm>
+                      <a:off x="0" y="0"/>
+                      <a:ext cx="3248478" cy="1771897"/>
+                    </a:xfrm>
+                    <a:prstGeom prst="rect">
+                      <a:avLst/>
+                    </a:prstGeom>
+                  </pic:spPr>
+                </pic:pic>
+              </a:graphicData>
+            </a:graphic>
+          </wp:inline>
+        </w:drawing>
+      </w:r>
+    </w:p>
+    <w:p>
+      <w:pPr>
+        <w:ind w:left="708" w:firstLine="708"/>
+      </w:pPr>
+    </w:p>
+    <w:p>
+      <w:pPr>
+        <w:ind w:firstLine="708"/>
+      </w:pPr>
+      <w:r>
+        <w:t>4.</w:t>
+      </w:r>
+      <w:r>
+        <w:t>7</w:t>
+      </w:r>
+      <w:r>
+        <w:t>.5</w:t>
+      </w:r>
+      <w:r>
+        <w:tab/>
+        <w:t>Caso seja um CPF ou CNPJ não existente, os campos não serão preenchidos.</w:t>
+      </w:r>
+    </w:p>
+    <w:p>
+      <w:pPr>
+        <w:ind w:left="1416"/>
+      </w:pPr>
+    </w:p>
+    <w:p>
+      <w:r>
+        <w:rPr>
+          <w:noProof/>
+        </w:rPr>
+        <w:lastRenderedPageBreak/>
+        <w:drawing>
+          <wp:inline distT="0" distB="0" distL="0" distR="0">
+            <wp:extent cx="5759450" cy="2696845"/>
+            <wp:effectExtent l="0" t="0" r="0" b="8255"/>
+            <wp:docPr id="90" name="Picture 90"/>
+            <wp:cNvGraphicFramePr>
+              <a:graphicFrameLocks xmlns:a="http://schemas.openxmlformats.org/drawingml/2006/main" noChangeAspect="1"/>
+            </wp:cNvGraphicFramePr>
+            <a:graphic xmlns:a="http://schemas.openxmlformats.org/drawingml/2006/main">
+              <a:graphicData uri="http://schemas.openxmlformats.org/drawingml/2006/picture">
+                <pic:pic xmlns:pic="http://schemas.openxmlformats.org/drawingml/2006/picture">
+                  <pic:nvPicPr>
+                    <pic:cNvPr id="90" name="a12.png"/>
+                    <pic:cNvPicPr/>
+                  </pic:nvPicPr>
+                  <pic:blipFill>
+                    <a:blip r:embed="rId43">
+                      <a:extLst>
+                        <a:ext uri="{28A0092B-C50C-407E-A947-70E740481C1C}">
+                          <a14:useLocalDpi xmlns:a14="http://schemas.microsoft.com/office/drawing/2010/main" val="0"/>
+                        </a:ext>
+                      </a:extLst>
+                    </a:blip>
+                    <a:stretch>
+                      <a:fillRect/>
+                    </a:stretch>
+                  </pic:blipFill>
+                  <pic:spPr>
+                    <a:xfrm>
+                      <a:off x="0" y="0"/>
+                      <a:ext cx="5759450" cy="2696845"/>
+                    </a:xfrm>
+                    <a:prstGeom prst="rect">
+                      <a:avLst/>
+                    </a:prstGeom>
+                  </pic:spPr>
+                </pic:pic>
+              </a:graphicData>
+            </a:graphic>
+          </wp:inline>
+        </w:drawing>
+      </w:r>
+    </w:p>
+    <w:p/>
+    <w:p>
+      <w:r>
+        <w:tab/>
+      </w:r>
+      <w:r>
+        <w:tab/>
+        <w:t>4.7</w:t>
+      </w:r>
+      <w:r>
+        <w:t>.6</w:t>
+      </w:r>
+      <w:r>
+        <w:tab/>
+        <w:t>Caso seja um CPF ou CNPJ existente os campos serão preenchidos.</w:t>
+      </w:r>
+    </w:p>
+    <w:p>
+      <w:r>
+        <w:tab/>
+      </w:r>
+      <w:r>
+        <w:rPr>
+          <w:noProof/>
+        </w:rPr>
+        <w:drawing>
+          <wp:inline distT="0" distB="0" distL="0" distR="0">
+            <wp:extent cx="5759450" cy="2487295"/>
+            <wp:effectExtent l="0" t="0" r="0" b="8255"/>
+            <wp:docPr id="92" name="Picture 92"/>
+            <wp:cNvGraphicFramePr>
+              <a:graphicFrameLocks xmlns:a="http://schemas.openxmlformats.org/drawingml/2006/main" noChangeAspect="1"/>
+            </wp:cNvGraphicFramePr>
+            <a:graphic xmlns:a="http://schemas.openxmlformats.org/drawingml/2006/main">
+              <a:graphicData uri="http://schemas.openxmlformats.org/drawingml/2006/picture">
+                <pic:pic xmlns:pic="http://schemas.openxmlformats.org/drawingml/2006/picture">
+                  <pic:nvPicPr>
+                    <pic:cNvPr id="92" name="a13.png"/>
+                    <pic:cNvPicPr/>
+                  </pic:nvPicPr>
+                  <pic:blipFill>
+                    <a:blip r:embed="rId44">
+                      <a:extLst>
+                        <a:ext uri="{28A0092B-C50C-407E-A947-70E740481C1C}">
+                          <a14:useLocalDpi xmlns:a14="http://schemas.microsoft.com/office/drawing/2010/main" val="0"/>
+                        </a:ext>
+                      </a:extLst>
+                    </a:blip>
+                    <a:stretch>
+                      <a:fillRect/>
+                    </a:stretch>
+                  </pic:blipFill>
+                  <pic:spPr>
+                    <a:xfrm>
+                      <a:off x="0" y="0"/>
+                      <a:ext cx="5759450" cy="2487295"/>
+                    </a:xfrm>
+                    <a:prstGeom prst="rect">
+                      <a:avLst/>
+                    </a:prstGeom>
+                  </pic:spPr>
+                </pic:pic>
+              </a:graphicData>
+            </a:graphic>
+          </wp:inline>
+        </w:drawing>
+      </w:r>
+    </w:p>
+    <w:p/>
+    <w:p>
+      <w:pPr>
+        <w:pStyle w:val="Heading2"/>
+      </w:pPr>
+      <w:r>
+        <w:t>Perfil de Usuário</w:t>
+      </w:r>
+    </w:p>
+    <w:p>
+      <w:pPr>
+        <w:ind w:left="708"/>
+      </w:pPr>
+      <w:r>
+        <w:t>4.8.1 Acesse a o Perfil de Usuário pelo menu</w:t>
+      </w:r>
+    </w:p>
+    <w:p>
+      <w:r>
+        <w:rPr>
+          <w:noProof/>
+        </w:rPr>
+        <w:lastRenderedPageBreak/>
+        <w:drawing>
+          <wp:inline distT="0" distB="0" distL="0" distR="0">
+            <wp:extent cx="5759450" cy="3960495"/>
+            <wp:effectExtent l="0" t="0" r="0" b="1905"/>
+            <wp:docPr id="96" name="Picture 96"/>
+            <wp:cNvGraphicFramePr>
+              <a:graphicFrameLocks xmlns:a="http://schemas.openxmlformats.org/drawingml/2006/main" noChangeAspect="1"/>
+            </wp:cNvGraphicFramePr>
+            <a:graphic xmlns:a="http://schemas.openxmlformats.org/drawingml/2006/main">
+              <a:graphicData uri="http://schemas.openxmlformats.org/drawingml/2006/picture">
+                <pic:pic xmlns:pic="http://schemas.openxmlformats.org/drawingml/2006/picture">
+                  <pic:nvPicPr>
+                    <pic:cNvPr id="96" name="a2.png"/>
+                    <pic:cNvPicPr/>
+                  </pic:nvPicPr>
+                  <pic:blipFill>
+                    <a:blip r:embed="rId45">
+                      <a:extLst>
+                        <a:ext uri="{28A0092B-C50C-407E-A947-70E740481C1C}">
+                          <a14:useLocalDpi xmlns:a14="http://schemas.microsoft.com/office/drawing/2010/main" val="0"/>
+                        </a:ext>
+                      </a:extLst>
+                    </a:blip>
+                    <a:stretch>
+                      <a:fillRect/>
+                    </a:stretch>
+                  </pic:blipFill>
+                  <pic:spPr>
+                    <a:xfrm>
+                      <a:off x="0" y="0"/>
+                      <a:ext cx="5759450" cy="3960495"/>
+                    </a:xfrm>
+                    <a:prstGeom prst="rect">
+                      <a:avLst/>
+                    </a:prstGeom>
+                  </pic:spPr>
+                </pic:pic>
+              </a:graphicData>
+            </a:graphic>
+          </wp:inline>
+        </w:drawing>
+      </w:r>
+    </w:p>
+    <w:p>
+      <w:pPr>
+        <w:ind w:left="705"/>
+      </w:pPr>
+      <w:r>
+        <w:t>4.8.2</w:t>
+      </w:r>
+      <w:r>
+        <w:tab/>
+        <w:t>Você verá uma tela com seus Dados Pessoais e botões para mudar o Tema ou o Idioma do sistema, e para ver seus dados de Login.</w:t>
+      </w:r>
+    </w:p>
+    <w:p>
+      <w:pPr>
+        <w:ind w:left="705"/>
+      </w:pPr>
+    </w:p>
+    <w:p>
+      <w:r>
+        <w:rPr>
+          <w:noProof/>
+        </w:rPr>
+        <w:drawing>
+          <wp:inline distT="0" distB="0" distL="0" distR="0">
+            <wp:extent cx="5759450" cy="2961005"/>
+            <wp:effectExtent l="0" t="0" r="0" b="0"/>
+            <wp:docPr id="97" name="Picture 97"/>
+            <wp:cNvGraphicFramePr>
+              <a:graphicFrameLocks xmlns:a="http://schemas.openxmlformats.org/drawingml/2006/main" noChangeAspect="1"/>
+            </wp:cNvGraphicFramePr>
+            <a:graphic xmlns:a="http://schemas.openxmlformats.org/drawingml/2006/main">
+              <a:graphicData uri="http://schemas.openxmlformats.org/drawingml/2006/picture">
+                <pic:pic xmlns:pic="http://schemas.openxmlformats.org/drawingml/2006/picture">
+                  <pic:nvPicPr>
+                    <pic:cNvPr id="97" name="a3.png"/>
+                    <pic:cNvPicPr/>
+                  </pic:nvPicPr>
+                  <pic:blipFill>
+                    <a:blip r:embed="rId46">
+                      <a:extLst>
+                        <a:ext uri="{28A0092B-C50C-407E-A947-70E740481C1C}">
+                          <a14:useLocalDpi xmlns:a14="http://schemas.microsoft.com/office/drawing/2010/main" val="0"/>
+                        </a:ext>
+                      </a:extLst>
+                    </a:blip>
+                    <a:stretch>
+                      <a:fillRect/>
+                    </a:stretch>
+                  </pic:blipFill>
+                  <pic:spPr>
+                    <a:xfrm>
+                      <a:off x="0" y="0"/>
+                      <a:ext cx="5759450" cy="2961005"/>
+                    </a:xfrm>
+                    <a:prstGeom prst="rect">
+                      <a:avLst/>
+                    </a:prstGeom>
+                  </pic:spPr>
+                </pic:pic>
+              </a:graphicData>
+            </a:graphic>
+          </wp:inline>
+        </w:drawing>
+      </w:r>
+    </w:p>
+    <w:p>
+      <w:pPr>
+        <w:ind w:left="708"/>
+      </w:pPr>
+    </w:p>
+    <w:p>
+      <w:pPr>
+        <w:ind w:left="708"/>
+      </w:pPr>
+      <w:r>
+        <w:t>4.8.3 Tema do Sistema</w:t>
+      </w:r>
+    </w:p>
+    <w:p>
+      <w:pPr>
+        <w:ind w:left="708"/>
+      </w:pPr>
+      <w:r>
+        <w:t>4.8.3.1</w:t>
+      </w:r>
+      <w:r>
+        <w:tab/>
+        <w:t>Clique em qualquer tema para mudar o tema do sistema.</w:t>
+      </w:r>
+    </w:p>
+    <w:p/>
+    <w:p/>
+    <w:p>
+      <w:pPr>
+        <w:ind w:firstLine="708"/>
+      </w:pPr>
+    </w:p>
+    <w:p>
+      <w:pPr>
+        <w:ind w:firstLine="708"/>
+      </w:pPr>
+      <w:r>
+        <w:t>4.8.4</w:t>
+      </w:r>
+      <w:r>
+        <w:tab/>
+        <w:t>Dados de acesso</w:t>
+      </w:r>
+    </w:p>
+    <w:p>
+      <w:r>
+        <w:rPr>
+          <w:noProof/>
+        </w:rPr>
+        <w:lastRenderedPageBreak/>
+        <w:drawing>
+          <wp:inline distT="0" distB="0" distL="0" distR="0">
+            <wp:extent cx="5759450" cy="4364990"/>
+            <wp:effectExtent l="0" t="0" r="0" b="0"/>
+            <wp:docPr id="99" name="Picture 99"/>
+            <wp:cNvGraphicFramePr>
+              <a:graphicFrameLocks xmlns:a="http://schemas.openxmlformats.org/drawingml/2006/main" noChangeAspect="1"/>
+            </wp:cNvGraphicFramePr>
+            <a:graphic xmlns:a="http://schemas.openxmlformats.org/drawingml/2006/main">
+              <a:graphicData uri="http://schemas.openxmlformats.org/drawingml/2006/picture">
+                <pic:pic xmlns:pic="http://schemas.openxmlformats.org/drawingml/2006/picture">
+                  <pic:nvPicPr>
+                    <pic:cNvPr id="99" name="a5.png"/>
+                    <pic:cNvPicPr/>
+                  </pic:nvPicPr>
+                  <pic:blipFill>
+                    <a:blip r:embed="rId47">
+                      <a:extLst>
+                        <a:ext uri="{28A0092B-C50C-407E-A947-70E740481C1C}">
+                          <a14:useLocalDpi xmlns:a14="http://schemas.microsoft.com/office/drawing/2010/main" val="0"/>
+                        </a:ext>
+                      </a:extLst>
+                    </a:blip>
+                    <a:stretch>
+                      <a:fillRect/>
+                    </a:stretch>
+                  </pic:blipFill>
+                  <pic:spPr>
+                    <a:xfrm>
+                      <a:off x="0" y="0"/>
+                      <a:ext cx="5759450" cy="4364990"/>
+                    </a:xfrm>
+                    <a:prstGeom prst="rect">
+                      <a:avLst/>
+                    </a:prstGeom>
+                  </pic:spPr>
+                </pic:pic>
+              </a:graphicData>
+            </a:graphic>
+          </wp:inline>
+        </w:drawing>
+      </w:r>
+    </w:p>
+    <w:p/>
+    <w:p>
+      <w:pPr>
+        <w:ind w:firstLine="708"/>
+      </w:pPr>
+      <w:r>
+        <w:t>4.8.4.1</w:t>
+      </w:r>
+      <w:r>
+        <w:tab/>
+        <w:t>Escreva seu login</w:t>
+      </w:r>
+    </w:p>
+    <w:p>
+      <w:pPr>
+        <w:ind w:firstLine="708"/>
+      </w:pPr>
+      <w:r>
+        <w:t>4.8.4.</w:t>
+      </w:r>
+      <w:r>
+        <w:t>2</w:t>
+      </w:r>
+      <w:r>
+        <w:tab/>
+        <w:t>Coloque sua senha atual no campo Senha Atual</w:t>
+      </w:r>
+    </w:p>
+    <w:p>
+      <w:pPr>
+        <w:ind w:firstLine="708"/>
+      </w:pPr>
+      <w:r>
+        <w:t>4.8.4.</w:t>
+      </w:r>
+      <w:r>
+        <w:t>3</w:t>
+      </w:r>
+      <w:r>
+        <w:tab/>
+        <w:t>Coloque sua nova senha no campo Senha</w:t>
+      </w:r>
+    </w:p>
+    <w:p>
+      <w:pPr>
+        <w:ind w:firstLine="708"/>
+      </w:pPr>
+      <w:r>
+        <w:t>4.8.4.</w:t>
+      </w:r>
+      <w:r>
+        <w:t>4</w:t>
+      </w:r>
+      <w:r>
+        <w:tab/>
+      </w:r>
+      <w:r>
+        <w:t>Coloque sua nova senha novamente no campo Confirme a Senha</w:t>
+      </w:r>
+    </w:p>
+    <w:p>
+      <w:pPr>
+        <w:ind w:firstLine="708"/>
+      </w:pPr>
+      <w:r>
+        <w:t>4.8.4.</w:t>
+      </w:r>
+      <w:r>
+        <w:t>5</w:t>
+      </w:r>
+      <w:r>
+        <w:tab/>
+      </w:r>
+      <w:r>
+        <w:t>Escreva sua Palavra Chave Cadastrada para conseguir alterar sua senha</w:t>
+      </w:r>
+    </w:p>
+    <w:p>
+      <w:pPr>
+        <w:ind w:firstLine="708"/>
+      </w:pPr>
+      <w:r>
+        <w:t>4.8.4.6</w:t>
+      </w:r>
+      <w:r>
+        <w:tab/>
+        <w:t>No campo em branco copie as letras da imagem acima</w:t>
+      </w:r>
+    </w:p>
+    <w:p>
+      <w:pPr>
+        <w:ind w:firstLine="708"/>
+      </w:pPr>
+      <w:r>
+        <w:rPr>
+          <w:noProof/>
+        </w:rPr>
+        <w:drawing>
+          <wp:inline distT="0" distB="0" distL="0" distR="0">
+            <wp:extent cx="5267325" cy="3252159"/>
+            <wp:effectExtent l="0" t="0" r="0" b="5715"/>
+            <wp:docPr id="100" name="Picture 100"/>
+            <wp:cNvGraphicFramePr>
+              <a:graphicFrameLocks xmlns:a="http://schemas.openxmlformats.org/drawingml/2006/main" noChangeAspect="1"/>
+            </wp:cNvGraphicFramePr>
+            <a:graphic xmlns:a="http://schemas.openxmlformats.org/drawingml/2006/main">
+              <a:graphicData uri="http://schemas.openxmlformats.org/drawingml/2006/picture">
+                <pic:pic xmlns:pic="http://schemas.openxmlformats.org/drawingml/2006/picture">
+                  <pic:nvPicPr>
+                    <pic:cNvPr id="100" name="a6.png"/>
+                    <pic:cNvPicPr/>
+                  </pic:nvPicPr>
+                  <pic:blipFill>
+                    <a:blip r:embed="rId48">
+                      <a:extLst>
+                        <a:ext uri="{28A0092B-C50C-407E-A947-70E740481C1C}">
+                          <a14:useLocalDpi xmlns:a14="http://schemas.microsoft.com/office/drawing/2010/main" val="0"/>
+                        </a:ext>
+                      </a:extLst>
+                    </a:blip>
+                    <a:stretch>
+                      <a:fillRect/>
+                    </a:stretch>
+                  </pic:blipFill>
+                  <pic:spPr>
+                    <a:xfrm>
+                      <a:off x="0" y="0"/>
+                      <a:ext cx="5277787" cy="3258619"/>
+                    </a:xfrm>
+                    <a:prstGeom prst="rect">
+                      <a:avLst/>
+                    </a:prstGeom>
+                  </pic:spPr>
+                </pic:pic>
+              </a:graphicData>
+            </a:graphic>
+          </wp:inline>
+        </w:drawing>
+      </w:r>
+    </w:p>
+    <w:p>
+      <w:pPr>
+        <w:ind w:firstLine="708"/>
+      </w:pPr>
+      <w:r>
+        <w:lastRenderedPageBreak/>
+        <w:t>4.8.4.7</w:t>
+      </w:r>
+      <w:r>
+        <w:tab/>
+        <w:t>Clique em Alterar</w:t>
+      </w:r>
+    </w:p>
+    <w:p>
+      <w:bookmarkStart w:id="9" w:name="_GoBack"/>
+      <w:bookmarkEnd w:id="9"/>
+    </w:p>
+    <w:p>
+      <w:pPr>
+        <w:ind w:left="708"/>
+      </w:pPr>
+    </w:p>
+    <w:p>
+      <w:pPr>
+        <w:ind w:left="708"/>
+      </w:pPr>
+    </w:p>
+    <w:p>
+      <w:pPr>
         <w:pStyle w:val="Heading1"/>
       </w:pPr>
       <w:r>
@@ -3436,7 +4457,6 @@
         <w:rPr>
           <w:noProof/>
         </w:rPr>
-        <w:lastRenderedPageBreak/>
         <w:drawing>
           <wp:inline distT="0" distB="0" distL="0" distR="0">
             <wp:extent cx="5759450" cy="2166620"/>
@@ -3453,7 +4473,7 @@
                     <pic:cNvPicPr/>
                   </pic:nvPicPr>
                   <pic:blipFill>
-                    <a:blip r:embed="rId38">
+                    <a:blip r:embed="rId49">
                       <a:extLst>
                         <a:ext uri="{28A0092B-C50C-407E-A947-70E740481C1C}">
                           <a14:useLocalDpi xmlns:a14="http://schemas.microsoft.com/office/drawing/2010/main" val="0"/>
@@ -3507,6 +4527,7 @@
         <w:rPr>
           <w:noProof/>
         </w:rPr>
+        <w:lastRenderedPageBreak/>
         <w:drawing>
           <wp:inline distT="0" distB="0" distL="0" distR="0">
             <wp:extent cx="5759450" cy="3322320"/>
@@ -3523,7 +4544,7 @@
                     <pic:cNvPicPr/>
                   </pic:nvPicPr>
                   <pic:blipFill>
-                    <a:blip r:embed="rId39">
+                    <a:blip r:embed="rId50">
                       <a:extLst>
                         <a:ext uri="{28A0092B-C50C-407E-A947-70E740481C1C}">
                           <a14:useLocalDpi xmlns:a14="http://schemas.microsoft.com/office/drawing/2010/main" val="0"/>
@@ -3583,7 +4604,6 @@
         <w:rPr>
           <w:noProof/>
         </w:rPr>
-        <w:lastRenderedPageBreak/>
         <w:drawing>
           <wp:inline distT="0" distB="0" distL="0" distR="0">
             <wp:extent cx="5759450" cy="2130425"/>
@@ -3600,7 +4620,7 @@
                     <pic:cNvPicPr/>
                   </pic:nvPicPr>
                   <pic:blipFill>
-                    <a:blip r:embed="rId40">
+                    <a:blip r:embed="rId51">
                       <a:extLst>
                         <a:ext uri="{28A0092B-C50C-407E-A947-70E740481C1C}">
                           <a14:useLocalDpi xmlns:a14="http://schemas.microsoft.com/office/drawing/2010/main" val="0"/>
@@ -3707,7 +4727,7 @@
                     <pic:cNvPicPr/>
                   </pic:nvPicPr>
                   <pic:blipFill>
-                    <a:blip r:embed="rId41">
+                    <a:blip r:embed="rId52">
                       <a:extLst>
                         <a:ext uri="{28A0092B-C50C-407E-A947-70E740481C1C}">
                           <a14:useLocalDpi xmlns:a14="http://schemas.microsoft.com/office/drawing/2010/main" val="0"/>
@@ -3736,6 +4756,7 @@
     </w:p>
     <w:p>
       <w:r>
+        <w:lastRenderedPageBreak/>
         <w:tab/>
       </w:r>
     </w:p>
@@ -3782,7 +4803,7 @@
                     <pic:cNvPicPr/>
                   </pic:nvPicPr>
                   <pic:blipFill>
-                    <a:blip r:embed="rId30">
+                    <a:blip r:embed="rId33">
                       <a:extLst>
                         <a:ext uri="{28A0092B-C50C-407E-A947-70E740481C1C}">
                           <a14:useLocalDpi xmlns:a14="http://schemas.microsoft.com/office/drawing/2010/main" val="0"/>
@@ -3832,7 +4853,6 @@
         <w:rPr>
           <w:noProof/>
         </w:rPr>
-        <w:lastRenderedPageBreak/>
         <w:drawing>
           <wp:inline distT="0" distB="0" distL="0" distR="0">
             <wp:extent cx="5759450" cy="1642745"/>
@@ -3849,7 +4869,7 @@
                     <pic:cNvPicPr/>
                   </pic:nvPicPr>
                   <pic:blipFill>
-                    <a:blip r:embed="rId42">
+                    <a:blip r:embed="rId53">
                       <a:extLst>
                         <a:ext uri="{28A0092B-C50C-407E-A947-70E740481C1C}">
                           <a14:useLocalDpi xmlns:a14="http://schemas.microsoft.com/office/drawing/2010/main" val="0"/>
@@ -3923,7 +4943,7 @@
                     <pic:cNvPicPr/>
                   </pic:nvPicPr>
                   <pic:blipFill>
-                    <a:blip r:embed="rId43">
+                    <a:blip r:embed="rId54">
                       <a:extLst>
                         <a:ext uri="{28A0092B-C50C-407E-A947-70E740481C1C}">
                           <a14:useLocalDpi xmlns:a14="http://schemas.microsoft.com/office/drawing/2010/main" val="0"/>
@@ -3980,6 +5000,7 @@
         <w:rPr>
           <w:noProof/>
         </w:rPr>
+        <w:lastRenderedPageBreak/>
         <w:drawing>
           <wp:inline distT="0" distB="0" distL="0" distR="0">
             <wp:extent cx="5759450" cy="1736725"/>
@@ -3996,7 +5017,7 @@
                     <pic:cNvPicPr/>
                   </pic:nvPicPr>
                   <pic:blipFill>
-                    <a:blip r:embed="rId44">
+                    <a:blip r:embed="rId55">
                       <a:extLst>
                         <a:ext uri="{28A0092B-C50C-407E-A947-70E740481C1C}">
                           <a14:useLocalDpi xmlns:a14="http://schemas.microsoft.com/office/drawing/2010/main" val="0"/>
@@ -4050,7 +5071,6 @@
         <w:rPr>
           <w:noProof/>
         </w:rPr>
-        <w:lastRenderedPageBreak/>
         <w:drawing>
           <wp:inline distT="0" distB="0" distL="0" distR="0">
             <wp:extent cx="5759450" cy="1980565"/>
@@ -4067,7 +5087,7 @@
                     <pic:cNvPicPr/>
                   </pic:nvPicPr>
                   <pic:blipFill>
-                    <a:blip r:embed="rId45">
+                    <a:blip r:embed="rId56">
                       <a:extLst>
                         <a:ext uri="{28A0092B-C50C-407E-A947-70E740481C1C}">
                           <a14:useLocalDpi xmlns:a14="http://schemas.microsoft.com/office/drawing/2010/main" val="0"/>
@@ -4160,7 +5180,7 @@
                     <pic:cNvPicPr/>
                   </pic:nvPicPr>
                   <pic:blipFill>
-                    <a:blip r:embed="rId46">
+                    <a:blip r:embed="rId57">
                       <a:extLst>
                         <a:ext uri="{28A0092B-C50C-407E-A947-70E740481C1C}">
                           <a14:useLocalDpi xmlns:a14="http://schemas.microsoft.com/office/drawing/2010/main" val="0"/>
@@ -4205,6 +5225,7 @@
         <w:rPr>
           <w:noProof/>
         </w:rPr>
+        <w:lastRenderedPageBreak/>
         <w:drawing>
           <wp:inline distT="0" distB="0" distL="0" distR="0">
             <wp:extent cx="5759450" cy="1969135"/>
@@ -4221,7 +5242,7 @@
                     <pic:cNvPicPr/>
                   </pic:nvPicPr>
                   <pic:blipFill>
-                    <a:blip r:embed="rId47">
+                    <a:blip r:embed="rId58">
                       <a:extLst>
                         <a:ext uri="{28A0092B-C50C-407E-A947-70E740481C1C}">
                           <a14:useLocalDpi xmlns:a14="http://schemas.microsoft.com/office/drawing/2010/main" val="0"/>
@@ -4292,7 +5313,6 @@
     </w:p>
     <w:p>
       <w:r>
-        <w:lastRenderedPageBreak/>
         <w:tab/>
       </w:r>
       <w:r>
@@ -4315,7 +5335,7 @@
                     <pic:cNvPicPr/>
                   </pic:nvPicPr>
                   <pic:blipFill>
-                    <a:blip r:embed="rId48">
+                    <a:blip r:embed="rId59">
                       <a:extLst>
                         <a:ext uri="{28A0092B-C50C-407E-A947-70E740481C1C}">
                           <a14:useLocalDpi xmlns:a14="http://schemas.microsoft.com/office/drawing/2010/main" val="0"/>
@@ -4378,7 +5398,7 @@
                     <pic:cNvPicPr/>
                   </pic:nvPicPr>
                   <pic:blipFill>
-                    <a:blip r:embed="rId49">
+                    <a:blip r:embed="rId60">
                       <a:extLst>
                         <a:ext uri="{28A0092B-C50C-407E-A947-70E740481C1C}">
                           <a14:useLocalDpi xmlns:a14="http://schemas.microsoft.com/office/drawing/2010/main" val="0"/>
@@ -4429,6 +5449,7 @@
         <w:rPr>
           <w:noProof/>
         </w:rPr>
+        <w:lastRenderedPageBreak/>
         <w:drawing>
           <wp:inline distT="0" distB="0" distL="0" distR="0">
             <wp:extent cx="5759450" cy="1572895"/>
@@ -4445,7 +5466,7 @@
                     <pic:cNvPicPr/>
                   </pic:nvPicPr>
                   <pic:blipFill>
-                    <a:blip r:embed="rId50">
+                    <a:blip r:embed="rId61">
                       <a:extLst>
                         <a:ext uri="{28A0092B-C50C-407E-A947-70E740481C1C}">
                           <a14:useLocalDpi xmlns:a14="http://schemas.microsoft.com/office/drawing/2010/main" val="0"/>
@@ -4475,6 +5496,599 @@
     <w:p/>
     <w:p>
       <w:pPr>
+        <w:pStyle w:val="Heading2"/>
+      </w:pPr>
+      <w:r>
+        <w:t xml:space="preserve">Cadastro de </w:t>
+      </w:r>
+      <w:r>
+        <w:t>Informação do cliente</w:t>
+      </w:r>
+    </w:p>
+    <w:p>
+      <w:pPr>
+        <w:ind w:left="708"/>
+      </w:pPr>
+      <w:r>
+        <w:t>5</w:t>
+      </w:r>
+      <w:r>
+        <w:t>.</w:t>
+      </w:r>
+      <w:r>
+        <w:t>7</w:t>
+      </w:r>
+      <w:r>
+        <w:t>.1 Acesse um Cadastro que tenha a aba Informação do cliente</w:t>
+      </w:r>
+    </w:p>
+    <w:p>
+      <w:pPr>
+        <w:ind w:left="708"/>
+      </w:pPr>
+    </w:p>
+    <w:p>
+      <w:pPr>
+        <w:ind w:left="708"/>
+      </w:pPr>
+      <w:r>
+        <w:rPr>
+          <w:noProof/>
+        </w:rPr>
+        <w:drawing>
+          <wp:inline distT="0" distB="0" distL="0" distR="0" wp14:anchorId="3D1742E8" wp14:editId="406E99C5">
+            <wp:extent cx="4182059" cy="2143424"/>
+            <wp:effectExtent l="0" t="0" r="9525" b="9525"/>
+            <wp:docPr id="94" name="Picture 94"/>
+            <wp:cNvGraphicFramePr>
+              <a:graphicFrameLocks xmlns:a="http://schemas.openxmlformats.org/drawingml/2006/main" noChangeAspect="1"/>
+            </wp:cNvGraphicFramePr>
+            <a:graphic xmlns:a="http://schemas.openxmlformats.org/drawingml/2006/main">
+              <a:graphicData uri="http://schemas.openxmlformats.org/drawingml/2006/picture">
+                <pic:pic xmlns:pic="http://schemas.openxmlformats.org/drawingml/2006/picture">
+                  <pic:nvPicPr>
+                    <pic:cNvPr id="94" name="a.png"/>
+                    <pic:cNvPicPr/>
+                  </pic:nvPicPr>
+                  <pic:blipFill>
+                    <a:blip r:embed="rId62">
+                      <a:extLst>
+                        <a:ext uri="{28A0092B-C50C-407E-A947-70E740481C1C}">
+                          <a14:useLocalDpi xmlns:a14="http://schemas.microsoft.com/office/drawing/2010/main" val="0"/>
+                        </a:ext>
+                      </a:extLst>
+                    </a:blip>
+                    <a:stretch>
+                      <a:fillRect/>
+                    </a:stretch>
+                  </pic:blipFill>
+                  <pic:spPr>
+                    <a:xfrm>
+                      <a:off x="0" y="0"/>
+                      <a:ext cx="4182059" cy="2143424"/>
+                    </a:xfrm>
+                    <a:prstGeom prst="rect">
+                      <a:avLst/>
+                    </a:prstGeom>
+                  </pic:spPr>
+                </pic:pic>
+              </a:graphicData>
+            </a:graphic>
+          </wp:inline>
+        </w:drawing>
+      </w:r>
+    </w:p>
+    <w:p>
+      <w:pPr>
+        <w:ind w:left="708"/>
+      </w:pPr>
+    </w:p>
+    <w:p>
+      <w:pPr>
+        <w:ind w:left="708"/>
+      </w:pPr>
+      <w:r>
+        <w:t>5.7</w:t>
+      </w:r>
+      <w:r>
+        <w:t>.2</w:t>
+      </w:r>
+      <w:r>
+        <w:tab/>
+        <w:t>Preencha o campo Pessoa física utilizando o passo 4.2 e selecione o Tipo de pessoa:</w:t>
+      </w:r>
+    </w:p>
+    <w:p>
+      <w:pPr>
+        <w:ind w:left="708"/>
+      </w:pPr>
+    </w:p>
+    <w:p>
+      <w:pPr>
+        <w:ind w:left="708"/>
+      </w:pPr>
+      <w:r>
+        <w:rPr>
+          <w:noProof/>
+        </w:rPr>
+        <w:drawing>
+          <wp:inline distT="0" distB="0" distL="0" distR="0" wp14:anchorId="6E0DEC16" wp14:editId="2726F9CF">
+            <wp:extent cx="5229955" cy="1514686"/>
+            <wp:effectExtent l="0" t="0" r="8890" b="9525"/>
+            <wp:docPr id="95" name="Picture 95"/>
+            <wp:cNvGraphicFramePr>
+              <a:graphicFrameLocks xmlns:a="http://schemas.openxmlformats.org/drawingml/2006/main" noChangeAspect="1"/>
+            </wp:cNvGraphicFramePr>
+            <a:graphic xmlns:a="http://schemas.openxmlformats.org/drawingml/2006/main">
+              <a:graphicData uri="http://schemas.openxmlformats.org/drawingml/2006/picture">
+                <pic:pic xmlns:pic="http://schemas.openxmlformats.org/drawingml/2006/picture">
+                  <pic:nvPicPr>
+                    <pic:cNvPr id="95" name="a1.png"/>
+                    <pic:cNvPicPr/>
+                  </pic:nvPicPr>
+                  <pic:blipFill>
+                    <a:blip r:embed="rId63">
+                      <a:extLst>
+                        <a:ext uri="{28A0092B-C50C-407E-A947-70E740481C1C}">
+                          <a14:useLocalDpi xmlns:a14="http://schemas.microsoft.com/office/drawing/2010/main" val="0"/>
+                        </a:ext>
+                      </a:extLst>
+                    </a:blip>
+                    <a:stretch>
+                      <a:fillRect/>
+                    </a:stretch>
+                  </pic:blipFill>
+                  <pic:spPr>
+                    <a:xfrm>
+                      <a:off x="0" y="0"/>
+                      <a:ext cx="5229955" cy="1514686"/>
+                    </a:xfrm>
+                    <a:prstGeom prst="rect">
+                      <a:avLst/>
+                    </a:prstGeom>
+                  </pic:spPr>
+                </pic:pic>
+              </a:graphicData>
+            </a:graphic>
+          </wp:inline>
+        </w:drawing>
+      </w:r>
+    </w:p>
+    <w:p>
+      <w:pPr>
+        <w:ind w:left="708"/>
+      </w:pPr>
+    </w:p>
+    <w:p>
+      <w:pPr>
+        <w:pStyle w:val="Heading2"/>
+      </w:pPr>
+      <w:r>
+        <w:t xml:space="preserve">Cadastro de </w:t>
+      </w:r>
+      <w:r>
+        <w:t>Dados do Responsável do Cliente</w:t>
+      </w:r>
+    </w:p>
+    <w:p>
+      <w:pPr>
+        <w:ind w:left="708"/>
+      </w:pPr>
+      <w:r>
+        <w:t>5</w:t>
+      </w:r>
+      <w:r>
+        <w:t>.8.1</w:t>
+      </w:r>
+      <w:r>
+        <w:tab/>
+        <w:t>Acesse um cadastro com a aba Dados do Responsável do Cliente.</w:t>
+      </w:r>
+    </w:p>
+    <w:p>
+      <w:r>
+        <w:rPr>
+          <w:noProof/>
+        </w:rPr>
+        <w:lastRenderedPageBreak/>
+        <w:drawing>
+          <wp:inline distT="0" distB="0" distL="0" distR="0" wp14:anchorId="0F141CD7" wp14:editId="11A319FB">
+            <wp:extent cx="5611008" cy="2924583"/>
+            <wp:effectExtent l="0" t="0" r="8890" b="9525"/>
+            <wp:docPr id="84" name="Picture 84"/>
+            <wp:cNvGraphicFramePr>
+              <a:graphicFrameLocks xmlns:a="http://schemas.openxmlformats.org/drawingml/2006/main" noChangeAspect="1"/>
+            </wp:cNvGraphicFramePr>
+            <a:graphic xmlns:a="http://schemas.openxmlformats.org/drawingml/2006/main">
+              <a:graphicData uri="http://schemas.openxmlformats.org/drawingml/2006/picture">
+                <pic:pic xmlns:pic="http://schemas.openxmlformats.org/drawingml/2006/picture">
+                  <pic:nvPicPr>
+                    <pic:cNvPr id="84" name="a7.png"/>
+                    <pic:cNvPicPr/>
+                  </pic:nvPicPr>
+                  <pic:blipFill>
+                    <a:blip r:embed="rId64">
+                      <a:extLst>
+                        <a:ext uri="{28A0092B-C50C-407E-A947-70E740481C1C}">
+                          <a14:useLocalDpi xmlns:a14="http://schemas.microsoft.com/office/drawing/2010/main" val="0"/>
+                        </a:ext>
+                      </a:extLst>
+                    </a:blip>
+                    <a:stretch>
+                      <a:fillRect/>
+                    </a:stretch>
+                  </pic:blipFill>
+                  <pic:spPr>
+                    <a:xfrm>
+                      <a:off x="0" y="0"/>
+                      <a:ext cx="5611008" cy="2924583"/>
+                    </a:xfrm>
+                    <a:prstGeom prst="rect">
+                      <a:avLst/>
+                    </a:prstGeom>
+                  </pic:spPr>
+                </pic:pic>
+              </a:graphicData>
+            </a:graphic>
+          </wp:inline>
+        </w:drawing>
+      </w:r>
+    </w:p>
+    <w:p/>
+    <w:p>
+      <w:r>
+        <w:t>5</w:t>
+      </w:r>
+      <w:r>
+        <w:t>.8.2</w:t>
+      </w:r>
+      <w:r>
+        <w:tab/>
+        <w:t>Digite um CPF válido no campo CPF, se o CPF já for cadastrado você verificará que o Nome do responsável será automaticamente escrito e será desabilitado para edição.</w:t>
+      </w:r>
+    </w:p>
+    <w:p/>
+    <w:p>
+      <w:pPr>
+        <w:ind w:left="705" w:hanging="705"/>
+      </w:pPr>
+      <w:r>
+        <w:t>5</w:t>
+      </w:r>
+      <w:r>
+        <w:t>.8.3</w:t>
+      </w:r>
+      <w:r>
+        <w:tab/>
+        <w:t>Caso o CPF exista ficará assim.</w:t>
+      </w:r>
+    </w:p>
+    <w:p>
+      <w:pPr>
+        <w:ind w:left="705" w:hanging="705"/>
+      </w:pPr>
+      <w:r>
+        <w:br/>
+      </w:r>
+      <w:r>
+        <w:rPr>
+          <w:noProof/>
+        </w:rPr>
+        <w:drawing>
+          <wp:inline distT="0" distB="0" distL="0" distR="0" wp14:anchorId="39287CAA" wp14:editId="61434E5D">
+            <wp:extent cx="4553585" cy="2724530"/>
+            <wp:effectExtent l="0" t="0" r="0" b="0"/>
+            <wp:docPr id="85" name="Picture 85"/>
+            <wp:cNvGraphicFramePr>
+              <a:graphicFrameLocks xmlns:a="http://schemas.openxmlformats.org/drawingml/2006/main" noChangeAspect="1"/>
+            </wp:cNvGraphicFramePr>
+            <a:graphic xmlns:a="http://schemas.openxmlformats.org/drawingml/2006/main">
+              <a:graphicData uri="http://schemas.openxmlformats.org/drawingml/2006/picture">
+                <pic:pic xmlns:pic="http://schemas.openxmlformats.org/drawingml/2006/picture">
+                  <pic:nvPicPr>
+                    <pic:cNvPr id="85" name="a8.png"/>
+                    <pic:cNvPicPr/>
+                  </pic:nvPicPr>
+                  <pic:blipFill>
+                    <a:blip r:embed="rId65">
+                      <a:extLst>
+                        <a:ext uri="{28A0092B-C50C-407E-A947-70E740481C1C}">
+                          <a14:useLocalDpi xmlns:a14="http://schemas.microsoft.com/office/drawing/2010/main" val="0"/>
+                        </a:ext>
+                      </a:extLst>
+                    </a:blip>
+                    <a:stretch>
+                      <a:fillRect/>
+                    </a:stretch>
+                  </pic:blipFill>
+                  <pic:spPr>
+                    <a:xfrm>
+                      <a:off x="0" y="0"/>
+                      <a:ext cx="4553585" cy="2724530"/>
+                    </a:xfrm>
+                    <a:prstGeom prst="rect">
+                      <a:avLst/>
+                    </a:prstGeom>
+                  </pic:spPr>
+                </pic:pic>
+              </a:graphicData>
+            </a:graphic>
+          </wp:inline>
+        </w:drawing>
+      </w:r>
+    </w:p>
+    <w:p>
+      <w:pPr>
+        <w:ind w:left="705" w:hanging="705"/>
+      </w:pPr>
+    </w:p>
+    <w:p>
+      <w:pPr>
+        <w:ind w:left="705" w:hanging="705"/>
+      </w:pPr>
+      <w:r>
+        <w:t>5</w:t>
+      </w:r>
+      <w:r>
+        <w:t>.8.4</w:t>
+      </w:r>
+      <w:r>
+        <w:tab/>
+        <w:t>Caso o CPF não exista o campo Nome do responsável ficará habilitado para edição.</w:t>
+      </w:r>
+    </w:p>
+    <w:p>
+      <w:pPr>
+        <w:ind w:left="705" w:hanging="705"/>
+      </w:pPr>
+      <w:r>
+        <w:lastRenderedPageBreak/>
+        <w:tab/>
+      </w:r>
+      <w:r>
+        <w:tab/>
+      </w:r>
+      <w:r>
+        <w:rPr>
+          <w:noProof/>
+        </w:rPr>
+        <w:drawing>
+          <wp:inline distT="0" distB="0" distL="0" distR="0" wp14:anchorId="6E221FFF" wp14:editId="2E326E27">
+            <wp:extent cx="4525006" cy="2905530"/>
+            <wp:effectExtent l="0" t="0" r="9525" b="9525"/>
+            <wp:docPr id="86" name="Picture 86"/>
+            <wp:cNvGraphicFramePr>
+              <a:graphicFrameLocks xmlns:a="http://schemas.openxmlformats.org/drawingml/2006/main" noChangeAspect="1"/>
+            </wp:cNvGraphicFramePr>
+            <a:graphic xmlns:a="http://schemas.openxmlformats.org/drawingml/2006/main">
+              <a:graphicData uri="http://schemas.openxmlformats.org/drawingml/2006/picture">
+                <pic:pic xmlns:pic="http://schemas.openxmlformats.org/drawingml/2006/picture">
+                  <pic:nvPicPr>
+                    <pic:cNvPr id="86" name="a9.png"/>
+                    <pic:cNvPicPr/>
+                  </pic:nvPicPr>
+                  <pic:blipFill>
+                    <a:blip r:embed="rId66">
+                      <a:extLst>
+                        <a:ext uri="{28A0092B-C50C-407E-A947-70E740481C1C}">
+                          <a14:useLocalDpi xmlns:a14="http://schemas.microsoft.com/office/drawing/2010/main" val="0"/>
+                        </a:ext>
+                      </a:extLst>
+                    </a:blip>
+                    <a:stretch>
+                      <a:fillRect/>
+                    </a:stretch>
+                  </pic:blipFill>
+                  <pic:spPr>
+                    <a:xfrm>
+                      <a:off x="0" y="0"/>
+                      <a:ext cx="4525006" cy="2905530"/>
+                    </a:xfrm>
+                    <a:prstGeom prst="rect">
+                      <a:avLst/>
+                    </a:prstGeom>
+                  </pic:spPr>
+                </pic:pic>
+              </a:graphicData>
+            </a:graphic>
+          </wp:inline>
+        </w:drawing>
+      </w:r>
+    </w:p>
+    <w:p>
+      <w:pPr>
+        <w:ind w:left="705" w:hanging="705"/>
+      </w:pPr>
+    </w:p>
+    <w:p>
+      <w:pPr>
+        <w:pStyle w:val="Heading2"/>
+      </w:pPr>
+      <w:r>
+        <w:t xml:space="preserve">Cadastro de </w:t>
+      </w:r>
+      <w:r>
+        <w:t>CNAE</w:t>
+      </w:r>
+    </w:p>
+    <w:p>
+      <w:pPr>
+        <w:ind w:firstLine="708"/>
+      </w:pPr>
+      <w:r>
+        <w:t>5</w:t>
+      </w:r>
+      <w:r>
+        <w:t>.</w:t>
+      </w:r>
+      <w:r>
+        <w:t>9</w:t>
+      </w:r>
+      <w:r>
+        <w:t>.1</w:t>
+      </w:r>
+      <w:r>
+        <w:tab/>
+        <w:t>Acesse um cadastro que precisa de cadastro de CNAE.</w:t>
+      </w:r>
+    </w:p>
+    <w:p>
+      <w:pPr>
+        <w:ind w:firstLine="708"/>
+      </w:pPr>
+    </w:p>
+    <w:p>
+      <w:r>
+        <w:rPr>
+          <w:noProof/>
+        </w:rPr>
+        <w:drawing>
+          <wp:inline distT="0" distB="0" distL="0" distR="0" wp14:anchorId="7CF19BF7" wp14:editId="5BF93E53">
+            <wp:extent cx="5759450" cy="3187065"/>
+            <wp:effectExtent l="0" t="0" r="0" b="0"/>
+            <wp:docPr id="82" name="Picture 82"/>
+            <wp:cNvGraphicFramePr>
+              <a:graphicFrameLocks xmlns:a="http://schemas.openxmlformats.org/drawingml/2006/main" noChangeAspect="1"/>
+            </wp:cNvGraphicFramePr>
+            <a:graphic xmlns:a="http://schemas.openxmlformats.org/drawingml/2006/main">
+              <a:graphicData uri="http://schemas.openxmlformats.org/drawingml/2006/picture">
+                <pic:pic xmlns:pic="http://schemas.openxmlformats.org/drawingml/2006/picture">
+                  <pic:nvPicPr>
+                    <pic:cNvPr id="82" name="a5.png"/>
+                    <pic:cNvPicPr/>
+                  </pic:nvPicPr>
+                  <pic:blipFill>
+                    <a:blip r:embed="rId67">
+                      <a:extLst>
+                        <a:ext uri="{28A0092B-C50C-407E-A947-70E740481C1C}">
+                          <a14:useLocalDpi xmlns:a14="http://schemas.microsoft.com/office/drawing/2010/main" val="0"/>
+                        </a:ext>
+                      </a:extLst>
+                    </a:blip>
+                    <a:stretch>
+                      <a:fillRect/>
+                    </a:stretch>
+                  </pic:blipFill>
+                  <pic:spPr>
+                    <a:xfrm>
+                      <a:off x="0" y="0"/>
+                      <a:ext cx="5759450" cy="3187065"/>
+                    </a:xfrm>
+                    <a:prstGeom prst="rect">
+                      <a:avLst/>
+                    </a:prstGeom>
+                  </pic:spPr>
+                </pic:pic>
+              </a:graphicData>
+            </a:graphic>
+          </wp:inline>
+        </w:drawing>
+      </w:r>
+    </w:p>
+    <w:p>
+      <w:pPr>
+        <w:ind w:firstLine="708"/>
+      </w:pPr>
+    </w:p>
+    <w:p>
+      <w:pPr>
+        <w:ind w:left="708"/>
+      </w:pPr>
+      <w:r>
+        <w:t>5.9</w:t>
+      </w:r>
+      <w:r>
+        <w:t>.2</w:t>
+      </w:r>
+      <w:r>
+        <w:tab/>
+        <w:t>Procure um CNAE cadastrado no Campo de pesquisa do Ramo de Atividade – CNAE, utilize o passo 4.2</w:t>
+      </w:r>
+    </w:p>
+    <w:p>
+      <w:pPr>
+        <w:ind w:left="708"/>
+      </w:pPr>
+    </w:p>
+    <w:p>
+      <w:r>
+        <w:rPr>
+          <w:noProof/>
+        </w:rPr>
+        <w:lastRenderedPageBreak/>
+        <w:drawing>
+          <wp:inline distT="0" distB="0" distL="0" distR="0" wp14:anchorId="03D8F011" wp14:editId="347E5D98">
+            <wp:extent cx="5759450" cy="3666490"/>
+            <wp:effectExtent l="0" t="0" r="0" b="0"/>
+            <wp:docPr id="83" name="Picture 83"/>
+            <wp:cNvGraphicFramePr>
+              <a:graphicFrameLocks xmlns:a="http://schemas.openxmlformats.org/drawingml/2006/main" noChangeAspect="1"/>
+            </wp:cNvGraphicFramePr>
+            <a:graphic xmlns:a="http://schemas.openxmlformats.org/drawingml/2006/main">
+              <a:graphicData uri="http://schemas.openxmlformats.org/drawingml/2006/picture">
+                <pic:pic xmlns:pic="http://schemas.openxmlformats.org/drawingml/2006/picture">
+                  <pic:nvPicPr>
+                    <pic:cNvPr id="83" name="a6.png"/>
+                    <pic:cNvPicPr/>
+                  </pic:nvPicPr>
+                  <pic:blipFill>
+                    <a:blip r:embed="rId68">
+                      <a:extLst>
+                        <a:ext uri="{28A0092B-C50C-407E-A947-70E740481C1C}">
+                          <a14:useLocalDpi xmlns:a14="http://schemas.microsoft.com/office/drawing/2010/main" val="0"/>
+                        </a:ext>
+                      </a:extLst>
+                    </a:blip>
+                    <a:stretch>
+                      <a:fillRect/>
+                    </a:stretch>
+                  </pic:blipFill>
+                  <pic:spPr>
+                    <a:xfrm>
+                      <a:off x="0" y="0"/>
+                      <a:ext cx="5759450" cy="3666490"/>
+                    </a:xfrm>
+                    <a:prstGeom prst="rect">
+                      <a:avLst/>
+                    </a:prstGeom>
+                  </pic:spPr>
+                </pic:pic>
+              </a:graphicData>
+            </a:graphic>
+          </wp:inline>
+        </w:drawing>
+      </w:r>
+    </w:p>
+    <w:p/>
+    <w:p>
+      <w:pPr>
+        <w:ind w:firstLine="708"/>
+      </w:pPr>
+      <w:r>
+        <w:t>5.9</w:t>
+      </w:r>
+      <w:r>
+        <w:t>.3</w:t>
+      </w:r>
+      <w:r>
+        <w:tab/>
+        <w:t>O registro já pode ser efetuado.</w:t>
+      </w:r>
+    </w:p>
+    <w:p>
+      <w:pPr>
+        <w:ind w:left="705" w:hanging="705"/>
+      </w:pPr>
+    </w:p>
+    <w:p>
+      <w:pPr>
+        <w:ind w:left="708"/>
+      </w:pPr>
+    </w:p>
+    <w:p/>
+    <w:p/>
+    <w:p>
+      <w:pPr>
         <w:pStyle w:val="Heading1"/>
       </w:pPr>
       <w:r>
@@ -4498,7 +6112,6 @@
         <w:rPr>
           <w:noProof/>
         </w:rPr>
-        <w:lastRenderedPageBreak/>
         <w:drawing>
           <wp:inline distT="0" distB="0" distL="0" distR="0">
             <wp:extent cx="5759450" cy="3044190"/>
@@ -4515,7 +6128,7 @@
                     <pic:cNvPicPr/>
                   </pic:nvPicPr>
                   <pic:blipFill>
-                    <a:blip r:embed="rId51">
+                    <a:blip r:embed="rId69">
                       <a:extLst>
                         <a:ext uri="{28A0092B-C50C-407E-A947-70E740481C1C}">
                           <a14:useLocalDpi xmlns:a14="http://schemas.microsoft.com/office/drawing/2010/main" val="0"/>
@@ -4575,7 +6188,7 @@
                     <pic:cNvPicPr/>
                   </pic:nvPicPr>
                   <pic:blipFill>
-                    <a:blip r:embed="rId52">
+                    <a:blip r:embed="rId70">
                       <a:extLst>
                         <a:ext uri="{28A0092B-C50C-407E-A947-70E740481C1C}">
                           <a14:useLocalDpi xmlns:a14="http://schemas.microsoft.com/office/drawing/2010/main" val="0"/>
@@ -4625,7 +6238,6 @@
         <w:rPr>
           <w:noProof/>
         </w:rPr>
-        <w:lastRenderedPageBreak/>
         <w:drawing>
           <wp:inline distT="0" distB="0" distL="0" distR="0">
             <wp:extent cx="5759450" cy="2858135"/>
@@ -4642,7 +6254,7 @@
                     <pic:cNvPicPr/>
                   </pic:nvPicPr>
                   <pic:blipFill>
-                    <a:blip r:embed="rId53">
+                    <a:blip r:embed="rId71">
                       <a:extLst>
                         <a:ext uri="{28A0092B-C50C-407E-A947-70E740481C1C}">
                           <a14:useLocalDpi xmlns:a14="http://schemas.microsoft.com/office/drawing/2010/main" val="0"/>
@@ -4702,6 +6314,7 @@
         <w:rPr>
           <w:noProof/>
         </w:rPr>
+        <w:lastRenderedPageBreak/>
         <w:drawing>
           <wp:inline distT="0" distB="0" distL="0" distR="0" wp14:anchorId="4AA2782F" wp14:editId="55E96D8D">
             <wp:extent cx="5759450" cy="3044190"/>
@@ -4718,7 +6331,7 @@
                     <pic:cNvPicPr/>
                   </pic:nvPicPr>
                   <pic:blipFill>
-                    <a:blip r:embed="rId51">
+                    <a:blip r:embed="rId69">
                       <a:extLst>
                         <a:ext uri="{28A0092B-C50C-407E-A947-70E740481C1C}">
                           <a14:useLocalDpi xmlns:a14="http://schemas.microsoft.com/office/drawing/2010/main" val="0"/>
@@ -4753,8 +6366,6 @@
       </w:r>
       <w:r>
         <w:tab/>
-      </w:r>
-      <w:r>
         <w:t>Selecione um registro, ele ficará com o fundo amarelo.</w:t>
       </w:r>
     </w:p>
@@ -4764,7 +6375,6 @@
         <w:rPr>
           <w:noProof/>
         </w:rPr>
-        <w:lastRenderedPageBreak/>
         <w:drawing>
           <wp:inline distT="0" distB="0" distL="0" distR="0" wp14:anchorId="2B8A7D22" wp14:editId="7AEF5BA3">
             <wp:extent cx="5759450" cy="3034030"/>
@@ -4781,7 +6391,7 @@
                     <pic:cNvPicPr/>
                   </pic:nvPicPr>
                   <pic:blipFill>
-                    <a:blip r:embed="rId52">
+                    <a:blip r:embed="rId70">
                       <a:extLst>
                         <a:ext uri="{28A0092B-C50C-407E-A947-70E740481C1C}">
                           <a14:useLocalDpi xmlns:a14="http://schemas.microsoft.com/office/drawing/2010/main" val="0"/>
@@ -4825,6 +6435,7 @@
         <w:rPr>
           <w:noProof/>
         </w:rPr>
+        <w:lastRenderedPageBreak/>
         <w:drawing>
           <wp:inline distT="0" distB="0" distL="0" distR="0">
             <wp:extent cx="5759450" cy="3487420"/>
@@ -4841,7 +6452,7 @@
                     <pic:cNvPicPr/>
                   </pic:nvPicPr>
                   <pic:blipFill>
-                    <a:blip r:embed="rId54">
+                    <a:blip r:embed="rId72">
                       <a:extLst>
                         <a:ext uri="{28A0092B-C50C-407E-A947-70E740481C1C}">
                           <a14:useLocalDpi xmlns:a14="http://schemas.microsoft.com/office/drawing/2010/main" val="0"/>
@@ -4887,7 +6498,6 @@
         <w:rPr>
           <w:noProof/>
         </w:rPr>
-        <w:lastRenderedPageBreak/>
         <w:drawing>
           <wp:inline distT="0" distB="0" distL="0" distR="0">
             <wp:extent cx="5759450" cy="2776220"/>
@@ -4904,7 +6514,7 @@
                     <pic:cNvPicPr/>
                   </pic:nvPicPr>
                   <pic:blipFill>
-                    <a:blip r:embed="rId55">
+                    <a:blip r:embed="rId73">
                       <a:extLst>
                         <a:ext uri="{28A0092B-C50C-407E-A947-70E740481C1C}">
                           <a14:useLocalDpi xmlns:a14="http://schemas.microsoft.com/office/drawing/2010/main" val="0"/>
@@ -4954,6 +6564,7 @@
         <w:rPr>
           <w:noProof/>
         </w:rPr>
+        <w:lastRenderedPageBreak/>
         <w:drawing>
           <wp:inline distT="0" distB="0" distL="0" distR="0">
             <wp:extent cx="5759450" cy="2747010"/>
@@ -4970,7 +6581,7 @@
                     <pic:cNvPicPr/>
                   </pic:nvPicPr>
                   <pic:blipFill>
-                    <a:blip r:embed="rId56">
+                    <a:blip r:embed="rId74">
                       <a:extLst>
                         <a:ext uri="{28A0092B-C50C-407E-A947-70E740481C1C}">
                           <a14:useLocalDpi xmlns:a14="http://schemas.microsoft.com/office/drawing/2010/main" val="0"/>
@@ -5013,7 +6624,6 @@
         <w:rPr>
           <w:noProof/>
         </w:rPr>
-        <w:lastRenderedPageBreak/>
         <w:drawing>
           <wp:inline distT="0" distB="0" distL="0" distR="0">
             <wp:extent cx="5759450" cy="3775710"/>
@@ -5030,7 +6640,7 @@
                     <pic:cNvPicPr/>
                   </pic:nvPicPr>
                   <pic:blipFill>
-                    <a:blip r:embed="rId57">
+                    <a:blip r:embed="rId75">
                       <a:extLst>
                         <a:ext uri="{28A0092B-C50C-407E-A947-70E740481C1C}">
                           <a14:useLocalDpi xmlns:a14="http://schemas.microsoft.com/office/drawing/2010/main" val="0"/>
@@ -5079,8 +6689,6 @@
       </w:r>
       <w:r>
         <w:tab/>
-      </w:r>
-      <w:r>
         <w:t>Acesse o índice de um cadastro</w:t>
       </w:r>
     </w:p>
@@ -5094,6 +6702,7 @@
         <w:rPr>
           <w:noProof/>
         </w:rPr>
+        <w:lastRenderedPageBreak/>
         <w:drawing>
           <wp:inline distT="0" distB="0" distL="0" distR="0" wp14:anchorId="173C8054" wp14:editId="0713CD38">
             <wp:extent cx="5759450" cy="3044190"/>
@@ -5110,7 +6719,7 @@
                     <pic:cNvPicPr/>
                   </pic:nvPicPr>
                   <pic:blipFill>
-                    <a:blip r:embed="rId51">
+                    <a:blip r:embed="rId69">
                       <a:extLst>
                         <a:ext uri="{28A0092B-C50C-407E-A947-70E740481C1C}">
                           <a14:useLocalDpi xmlns:a14="http://schemas.microsoft.com/office/drawing/2010/main" val="0"/>
@@ -5147,13 +6756,16 @@
         <w:tab/>
         <w:t>Clique nos botões para adicionar os filtros</w:t>
       </w:r>
-    </w:p>
+      <w:r>
+        <w:t>.</w:t>
+      </w:r>
+    </w:p>
+    <w:p/>
     <w:p>
       <w:r>
         <w:rPr>
           <w:noProof/>
         </w:rPr>
-        <w:lastRenderedPageBreak/>
         <w:drawing>
           <wp:inline distT="0" distB="0" distL="0" distR="0">
             <wp:extent cx="5759450" cy="2291715"/>
@@ -5170,7 +6782,7 @@
                     <pic:cNvPicPr/>
                   </pic:nvPicPr>
                   <pic:blipFill>
-                    <a:blip r:embed="rId58">
+                    <a:blip r:embed="rId76">
                       <a:extLst>
                         <a:ext uri="{28A0092B-C50C-407E-A947-70E740481C1C}">
                           <a14:useLocalDpi xmlns:a14="http://schemas.microsoft.com/office/drawing/2010/main" val="0"/>
@@ -5232,7 +6844,7 @@
                     <pic:cNvPicPr/>
                   </pic:nvPicPr>
                   <pic:blipFill>
-                    <a:blip r:embed="rId59">
+                    <a:blip r:embed="rId77">
                       <a:extLst>
                         <a:ext uri="{28A0092B-C50C-407E-A947-70E740481C1C}">
                           <a14:useLocalDpi xmlns:a14="http://schemas.microsoft.com/office/drawing/2010/main" val="0"/>
@@ -5295,7 +6907,7 @@
                     <pic:cNvPicPr/>
                   </pic:nvPicPr>
                   <pic:blipFill>
-                    <a:blip r:embed="rId60">
+                    <a:blip r:embed="rId78">
                       <a:extLst>
                         <a:ext uri="{28A0092B-C50C-407E-A947-70E740481C1C}">
                           <a14:useLocalDpi xmlns:a14="http://schemas.microsoft.com/office/drawing/2010/main" val="0"/>
@@ -5325,7 +6937,6 @@
     <w:p/>
     <w:p>
       <w:r>
-        <w:lastRenderedPageBreak/>
         <w:tab/>
         <w:t>8.5</w:t>
       </w:r>
@@ -5358,7 +6969,7 @@
                     <pic:cNvPicPr/>
                   </pic:nvPicPr>
                   <pic:blipFill>
-                    <a:blip r:embed="rId61">
+                    <a:blip r:embed="rId79">
                       <a:extLst>
                         <a:ext uri="{28A0092B-C50C-407E-A947-70E740481C1C}">
                           <a14:useLocalDpi xmlns:a14="http://schemas.microsoft.com/office/drawing/2010/main" val="0"/>
@@ -5402,6 +7013,7 @@
         <w:rPr>
           <w:noProof/>
         </w:rPr>
+        <w:lastRenderedPageBreak/>
         <w:drawing>
           <wp:inline distT="0" distB="0" distL="0" distR="0">
             <wp:extent cx="5759450" cy="3065145"/>
@@ -5418,7 +7030,7 @@
                     <pic:cNvPicPr/>
                   </pic:nvPicPr>
                   <pic:blipFill>
-                    <a:blip r:embed="rId62">
+                    <a:blip r:embed="rId80">
                       <a:extLst>
                         <a:ext uri="{28A0092B-C50C-407E-A947-70E740481C1C}">
                           <a14:useLocalDpi xmlns:a14="http://schemas.microsoft.com/office/drawing/2010/main" val="0"/>
@@ -5460,7 +7072,6 @@
         <w:rPr>
           <w:noProof/>
         </w:rPr>
-        <w:lastRenderedPageBreak/>
         <w:drawing>
           <wp:inline distT="0" distB="0" distL="0" distR="0">
             <wp:extent cx="5759450" cy="3115310"/>
@@ -5477,7 +7088,7 @@
                     <pic:cNvPicPr/>
                   </pic:nvPicPr>
                   <pic:blipFill>
-                    <a:blip r:embed="rId63">
+                    <a:blip r:embed="rId81">
                       <a:extLst>
                         <a:ext uri="{28A0092B-C50C-407E-A947-70E740481C1C}">
                           <a14:useLocalDpi xmlns:a14="http://schemas.microsoft.com/office/drawing/2010/main" val="0"/>
@@ -5523,6 +7134,7 @@
         <w:rPr>
           <w:noProof/>
         </w:rPr>
+        <w:lastRenderedPageBreak/>
         <w:drawing>
           <wp:inline distT="0" distB="0" distL="0" distR="0">
             <wp:extent cx="5759450" cy="2189480"/>
@@ -5539,7 +7151,7 @@
                     <pic:cNvPicPr/>
                   </pic:nvPicPr>
                   <pic:blipFill>
-                    <a:blip r:embed="rId64">
+                    <a:blip r:embed="rId82">
                       <a:extLst>
                         <a:ext uri="{28A0092B-C50C-407E-A947-70E740481C1C}">
                           <a14:useLocalDpi xmlns:a14="http://schemas.microsoft.com/office/drawing/2010/main" val="0"/>
@@ -5602,7 +7214,7 @@
                     <pic:cNvPicPr/>
                   </pic:nvPicPr>
                   <pic:blipFill>
-                    <a:blip r:embed="rId65">
+                    <a:blip r:embed="rId83">
                       <a:extLst>
                         <a:ext uri="{28A0092B-C50C-407E-A947-70E740481C1C}">
                           <a14:useLocalDpi xmlns:a14="http://schemas.microsoft.com/office/drawing/2010/main" val="0"/>
@@ -5676,7 +7288,7 @@
                     <pic:cNvPicPr/>
                   </pic:nvPicPr>
                   <pic:blipFill>
-                    <a:blip r:embed="rId66">
+                    <a:blip r:embed="rId84">
                       <a:extLst>
                         <a:ext uri="{28A0092B-C50C-407E-A947-70E740481C1C}">
                           <a14:useLocalDpi xmlns:a14="http://schemas.microsoft.com/office/drawing/2010/main" val="0"/>
@@ -5750,7 +7362,7 @@
                     <pic:cNvPicPr/>
                   </pic:nvPicPr>
                   <pic:blipFill>
-                    <a:blip r:embed="rId67">
+                    <a:blip r:embed="rId85">
                       <a:extLst>
                         <a:ext uri="{28A0092B-C50C-407E-A947-70E740481C1C}">
                           <a14:useLocalDpi xmlns:a14="http://schemas.microsoft.com/office/drawing/2010/main" val="0"/>
@@ -5823,7 +7435,7 @@
                     <pic:cNvPicPr/>
                   </pic:nvPicPr>
                   <pic:blipFill>
-                    <a:blip r:embed="rId68">
+                    <a:blip r:embed="rId86">
                       <a:extLst>
                         <a:ext uri="{28A0092B-C50C-407E-A947-70E740481C1C}">
                           <a14:useLocalDpi xmlns:a14="http://schemas.microsoft.com/office/drawing/2010/main" val="0"/>
@@ -5897,7 +7509,7 @@
                     <pic:cNvPicPr/>
                   </pic:nvPicPr>
                   <pic:blipFill>
-                    <a:blip r:embed="rId69">
+                    <a:blip r:embed="rId87">
                       <a:extLst>
                         <a:ext uri="{28A0092B-C50C-407E-A947-70E740481C1C}">
                           <a14:useLocalDpi xmlns:a14="http://schemas.microsoft.com/office/drawing/2010/main" val="0"/>
@@ -5968,7 +7580,7 @@
                     <pic:cNvPicPr/>
                   </pic:nvPicPr>
                   <pic:blipFill>
-                    <a:blip r:embed="rId70">
+                    <a:blip r:embed="rId88">
                       <a:extLst>
                         <a:ext uri="{28A0092B-C50C-407E-A947-70E740481C1C}">
                           <a14:useLocalDpi xmlns:a14="http://schemas.microsoft.com/office/drawing/2010/main" val="0"/>
@@ -5995,8 +7607,1010 @@
         </w:drawing>
       </w:r>
     </w:p>
+    <w:p>
+      <w:pPr>
+        <w:ind w:firstLine="708"/>
+      </w:pPr>
+    </w:p>
+    <w:p>
+      <w:pPr>
+        <w:pStyle w:val="Heading1"/>
+      </w:pPr>
+      <w:r>
+        <w:t>Logout</w:t>
+      </w:r>
+      <w:r>
+        <w:tab/>
+      </w:r>
+    </w:p>
+    <w:p>
+      <w:pPr>
+        <w:ind w:left="708"/>
+      </w:pPr>
+    </w:p>
+    <w:p>
+      <w:pPr>
+        <w:ind w:left="708"/>
+      </w:pPr>
+      <w:r>
+        <w:t>9.1</w:t>
+      </w:r>
+      <w:r>
+        <w:tab/>
+      </w:r>
+      <w:r>
+        <w:t>Logado no sistema encontre no canto superior dereito da tela o botão “Sair”, clique nele</w:t>
+      </w:r>
+      <w:r>
+        <w:t>.</w:t>
+      </w:r>
+    </w:p>
+    <w:p>
+      <w:r>
+        <w:rPr>
+          <w:noProof/>
+        </w:rPr>
+        <w:drawing>
+          <wp:inline distT="0" distB="0" distL="0" distR="0">
+            <wp:extent cx="5759450" cy="1653540"/>
+            <wp:effectExtent l="0" t="0" r="0" b="3810"/>
+            <wp:docPr id="65" name="Picture 65"/>
+            <wp:cNvGraphicFramePr>
+              <a:graphicFrameLocks xmlns:a="http://schemas.openxmlformats.org/drawingml/2006/main" noChangeAspect="1"/>
+            </wp:cNvGraphicFramePr>
+            <a:graphic xmlns:a="http://schemas.openxmlformats.org/drawingml/2006/main">
+              <a:graphicData uri="http://schemas.openxmlformats.org/drawingml/2006/picture">
+                <pic:pic xmlns:pic="http://schemas.openxmlformats.org/drawingml/2006/picture">
+                  <pic:nvPicPr>
+                    <pic:cNvPr id="65" name="a.png"/>
+                    <pic:cNvPicPr/>
+                  </pic:nvPicPr>
+                  <pic:blipFill>
+                    <a:blip r:embed="rId89">
+                      <a:extLst>
+                        <a:ext uri="{28A0092B-C50C-407E-A947-70E740481C1C}">
+                          <a14:useLocalDpi xmlns:a14="http://schemas.microsoft.com/office/drawing/2010/main" val="0"/>
+                        </a:ext>
+                      </a:extLst>
+                    </a:blip>
+                    <a:stretch>
+                      <a:fillRect/>
+                    </a:stretch>
+                  </pic:blipFill>
+                  <pic:spPr>
+                    <a:xfrm>
+                      <a:off x="0" y="0"/>
+                      <a:ext cx="5759450" cy="1653540"/>
+                    </a:xfrm>
+                    <a:prstGeom prst="rect">
+                      <a:avLst/>
+                    </a:prstGeom>
+                  </pic:spPr>
+                </pic:pic>
+              </a:graphicData>
+            </a:graphic>
+          </wp:inline>
+        </w:drawing>
+      </w:r>
+    </w:p>
+    <w:p>
+      <w:pPr>
+        <w:ind w:firstLine="708"/>
+      </w:pPr>
+    </w:p>
+    <w:p>
+      <w:pPr>
+        <w:ind w:firstLine="708"/>
+      </w:pPr>
+      <w:r>
+        <w:lastRenderedPageBreak/>
+        <w:t>9.2</w:t>
+      </w:r>
+      <w:r>
+        <w:tab/>
+        <w:t>Você verá um pop up com uma pergunta, clique em sim para Sair e não para ficar no sistema.</w:t>
+      </w:r>
+    </w:p>
+    <w:p>
+      <w:pPr>
+        <w:ind w:firstLine="708"/>
+      </w:pPr>
+    </w:p>
+    <w:p>
+      <w:pPr>
+        <w:ind w:firstLine="708"/>
+      </w:pPr>
+      <w:r>
+        <w:rPr>
+          <w:noProof/>
+        </w:rPr>
+        <w:drawing>
+          <wp:inline distT="0" distB="0" distL="0" distR="0">
+            <wp:extent cx="5563376" cy="3181794"/>
+            <wp:effectExtent l="0" t="0" r="0" b="0"/>
+            <wp:docPr id="67" name="Picture 67"/>
+            <wp:cNvGraphicFramePr>
+              <a:graphicFrameLocks xmlns:a="http://schemas.openxmlformats.org/drawingml/2006/main" noChangeAspect="1"/>
+            </wp:cNvGraphicFramePr>
+            <a:graphic xmlns:a="http://schemas.openxmlformats.org/drawingml/2006/main">
+              <a:graphicData uri="http://schemas.openxmlformats.org/drawingml/2006/picture">
+                <pic:pic xmlns:pic="http://schemas.openxmlformats.org/drawingml/2006/picture">
+                  <pic:nvPicPr>
+                    <pic:cNvPr id="67" name="a1.png"/>
+                    <pic:cNvPicPr/>
+                  </pic:nvPicPr>
+                  <pic:blipFill>
+                    <a:blip r:embed="rId90">
+                      <a:extLst>
+                        <a:ext uri="{28A0092B-C50C-407E-A947-70E740481C1C}">
+                          <a14:useLocalDpi xmlns:a14="http://schemas.microsoft.com/office/drawing/2010/main" val="0"/>
+                        </a:ext>
+                      </a:extLst>
+                    </a:blip>
+                    <a:stretch>
+                      <a:fillRect/>
+                    </a:stretch>
+                  </pic:blipFill>
+                  <pic:spPr>
+                    <a:xfrm>
+                      <a:off x="0" y="0"/>
+                      <a:ext cx="5563376" cy="3181794"/>
+                    </a:xfrm>
+                    <a:prstGeom prst="rect">
+                      <a:avLst/>
+                    </a:prstGeom>
+                  </pic:spPr>
+                </pic:pic>
+              </a:graphicData>
+            </a:graphic>
+          </wp:inline>
+        </w:drawing>
+      </w:r>
+    </w:p>
+    <w:p>
+      <w:pPr>
+        <w:ind w:firstLine="708"/>
+      </w:pPr>
+    </w:p>
+    <w:p>
+      <w:pPr>
+        <w:ind w:firstLine="708"/>
+      </w:pPr>
+      <w:r>
+        <w:t>9.3</w:t>
+      </w:r>
+      <w:r>
+        <w:tab/>
+        <w:t>Se você clicou em Sim, vai sair do sistema e verá a tela de login.</w:t>
+      </w:r>
+    </w:p>
+    <w:p>
+      <w:pPr>
+        <w:ind w:firstLine="708"/>
+      </w:pPr>
+      <w:r>
+        <w:rPr>
+          <w:noProof/>
+        </w:rPr>
+        <w:drawing>
+          <wp:inline distT="0" distB="0" distL="0" distR="0" wp14:anchorId="73B415DD" wp14:editId="5EB7A842">
+            <wp:extent cx="5759450" cy="4433978"/>
+            <wp:effectExtent l="0" t="0" r="0" b="5080"/>
+            <wp:docPr id="68" name="Picture 68"/>
+            <wp:cNvGraphicFramePr>
+              <a:graphicFrameLocks xmlns:a="http://schemas.openxmlformats.org/drawingml/2006/main" noChangeAspect="1"/>
+            </wp:cNvGraphicFramePr>
+            <a:graphic xmlns:a="http://schemas.openxmlformats.org/drawingml/2006/main">
+              <a:graphicData uri="http://schemas.openxmlformats.org/drawingml/2006/picture">
+                <pic:pic xmlns:pic="http://schemas.openxmlformats.org/drawingml/2006/picture">
+                  <pic:nvPicPr>
+                    <pic:cNvPr id="1" name="l1.png"/>
+                    <pic:cNvPicPr/>
+                  </pic:nvPicPr>
+                  <pic:blipFill>
+                    <a:blip r:embed="rId10">
+                      <a:extLst>
+                        <a:ext uri="{28A0092B-C50C-407E-A947-70E740481C1C}">
+                          <a14:useLocalDpi xmlns:a14="http://schemas.microsoft.com/office/drawing/2010/main" val="0"/>
+                        </a:ext>
+                      </a:extLst>
+                    </a:blip>
+                    <a:stretch>
+                      <a:fillRect/>
+                    </a:stretch>
+                  </pic:blipFill>
+                  <pic:spPr>
+                    <a:xfrm>
+                      <a:off x="0" y="0"/>
+                      <a:ext cx="5773293" cy="4444635"/>
+                    </a:xfrm>
+                    <a:prstGeom prst="rect">
+                      <a:avLst/>
+                    </a:prstGeom>
+                  </pic:spPr>
+                </pic:pic>
+              </a:graphicData>
+            </a:graphic>
+          </wp:inline>
+        </w:drawing>
+      </w:r>
+    </w:p>
+    <w:p>
+      <w:pPr>
+        <w:ind w:firstLine="708"/>
+      </w:pPr>
+    </w:p>
+    <w:p>
+      <w:pPr>
+        <w:pStyle w:val="Heading1"/>
+      </w:pPr>
+      <w:r>
+        <w:lastRenderedPageBreak/>
+        <w:t>Relatórios</w:t>
+      </w:r>
+      <w:r>
+        <w:tab/>
+      </w:r>
+      <w:r>
+        <w:t xml:space="preserve"> e Impressão</w:t>
+      </w:r>
+    </w:p>
+    <w:p>
+      <w:pPr>
+        <w:pStyle w:val="Heading2"/>
+      </w:pPr>
+      <w:r>
+        <w:t>Relatórios</w:t>
+      </w:r>
+    </w:p>
+    <w:p>
+      <w:pPr>
+        <w:ind w:firstLine="708"/>
+      </w:pPr>
+      <w:r>
+        <w:t>10.1</w:t>
+      </w:r>
+      <w:r>
+        <w:t>.1</w:t>
+      </w:r>
+      <w:r>
+        <w:tab/>
+      </w:r>
+      <w:r>
+        <w:t>Acess</w:t>
+      </w:r>
+      <w:r>
+        <w:t>e uma tela com um grid de dados e você verá a aba relatórios.</w:t>
+      </w:r>
+    </w:p>
+    <w:p>
+      <w:pPr>
+        <w:ind w:firstLine="708"/>
+      </w:pPr>
+    </w:p>
+    <w:p>
+      <w:r>
+        <w:rPr>
+          <w:noProof/>
+        </w:rPr>
+        <w:drawing>
+          <wp:inline distT="0" distB="0" distL="0" distR="0">
+            <wp:extent cx="5759450" cy="4247515"/>
+            <wp:effectExtent l="0" t="0" r="0" b="635"/>
+            <wp:docPr id="69" name="Picture 69"/>
+            <wp:cNvGraphicFramePr>
+              <a:graphicFrameLocks xmlns:a="http://schemas.openxmlformats.org/drawingml/2006/main" noChangeAspect="1"/>
+            </wp:cNvGraphicFramePr>
+            <a:graphic xmlns:a="http://schemas.openxmlformats.org/drawingml/2006/main">
+              <a:graphicData uri="http://schemas.openxmlformats.org/drawingml/2006/picture">
+                <pic:pic xmlns:pic="http://schemas.openxmlformats.org/drawingml/2006/picture">
+                  <pic:nvPicPr>
+                    <pic:cNvPr id="69" name="a2.png"/>
+                    <pic:cNvPicPr/>
+                  </pic:nvPicPr>
+                  <pic:blipFill>
+                    <a:blip r:embed="rId91">
+                      <a:extLst>
+                        <a:ext uri="{28A0092B-C50C-407E-A947-70E740481C1C}">
+                          <a14:useLocalDpi xmlns:a14="http://schemas.microsoft.com/office/drawing/2010/main" val="0"/>
+                        </a:ext>
+                      </a:extLst>
+                    </a:blip>
+                    <a:stretch>
+                      <a:fillRect/>
+                    </a:stretch>
+                  </pic:blipFill>
+                  <pic:spPr>
+                    <a:xfrm>
+                      <a:off x="0" y="0"/>
+                      <a:ext cx="5759450" cy="4247515"/>
+                    </a:xfrm>
+                    <a:prstGeom prst="rect">
+                      <a:avLst/>
+                    </a:prstGeom>
+                  </pic:spPr>
+                </pic:pic>
+              </a:graphicData>
+            </a:graphic>
+          </wp:inline>
+        </w:drawing>
+      </w:r>
+    </w:p>
+    <w:p/>
+    <w:p>
+      <w:pPr>
+        <w:ind w:left="705"/>
+      </w:pPr>
+      <w:r>
+        <w:t>10</w:t>
+      </w:r>
+      <w:r>
+        <w:t>.1</w:t>
+      </w:r>
+      <w:r>
+        <w:t>.2</w:t>
+      </w:r>
+      <w:r>
+        <w:tab/>
+        <w:t>Você verá um botão para gerar PDF, alguns botões de exportações para formatos de arquivos, dois botões para alternar a orientção do pdf, e o tamanho da página do pdf.</w:t>
+      </w:r>
+    </w:p>
+    <w:p>
+      <w:pPr>
+        <w:ind w:left="705"/>
+      </w:pPr>
+    </w:p>
+    <w:p>
+      <w:pPr>
+        <w:ind w:left="705"/>
+      </w:pPr>
+      <w:r>
+        <w:rPr>
+          <w:noProof/>
+        </w:rPr>
+        <w:drawing>
+          <wp:inline distT="0" distB="0" distL="0" distR="0">
+            <wp:extent cx="5759450" cy="1628140"/>
+            <wp:effectExtent l="0" t="0" r="0" b="0"/>
+            <wp:docPr id="70" name="Picture 70"/>
+            <wp:cNvGraphicFramePr>
+              <a:graphicFrameLocks xmlns:a="http://schemas.openxmlformats.org/drawingml/2006/main" noChangeAspect="1"/>
+            </wp:cNvGraphicFramePr>
+            <a:graphic xmlns:a="http://schemas.openxmlformats.org/drawingml/2006/main">
+              <a:graphicData uri="http://schemas.openxmlformats.org/drawingml/2006/picture">
+                <pic:pic xmlns:pic="http://schemas.openxmlformats.org/drawingml/2006/picture">
+                  <pic:nvPicPr>
+                    <pic:cNvPr id="70" name="a3.png"/>
+                    <pic:cNvPicPr/>
+                  </pic:nvPicPr>
+                  <pic:blipFill>
+                    <a:blip r:embed="rId92">
+                      <a:extLst>
+                        <a:ext uri="{28A0092B-C50C-407E-A947-70E740481C1C}">
+                          <a14:useLocalDpi xmlns:a14="http://schemas.microsoft.com/office/drawing/2010/main" val="0"/>
+                        </a:ext>
+                      </a:extLst>
+                    </a:blip>
+                    <a:stretch>
+                      <a:fillRect/>
+                    </a:stretch>
+                  </pic:blipFill>
+                  <pic:spPr>
+                    <a:xfrm>
+                      <a:off x="0" y="0"/>
+                      <a:ext cx="5759450" cy="1628140"/>
+                    </a:xfrm>
+                    <a:prstGeom prst="rect">
+                      <a:avLst/>
+                    </a:prstGeom>
+                  </pic:spPr>
+                </pic:pic>
+              </a:graphicData>
+            </a:graphic>
+          </wp:inline>
+        </w:drawing>
+      </w:r>
+    </w:p>
+    <w:p>
+      <w:pPr>
+        <w:ind w:left="705"/>
+      </w:pPr>
+    </w:p>
+    <w:p>
+      <w:pPr>
+        <w:ind w:left="705"/>
+      </w:pPr>
+      <w:r>
+        <w:t>10.1.3</w:t>
+      </w:r>
+      <w:r>
+        <w:tab/>
+        <w:t>Para gerar o pdf, clique no botão pdf, você verá o pdf gerado.</w:t>
+      </w:r>
+    </w:p>
+    <w:p>
+      <w:pPr>
+        <w:ind w:left="705"/>
+      </w:pPr>
+    </w:p>
+    <w:p>
+      <w:pPr>
+        <w:ind w:left="705"/>
+      </w:pPr>
+      <w:r>
+        <w:rPr>
+          <w:noProof/>
+        </w:rPr>
+        <w:lastRenderedPageBreak/>
+        <w:drawing>
+          <wp:inline distT="0" distB="0" distL="0" distR="0">
+            <wp:extent cx="5759450" cy="2411730"/>
+            <wp:effectExtent l="0" t="0" r="0" b="7620"/>
+            <wp:docPr id="71" name="Picture 71"/>
+            <wp:cNvGraphicFramePr>
+              <a:graphicFrameLocks xmlns:a="http://schemas.openxmlformats.org/drawingml/2006/main" noChangeAspect="1"/>
+            </wp:cNvGraphicFramePr>
+            <a:graphic xmlns:a="http://schemas.openxmlformats.org/drawingml/2006/main">
+              <a:graphicData uri="http://schemas.openxmlformats.org/drawingml/2006/picture">
+                <pic:pic xmlns:pic="http://schemas.openxmlformats.org/drawingml/2006/picture">
+                  <pic:nvPicPr>
+                    <pic:cNvPr id="71" name="a4.png"/>
+                    <pic:cNvPicPr/>
+                  </pic:nvPicPr>
+                  <pic:blipFill>
+                    <a:blip r:embed="rId93">
+                      <a:extLst>
+                        <a:ext uri="{28A0092B-C50C-407E-A947-70E740481C1C}">
+                          <a14:useLocalDpi xmlns:a14="http://schemas.microsoft.com/office/drawing/2010/main" val="0"/>
+                        </a:ext>
+                      </a:extLst>
+                    </a:blip>
+                    <a:stretch>
+                      <a:fillRect/>
+                    </a:stretch>
+                  </pic:blipFill>
+                  <pic:spPr>
+                    <a:xfrm>
+                      <a:off x="0" y="0"/>
+                      <a:ext cx="5759450" cy="2411730"/>
+                    </a:xfrm>
+                    <a:prstGeom prst="rect">
+                      <a:avLst/>
+                    </a:prstGeom>
+                  </pic:spPr>
+                </pic:pic>
+              </a:graphicData>
+            </a:graphic>
+          </wp:inline>
+        </w:drawing>
+      </w:r>
+    </w:p>
+    <w:p>
+      <w:pPr>
+        <w:ind w:left="705"/>
+      </w:pPr>
+    </w:p>
+    <w:p>
+      <w:pPr>
+        <w:ind w:left="705"/>
+      </w:pPr>
+      <w:r>
+        <w:t>10.1.4</w:t>
+      </w:r>
+      <w:r>
+        <w:tab/>
+        <w:t>Para fazer download clique na seta para baixo no canto superior direito da tela.</w:t>
+      </w:r>
+    </w:p>
+    <w:p>
+      <w:pPr>
+        <w:ind w:left="705"/>
+      </w:pPr>
+    </w:p>
+    <w:p>
+      <w:pPr>
+        <w:ind w:left="705"/>
+      </w:pPr>
+      <w:r>
+        <w:rPr>
+          <w:noProof/>
+        </w:rPr>
+        <w:drawing>
+          <wp:inline distT="0" distB="0" distL="0" distR="0">
+            <wp:extent cx="5759450" cy="2409825"/>
+            <wp:effectExtent l="0" t="0" r="0" b="9525"/>
+            <wp:docPr id="72" name="Picture 72"/>
+            <wp:cNvGraphicFramePr>
+              <a:graphicFrameLocks xmlns:a="http://schemas.openxmlformats.org/drawingml/2006/main" noChangeAspect="1"/>
+            </wp:cNvGraphicFramePr>
+            <a:graphic xmlns:a="http://schemas.openxmlformats.org/drawingml/2006/main">
+              <a:graphicData uri="http://schemas.openxmlformats.org/drawingml/2006/picture">
+                <pic:pic xmlns:pic="http://schemas.openxmlformats.org/drawingml/2006/picture">
+                  <pic:nvPicPr>
+                    <pic:cNvPr id="72" name="a5.png"/>
+                    <pic:cNvPicPr/>
+                  </pic:nvPicPr>
+                  <pic:blipFill>
+                    <a:blip r:embed="rId94">
+                      <a:extLst>
+                        <a:ext uri="{28A0092B-C50C-407E-A947-70E740481C1C}">
+                          <a14:useLocalDpi xmlns:a14="http://schemas.microsoft.com/office/drawing/2010/main" val="0"/>
+                        </a:ext>
+                      </a:extLst>
+                    </a:blip>
+                    <a:stretch>
+                      <a:fillRect/>
+                    </a:stretch>
+                  </pic:blipFill>
+                  <pic:spPr>
+                    <a:xfrm>
+                      <a:off x="0" y="0"/>
+                      <a:ext cx="5759450" cy="2409825"/>
+                    </a:xfrm>
+                    <a:prstGeom prst="rect">
+                      <a:avLst/>
+                    </a:prstGeom>
+                  </pic:spPr>
+                </pic:pic>
+              </a:graphicData>
+            </a:graphic>
+          </wp:inline>
+        </w:drawing>
+      </w:r>
+    </w:p>
+    <w:p>
+      <w:pPr>
+        <w:ind w:left="705"/>
+      </w:pPr>
+    </w:p>
+    <w:p>
+      <w:pPr>
+        <w:ind w:left="705"/>
+      </w:pPr>
+      <w:r>
+        <w:t>10.1.5</w:t>
+      </w:r>
+      <w:r>
+        <w:tab/>
+        <w:t>Para alterar a orientação do pdf clique no botão paisagem.</w:t>
+      </w:r>
+    </w:p>
+    <w:p>
+      <w:pPr>
+        <w:ind w:left="705"/>
+      </w:pPr>
+    </w:p>
+    <w:p>
+      <w:pPr>
+        <w:ind w:left="705"/>
+      </w:pPr>
+      <w:r>
+        <w:rPr>
+          <w:noProof/>
+        </w:rPr>
+        <w:drawing>
+          <wp:inline distT="0" distB="0" distL="0" distR="0">
+            <wp:extent cx="5759450" cy="2793365"/>
+            <wp:effectExtent l="0" t="0" r="0" b="6985"/>
+            <wp:docPr id="73" name="Picture 73"/>
+            <wp:cNvGraphicFramePr>
+              <a:graphicFrameLocks xmlns:a="http://schemas.openxmlformats.org/drawingml/2006/main" noChangeAspect="1"/>
+            </wp:cNvGraphicFramePr>
+            <a:graphic xmlns:a="http://schemas.openxmlformats.org/drawingml/2006/main">
+              <a:graphicData uri="http://schemas.openxmlformats.org/drawingml/2006/picture">
+                <pic:pic xmlns:pic="http://schemas.openxmlformats.org/drawingml/2006/picture">
+                  <pic:nvPicPr>
+                    <pic:cNvPr id="73" name="a6.png"/>
+                    <pic:cNvPicPr/>
+                  </pic:nvPicPr>
+                  <pic:blipFill>
+                    <a:blip r:embed="rId95">
+                      <a:extLst>
+                        <a:ext uri="{28A0092B-C50C-407E-A947-70E740481C1C}">
+                          <a14:useLocalDpi xmlns:a14="http://schemas.microsoft.com/office/drawing/2010/main" val="0"/>
+                        </a:ext>
+                      </a:extLst>
+                    </a:blip>
+                    <a:stretch>
+                      <a:fillRect/>
+                    </a:stretch>
+                  </pic:blipFill>
+                  <pic:spPr>
+                    <a:xfrm>
+                      <a:off x="0" y="0"/>
+                      <a:ext cx="5759450" cy="2793365"/>
+                    </a:xfrm>
+                    <a:prstGeom prst="rect">
+                      <a:avLst/>
+                    </a:prstGeom>
+                  </pic:spPr>
+                </pic:pic>
+              </a:graphicData>
+            </a:graphic>
+          </wp:inline>
+        </w:drawing>
+      </w:r>
+    </w:p>
+    <w:p>
+      <w:pPr>
+        <w:ind w:left="705"/>
+      </w:pPr>
+    </w:p>
+    <w:p>
+      <w:pPr>
+        <w:ind w:left="705"/>
+      </w:pPr>
+      <w:r>
+        <w:lastRenderedPageBreak/>
+        <w:t>10.1.6</w:t>
+      </w:r>
+      <w:r>
+        <w:tab/>
+        <w:t>Depois clique em PDF de novo e gere o novo pdf</w:t>
+      </w:r>
+    </w:p>
+    <w:p>
+      <w:pPr>
+        <w:ind w:left="705"/>
+      </w:pPr>
+    </w:p>
+    <w:p>
+      <w:pPr>
+        <w:ind w:left="1413" w:firstLine="3"/>
+      </w:pPr>
+      <w:r>
+        <w:rPr>
+          <w:noProof/>
+        </w:rPr>
+        <w:drawing>
+          <wp:inline distT="0" distB="0" distL="0" distR="0">
+            <wp:extent cx="3724795" cy="2629267"/>
+            <wp:effectExtent l="0" t="0" r="9525" b="0"/>
+            <wp:docPr id="74" name="Picture 74"/>
+            <wp:cNvGraphicFramePr>
+              <a:graphicFrameLocks xmlns:a="http://schemas.openxmlformats.org/drawingml/2006/main" noChangeAspect="1"/>
+            </wp:cNvGraphicFramePr>
+            <a:graphic xmlns:a="http://schemas.openxmlformats.org/drawingml/2006/main">
+              <a:graphicData uri="http://schemas.openxmlformats.org/drawingml/2006/picture">
+                <pic:pic xmlns:pic="http://schemas.openxmlformats.org/drawingml/2006/picture">
+                  <pic:nvPicPr>
+                    <pic:cNvPr id="74" name="a7.png"/>
+                    <pic:cNvPicPr/>
+                  </pic:nvPicPr>
+                  <pic:blipFill>
+                    <a:blip r:embed="rId96">
+                      <a:extLst>
+                        <a:ext uri="{28A0092B-C50C-407E-A947-70E740481C1C}">
+                          <a14:useLocalDpi xmlns:a14="http://schemas.microsoft.com/office/drawing/2010/main" val="0"/>
+                        </a:ext>
+                      </a:extLst>
+                    </a:blip>
+                    <a:stretch>
+                      <a:fillRect/>
+                    </a:stretch>
+                  </pic:blipFill>
+                  <pic:spPr>
+                    <a:xfrm>
+                      <a:off x="0" y="0"/>
+                      <a:ext cx="3724795" cy="2629267"/>
+                    </a:xfrm>
+                    <a:prstGeom prst="rect">
+                      <a:avLst/>
+                    </a:prstGeom>
+                  </pic:spPr>
+                </pic:pic>
+              </a:graphicData>
+            </a:graphic>
+          </wp:inline>
+        </w:drawing>
+      </w:r>
+    </w:p>
+    <w:p>
+      <w:pPr>
+        <w:ind w:left="1413" w:firstLine="3"/>
+      </w:pPr>
+    </w:p>
+    <w:p>
+      <w:pPr>
+        <w:ind w:firstLine="708"/>
+      </w:pPr>
+      <w:r>
+        <w:t>10.1.7</w:t>
+      </w:r>
+      <w:r>
+        <w:tab/>
+        <w:t>Para mudar</w:t>
+      </w:r>
+      <w:r>
+        <w:t xml:space="preserve"> o tamanho do pdf, altere o campo Tamanho do papel usando o passo 4.5, depois clique em Pdf.</w:t>
+      </w:r>
+    </w:p>
+    <w:p>
+      <w:pPr>
+        <w:ind w:firstLine="708"/>
+      </w:pPr>
+    </w:p>
+    <w:p>
+      <w:pPr>
+        <w:ind w:firstLine="708"/>
+      </w:pPr>
+      <w:r>
+        <w:rPr>
+          <w:noProof/>
+        </w:rPr>
+        <w:drawing>
+          <wp:inline distT="0" distB="0" distL="0" distR="0">
+            <wp:extent cx="5759450" cy="2830195"/>
+            <wp:effectExtent l="0" t="0" r="0" b="8255"/>
+            <wp:docPr id="75" name="Picture 75"/>
+            <wp:cNvGraphicFramePr>
+              <a:graphicFrameLocks xmlns:a="http://schemas.openxmlformats.org/drawingml/2006/main" noChangeAspect="1"/>
+            </wp:cNvGraphicFramePr>
+            <a:graphic xmlns:a="http://schemas.openxmlformats.org/drawingml/2006/main">
+              <a:graphicData uri="http://schemas.openxmlformats.org/drawingml/2006/picture">
+                <pic:pic xmlns:pic="http://schemas.openxmlformats.org/drawingml/2006/picture">
+                  <pic:nvPicPr>
+                    <pic:cNvPr id="75" name="a8.png"/>
+                    <pic:cNvPicPr/>
+                  </pic:nvPicPr>
+                  <pic:blipFill>
+                    <a:blip r:embed="rId97">
+                      <a:extLst>
+                        <a:ext uri="{28A0092B-C50C-407E-A947-70E740481C1C}">
+                          <a14:useLocalDpi xmlns:a14="http://schemas.microsoft.com/office/drawing/2010/main" val="0"/>
+                        </a:ext>
+                      </a:extLst>
+                    </a:blip>
+                    <a:stretch>
+                      <a:fillRect/>
+                    </a:stretch>
+                  </pic:blipFill>
+                  <pic:spPr>
+                    <a:xfrm>
+                      <a:off x="0" y="0"/>
+                      <a:ext cx="5759450" cy="2830195"/>
+                    </a:xfrm>
+                    <a:prstGeom prst="rect">
+                      <a:avLst/>
+                    </a:prstGeom>
+                  </pic:spPr>
+                </pic:pic>
+              </a:graphicData>
+            </a:graphic>
+          </wp:inline>
+        </w:drawing>
+      </w:r>
+    </w:p>
+    <w:p>
+      <w:pPr>
+        <w:ind w:firstLine="708"/>
+      </w:pPr>
+    </w:p>
+    <w:p>
+      <w:pPr>
+        <w:ind w:left="708"/>
+      </w:pPr>
+      <w:r>
+        <w:t>10.1.8</w:t>
+      </w:r>
+      <w:r>
+        <w:tab/>
+        <w:t>Para exportar o arquivo apenas clique no botão do tipo de arquivo que deseja exportar.</w:t>
+      </w:r>
+    </w:p>
+    <w:p>
+      <w:pPr>
+        <w:ind w:left="708"/>
+      </w:pPr>
+    </w:p>
+    <w:p>
+      <w:pPr>
+        <w:ind w:left="708"/>
+      </w:pPr>
+      <w:r>
+        <w:rPr>
+          <w:noProof/>
+        </w:rPr>
+        <w:lastRenderedPageBreak/>
+        <w:drawing>
+          <wp:inline distT="0" distB="0" distL="0" distR="0">
+            <wp:extent cx="5759450" cy="4739005"/>
+            <wp:effectExtent l="0" t="0" r="0" b="4445"/>
+            <wp:docPr id="76" name="Picture 76"/>
+            <wp:cNvGraphicFramePr>
+              <a:graphicFrameLocks xmlns:a="http://schemas.openxmlformats.org/drawingml/2006/main" noChangeAspect="1"/>
+            </wp:cNvGraphicFramePr>
+            <a:graphic xmlns:a="http://schemas.openxmlformats.org/drawingml/2006/main">
+              <a:graphicData uri="http://schemas.openxmlformats.org/drawingml/2006/picture">
+                <pic:pic xmlns:pic="http://schemas.openxmlformats.org/drawingml/2006/picture">
+                  <pic:nvPicPr>
+                    <pic:cNvPr id="76" name="a9.png"/>
+                    <pic:cNvPicPr/>
+                  </pic:nvPicPr>
+                  <pic:blipFill>
+                    <a:blip r:embed="rId98">
+                      <a:extLst>
+                        <a:ext uri="{28A0092B-C50C-407E-A947-70E740481C1C}">
+                          <a14:useLocalDpi xmlns:a14="http://schemas.microsoft.com/office/drawing/2010/main" val="0"/>
+                        </a:ext>
+                      </a:extLst>
+                    </a:blip>
+                    <a:stretch>
+                      <a:fillRect/>
+                    </a:stretch>
+                  </pic:blipFill>
+                  <pic:spPr>
+                    <a:xfrm>
+                      <a:off x="0" y="0"/>
+                      <a:ext cx="5759450" cy="4739005"/>
+                    </a:xfrm>
+                    <a:prstGeom prst="rect">
+                      <a:avLst/>
+                    </a:prstGeom>
+                  </pic:spPr>
+                </pic:pic>
+              </a:graphicData>
+            </a:graphic>
+          </wp:inline>
+        </w:drawing>
+      </w:r>
+    </w:p>
+    <w:p/>
+    <w:p/>
+    <w:p>
+      <w:pPr>
+        <w:pStyle w:val="Heading2"/>
+      </w:pPr>
+      <w:r>
+        <w:t>Imprimir</w:t>
+      </w:r>
+    </w:p>
+    <w:p>
+      <w:pPr>
+        <w:ind w:left="708"/>
+      </w:pPr>
+      <w:r>
+        <w:t>10.2.1</w:t>
+      </w:r>
+      <w:r>
+        <w:tab/>
+        <w:t>Gere um pdf utilizando os passo 10.1.2 e 10.1.3, depois disso clique no ícone de impressora que está no canto superior direito da tela.</w:t>
+      </w:r>
+    </w:p>
+    <w:p>
+      <w:pPr>
+        <w:ind w:left="708"/>
+      </w:pPr>
+    </w:p>
+    <w:p>
+      <w:r>
+        <w:rPr>
+          <w:noProof/>
+        </w:rPr>
+        <w:drawing>
+          <wp:inline distT="0" distB="0" distL="0" distR="0">
+            <wp:extent cx="5759450" cy="2407920"/>
+            <wp:effectExtent l="0" t="0" r="0" b="0"/>
+            <wp:docPr id="77" name="Picture 77"/>
+            <wp:cNvGraphicFramePr>
+              <a:graphicFrameLocks xmlns:a="http://schemas.openxmlformats.org/drawingml/2006/main" noChangeAspect="1"/>
+            </wp:cNvGraphicFramePr>
+            <a:graphic xmlns:a="http://schemas.openxmlformats.org/drawingml/2006/main">
+              <a:graphicData uri="http://schemas.openxmlformats.org/drawingml/2006/picture">
+                <pic:pic xmlns:pic="http://schemas.openxmlformats.org/drawingml/2006/picture">
+                  <pic:nvPicPr>
+                    <pic:cNvPr id="77" name="a10.png"/>
+                    <pic:cNvPicPr/>
+                  </pic:nvPicPr>
+                  <pic:blipFill>
+                    <a:blip r:embed="rId99">
+                      <a:extLst>
+                        <a:ext uri="{28A0092B-C50C-407E-A947-70E740481C1C}">
+                          <a14:useLocalDpi xmlns:a14="http://schemas.microsoft.com/office/drawing/2010/main" val="0"/>
+                        </a:ext>
+                      </a:extLst>
+                    </a:blip>
+                    <a:stretch>
+                      <a:fillRect/>
+                    </a:stretch>
+                  </pic:blipFill>
+                  <pic:spPr>
+                    <a:xfrm>
+                      <a:off x="0" y="0"/>
+                      <a:ext cx="5759450" cy="2407920"/>
+                    </a:xfrm>
+                    <a:prstGeom prst="rect">
+                      <a:avLst/>
+                    </a:prstGeom>
+                  </pic:spPr>
+                </pic:pic>
+              </a:graphicData>
+            </a:graphic>
+          </wp:inline>
+        </w:drawing>
+      </w:r>
+    </w:p>
+    <w:p/>
+    <w:p>
+      <w:pPr>
+        <w:ind w:firstLine="708"/>
+      </w:pPr>
+      <w:r>
+        <w:t>10.2.1</w:t>
+      </w:r>
+      <w:r>
+        <w:tab/>
+        <w:t>Você verá aparecer a tela de impressão do seu computador.</w:t>
+      </w:r>
+    </w:p>
+    <w:p>
+      <w:pPr>
+        <w:ind w:firstLine="708"/>
+      </w:pPr>
+      <w:r>
+        <w:rPr>
+          <w:noProof/>
+        </w:rPr>
+        <w:lastRenderedPageBreak/>
+        <w:drawing>
+          <wp:inline distT="0" distB="0" distL="0" distR="0">
+            <wp:extent cx="4334480" cy="3267531"/>
+            <wp:effectExtent l="0" t="0" r="9525" b="9525"/>
+            <wp:docPr id="78" name="Picture 78"/>
+            <wp:cNvGraphicFramePr>
+              <a:graphicFrameLocks xmlns:a="http://schemas.openxmlformats.org/drawingml/2006/main" noChangeAspect="1"/>
+            </wp:cNvGraphicFramePr>
+            <a:graphic xmlns:a="http://schemas.openxmlformats.org/drawingml/2006/main">
+              <a:graphicData uri="http://schemas.openxmlformats.org/drawingml/2006/picture">
+                <pic:pic xmlns:pic="http://schemas.openxmlformats.org/drawingml/2006/picture">
+                  <pic:nvPicPr>
+                    <pic:cNvPr id="78" name="a11.png"/>
+                    <pic:cNvPicPr/>
+                  </pic:nvPicPr>
+                  <pic:blipFill>
+                    <a:blip r:embed="rId100">
+                      <a:extLst>
+                        <a:ext uri="{28A0092B-C50C-407E-A947-70E740481C1C}">
+                          <a14:useLocalDpi xmlns:a14="http://schemas.microsoft.com/office/drawing/2010/main" val="0"/>
+                        </a:ext>
+                      </a:extLst>
+                    </a:blip>
+                    <a:stretch>
+                      <a:fillRect/>
+                    </a:stretch>
+                  </pic:blipFill>
+                  <pic:spPr>
+                    <a:xfrm>
+                      <a:off x="0" y="0"/>
+                      <a:ext cx="4334480" cy="3267531"/>
+                    </a:xfrm>
+                    <a:prstGeom prst="rect">
+                      <a:avLst/>
+                    </a:prstGeom>
+                  </pic:spPr>
+                </pic:pic>
+              </a:graphicData>
+            </a:graphic>
+          </wp:inline>
+        </w:drawing>
+      </w:r>
+    </w:p>
+    <w:p>
+      <w:pPr>
+        <w:ind w:firstLine="708"/>
+      </w:pPr>
+    </w:p>
+    <w:p>
+      <w:r>
+        <w:t>10.2.3</w:t>
+      </w:r>
+      <w:r>
+        <w:tab/>
+        <w:t>Faça a configuração de sua preferência para a impressão.</w:t>
+      </w:r>
+    </w:p>
     <w:sectPr>
-      <w:headerReference w:type="even" r:id="rId71"/>
+      <w:headerReference w:type="even" r:id="rId101"/>
       <w:pgSz w:w="11906" w:h="16838" w:code="9"/>
       <w:pgMar w:top="1418" w:right="1418" w:bottom="1418" w:left="1418" w:header="680" w:footer="680" w:gutter="0"/>
       <w:cols w:space="720"/>

</xml_diff>

<commit_message>
Finalização do Manual do usuário VendasTottal.docx com tabulação e espaçamento.
</commit_message>
<xml_diff>
--- a/CooperTs/Manual do usuário VendasTottal.docx
+++ b/CooperTs/Manual do usuário VendasTottal.docx
@@ -1263,10 +1263,15 @@
     <w:p>
       <w:pPr>
         <w:ind w:firstLine="708"/>
-        <w:jc w:val="both"/>
-      </w:pPr>
-      <w:r>
-        <w:t xml:space="preserve">Esse manual descreve como utilizar os principais recursos do sistema VendasTottal </w:t>
+      </w:pPr>
+      <w:r>
+        <w:t>Esse manual descreve como utilizar os principais recursos do sistema VendasTottal</w:t>
+      </w:r>
+      <w:r>
+        <w:t>.</w:t>
+      </w:r>
+      <w:r>
+        <w:t xml:space="preserve"> </w:t>
       </w:r>
     </w:p>
     <w:p>
@@ -1283,12 +1288,22 @@
     <w:p>
       <w:pPr>
         <w:ind w:left="708"/>
-      </w:pPr>
-      <w:r>
-        <w:t>2.1 Ao acessar o si</w:t>
+        <w:jc w:val="both"/>
+      </w:pPr>
+      <w:r>
+        <w:t>2.1</w:t>
+      </w:r>
+      <w:r>
+        <w:tab/>
+      </w:r>
+      <w:r>
+        <w:t>Ao acessar o si</w:t>
       </w:r>
       <w:r>
         <w:t>stema você verá a tela de login</w:t>
+      </w:r>
+      <w:r>
+        <w:t>.</w:t>
       </w:r>
     </w:p>
     <w:p>
@@ -1350,7 +1365,16 @@
         <w:ind w:firstLine="708"/>
       </w:pPr>
       <w:r>
-        <w:t>2.2 Escreva seu Login e sua Senha e clique em ENTRAR</w:t>
+        <w:t>2.2</w:t>
+      </w:r>
+      <w:r>
+        <w:tab/>
+      </w:r>
+      <w:r>
+        <w:t>Escreva seu Login e sua Senha e clique em ENTRAR</w:t>
+      </w:r>
+      <w:r>
+        <w:t>.</w:t>
       </w:r>
     </w:p>
     <w:p>
@@ -1413,6 +1437,7 @@
     <w:p>
       <w:pPr>
         <w:ind w:firstLine="708"/>
+        <w:jc w:val="both"/>
       </w:pPr>
       <w:r>
         <w:t>2.3</w:t>
@@ -1479,7 +1504,13 @@
     </w:p>
     <w:p>
       <w:pPr>
+        <w:ind w:left="708" w:firstLine="708"/>
+      </w:pPr>
+    </w:p>
+    <w:p>
+      <w:pPr>
         <w:ind w:firstLine="708"/>
+        <w:jc w:val="both"/>
       </w:pPr>
       <w:r>
         <w:t>2.4</w:t>
@@ -1542,6 +1573,9 @@
       </w:r>
     </w:p>
     <w:p>
+      <w:pPr>
+        <w:jc w:val="both"/>
+      </w:pPr>
       <w:r>
         <w:tab/>
         <w:t>2.5</w:t>
@@ -1619,6 +1653,7 @@
     <w:p>
       <w:pPr>
         <w:ind w:left="708"/>
+        <w:jc w:val="both"/>
       </w:pPr>
       <w:r>
         <w:t>3.1</w:t>
@@ -1683,6 +1718,7 @@
     <w:p>
       <w:pPr>
         <w:ind w:firstLine="708"/>
+        <w:jc w:val="both"/>
       </w:pPr>
       <w:r>
         <w:lastRenderedPageBreak/>
@@ -1754,6 +1790,9 @@
     </w:p>
     <w:p/>
     <w:p>
+      <w:pPr>
+        <w:jc w:val="both"/>
+      </w:pPr>
       <w:r>
         <w:tab/>
         <w:t>3.3</w:t>
@@ -1818,6 +1857,7 @@
     <w:p>
       <w:pPr>
         <w:ind w:left="708" w:firstLine="708"/>
+        <w:jc w:val="both"/>
       </w:pPr>
       <w:r>
         <w:lastRenderedPageBreak/>
@@ -1853,6 +1893,7 @@
     <w:p>
       <w:pPr>
         <w:ind w:left="708"/>
+        <w:jc w:val="both"/>
       </w:pPr>
       <w:r>
         <w:t>Esse capítulo vai mostrar como andar pelos menus do sistema, acessar e acessar os cadastros</w:t>
@@ -1866,9 +1907,16 @@
     <w:p>
       <w:pPr>
         <w:ind w:left="708"/>
-      </w:pPr>
-      <w:r>
-        <w:t>4.1 Logue no sistema como algum usuário utilizando o capítulo 2</w:t>
+        <w:jc w:val="both"/>
+      </w:pPr>
+      <w:r>
+        <w:t>4.1</w:t>
+      </w:r>
+      <w:r>
+        <w:tab/>
+      </w:r>
+      <w:r>
+        <w:t>Logue no sistema como algum usuário utilizando o capítulo 2</w:t>
       </w:r>
     </w:p>
     <w:p>
@@ -1879,9 +1927,16 @@
     <w:p>
       <w:pPr>
         <w:ind w:left="708"/>
-      </w:pPr>
-      <w:r>
-        <w:t>4.2 Visualize o menu na parte superior do sistema.</w:t>
+        <w:jc w:val="both"/>
+      </w:pPr>
+      <w:r>
+        <w:t>4.2</w:t>
+      </w:r>
+      <w:r>
+        <w:tab/>
+      </w:r>
+      <w:r>
+        <w:t>Visualize o menu na parte superior do sistema.</w:t>
       </w:r>
     </w:p>
     <w:p>
@@ -1940,6 +1995,7 @@
     <w:p>
       <w:pPr>
         <w:ind w:firstLine="708"/>
+        <w:jc w:val="both"/>
       </w:pPr>
       <w:r>
         <w:t>4.3</w:t>
@@ -2002,6 +2058,7 @@
     <w:p>
       <w:pPr>
         <w:ind w:left="708"/>
+        <w:jc w:val="both"/>
       </w:pPr>
       <w:r>
         <w:t>4.4</w:t>
@@ -2010,6 +2067,12 @@
         <w:tab/>
         <w:t>Ao acessar uma tela, caso ela seja de cadastros você verá um grid com as informações daquele tipo de cadastro no banco.</w:t>
       </w:r>
+    </w:p>
+    <w:p>
+      <w:pPr>
+        <w:ind w:left="708"/>
+        <w:jc w:val="both"/>
+      </w:pPr>
     </w:p>
     <w:p>
       <w:r>
@@ -2067,6 +2130,7 @@
     <w:p>
       <w:pPr>
         <w:ind w:firstLine="708"/>
+        <w:jc w:val="both"/>
       </w:pPr>
       <w:r>
         <w:t>4.5</w:t>
@@ -2075,6 +2139,14 @@
         <w:tab/>
         <w:t>Clique em novo para acessar a tela de cadastro de um novo registro</w:t>
       </w:r>
+      <w:r>
+        <w:t>.</w:t>
+      </w:r>
+    </w:p>
+    <w:p>
+      <w:pPr>
+        <w:ind w:firstLine="708"/>
+      </w:pPr>
     </w:p>
     <w:p>
       <w:r>
@@ -2128,8 +2200,10 @@
     <w:p>
       <w:pPr>
         <w:ind w:left="708"/>
-      </w:pPr>
-      <w:r>
+        <w:jc w:val="both"/>
+      </w:pPr>
+      <w:r>
+        <w:lastRenderedPageBreak/>
         <w:t>4.6</w:t>
       </w:r>
       <w:r>
@@ -2153,7 +2227,6 @@
         <w:rPr>
           <w:noProof/>
         </w:rPr>
-        <w:lastRenderedPageBreak/>
         <w:drawing>
           <wp:inline distT="0" distB="0" distL="0" distR="0">
             <wp:extent cx="5591955" cy="2572109"/>
@@ -2205,6 +2278,7 @@
     <w:p>
       <w:pPr>
         <w:ind w:left="708"/>
+        <w:jc w:val="both"/>
       </w:pPr>
       <w:r>
         <w:t>4.5</w:t>
@@ -2222,6 +2296,7 @@
     <w:p>
       <w:pPr>
         <w:ind w:left="708"/>
+        <w:jc w:val="both"/>
       </w:pPr>
       <w:r>
         <w:t>4.6</w:t>
@@ -2293,6 +2368,7 @@
     <w:p>
       <w:pPr>
         <w:ind w:firstLine="708"/>
+        <w:jc w:val="both"/>
       </w:pPr>
       <w:r>
         <w:t>4.7</w:t>
@@ -2311,9 +2387,6 @@
       </w:pPr>
     </w:p>
     <w:p>
-      <w:pPr>
-        <w:ind w:firstLine="708"/>
-      </w:pPr>
       <w:r>
         <w:rPr>
           <w:noProof/>
@@ -2370,6 +2443,7 @@
     <w:p>
       <w:pPr>
         <w:ind w:left="708" w:firstLine="708"/>
+        <w:jc w:val="both"/>
       </w:pPr>
       <w:r>
         <w:t>4.8</w:t>
@@ -2381,8 +2455,10 @@
     </w:p>
     <w:p>
       <w:pPr>
-        <w:ind w:firstLine="708"/>
-      </w:pPr>
+        <w:ind w:left="708" w:firstLine="708"/>
+      </w:pPr>
+    </w:p>
+    <w:p>
       <w:r>
         <w:rPr>
           <w:noProof/>
@@ -2456,36 +2532,50 @@
     </w:p>
     <w:p>
       <w:pPr>
+        <w:ind w:left="708" w:firstLine="708"/>
+        <w:jc w:val="both"/>
+      </w:pPr>
+      <w:r>
+        <w:t>Nesse capítulo será descrito como usar os campos que contém pesquisa no sistema, utilize esse campo como referência para outros.</w:t>
+      </w:r>
+    </w:p>
+    <w:p>
+      <w:pPr>
         <w:ind w:left="705"/>
       </w:pPr>
       <w:r>
-        <w:t>Nesse capítulo será descrito como usar os campos que contém pesquisa no sistema, utilize esse campo como referência para outros.</w:t>
+        <w:t>Utilizaremos como exemplo o campo Cargo achado no cadastro de funcionário na aba Dados do funcionário</w:t>
+      </w:r>
+      <w:r>
+        <w:t>.</w:t>
       </w:r>
     </w:p>
     <w:p>
       <w:pPr>
         <w:ind w:left="705"/>
       </w:pPr>
-      <w:r>
-        <w:t>Utilizaremos como exemplo o campo Cargo achado no cadastro de funcionário na aba Dados do funcionário</w:t>
-      </w:r>
     </w:p>
     <w:p>
       <w:pPr>
         <w:ind w:left="705"/>
       </w:pPr>
+      <w:r>
+        <w:t>4.2.1</w:t>
+      </w:r>
+      <w:r>
+        <w:tab/>
+      </w:r>
+      <w:r>
+        <w:t>Clique no campo Cargo e comece a digitar o cargo que você deseja, o sistema fará uma busca no sistema, para que você selecione um registro do banco. Primeiro escreva algo e veja os dados aparecerem</w:t>
+      </w:r>
+      <w:r>
+        <w:t>.</w:t>
+      </w:r>
     </w:p>
     <w:p>
       <w:pPr>
         <w:ind w:left="705"/>
       </w:pPr>
-      <w:r>
-        <w:t>4.2.1</w:t>
-      </w:r>
-      <w:r>
-        <w:tab/>
-        <w:t>Clique no campo Cargo e comece a digitar o cargo que você deseja, o sistema fará uma busca no sistema, para que você selecione um registro do banco. Primeiro escreva algo e veja os dados aparecerem</w:t>
-      </w:r>
     </w:p>
     <w:p>
       <w:r>
@@ -2537,7 +2627,11 @@
     </w:p>
     <w:p/>
     <w:p>
-      <w:r>
+      <w:pPr>
+        <w:jc w:val="both"/>
+      </w:pPr>
+      <w:r>
+        <w:lastRenderedPageBreak/>
         <w:tab/>
         <w:t>4.2.2</w:t>
       </w:r>
@@ -2546,12 +2640,12 @@
         <w:t>Agora clique em um dos dados puxados do banco, e verifique que ele muda o texto do campo.</w:t>
       </w:r>
     </w:p>
+    <w:p/>
     <w:p>
       <w:r>
         <w:rPr>
           <w:noProof/>
         </w:rPr>
-        <w:lastRenderedPageBreak/>
         <w:drawing>
           <wp:inline distT="0" distB="0" distL="0" distR="0">
             <wp:extent cx="5759450" cy="1107440"/>
@@ -2603,10 +2697,19 @@
     <w:p>
       <w:pPr>
         <w:ind w:firstLine="708"/>
+        <w:jc w:val="both"/>
       </w:pPr>
       <w:r>
         <w:t>4.2.3 Caso você não tenha ideia do que escreve, apenas clique no campo Pesquisar que isso listará os dados cadastros no sistema referentes aquele campo</w:t>
       </w:r>
+      <w:r>
+        <w:t>.</w:t>
+      </w:r>
+    </w:p>
+    <w:p>
+      <w:pPr>
+        <w:ind w:firstLine="708"/>
+      </w:pPr>
     </w:p>
     <w:p>
       <w:r>
@@ -2668,6 +2771,7 @@
     <w:p>
       <w:pPr>
         <w:ind w:left="708"/>
+        <w:jc w:val="both"/>
       </w:pPr>
       <w:r>
         <w:t>4.3.1</w:t>
@@ -2693,6 +2797,12 @@
       <w:r>
         <w:t xml:space="preserve"> e enquanto a segura aperte a letra N, como mostra a imagem.</w:t>
       </w:r>
+    </w:p>
+    <w:p>
+      <w:pPr>
+        <w:ind w:left="708"/>
+        <w:jc w:val="both"/>
+      </w:pPr>
     </w:p>
     <w:p>
       <w:r>
@@ -2744,7 +2854,11 @@
     </w:p>
     <w:p/>
     <w:p>
-      <w:r>
+      <w:pPr>
+        <w:jc w:val="both"/>
+      </w:pPr>
+      <w:r>
+        <w:lastRenderedPageBreak/>
         <w:tab/>
         <w:t>4.3.3</w:t>
       </w:r>
@@ -2754,11 +2868,15 @@
       </w:r>
     </w:p>
     <w:p>
+      <w:pPr>
+        <w:jc w:val="both"/>
+      </w:pPr>
+    </w:p>
+    <w:p>
       <w:r>
         <w:rPr>
           <w:noProof/>
         </w:rPr>
-        <w:lastRenderedPageBreak/>
         <w:drawing>
           <wp:inline distT="0" distB="0" distL="0" distR="0">
             <wp:extent cx="5287113" cy="2495898"/>
@@ -2802,9 +2920,11 @@
         </w:drawing>
       </w:r>
     </w:p>
+    <w:p/>
     <w:p>
       <w:pPr>
         <w:ind w:left="708"/>
+        <w:jc w:val="both"/>
       </w:pPr>
       <w:r>
         <w:t>4.3.4</w:t>
@@ -2813,6 +2933,11 @@
         <w:tab/>
         <w:t>Você voltará para a tela de cadastro antiga com o registro necessário já efetuado.</w:t>
       </w:r>
+    </w:p>
+    <w:p>
+      <w:pPr>
+        <w:ind w:left="708"/>
+      </w:pPr>
     </w:p>
     <w:p>
       <w:r>
@@ -2862,6 +2987,7 @@
         </w:drawing>
       </w:r>
     </w:p>
+    <w:p/>
     <w:p>
       <w:pPr>
         <w:pStyle w:val="Heading2"/>
@@ -2873,10 +2999,14 @@
     <w:p>
       <w:pPr>
         <w:ind w:left="708"/>
+        <w:jc w:val="both"/>
       </w:pPr>
       <w:r>
         <w:t>Esse Capítulo explicará como utilizar campos de data</w:t>
       </w:r>
+      <w:r>
+        <w:t>.</w:t>
+      </w:r>
     </w:p>
     <w:p>
       <w:pPr>
@@ -2886,6 +3016,7 @@
     <w:p>
       <w:pPr>
         <w:ind w:left="708"/>
+        <w:jc w:val="both"/>
       </w:pPr>
       <w:r>
         <w:t>4.</w:t>
@@ -2900,12 +3031,16 @@
         <w:tab/>
         <w:t>Apenas clique na seta para baixo do campo e selecione a data desejada para aquele registro</w:t>
       </w:r>
+      <w:r>
+        <w:t>.</w:t>
+      </w:r>
     </w:p>
     <w:p>
       <w:r>
         <w:rPr>
           <w:noProof/>
         </w:rPr>
+        <w:lastRenderedPageBreak/>
         <w:drawing>
           <wp:inline distT="0" distB="0" distL="0" distR="0" wp14:anchorId="7040EEC3" wp14:editId="0614AEAC">
             <wp:extent cx="5759450" cy="1963420"/>
@@ -2955,13 +3090,13 @@
         <w:pStyle w:val="Heading2"/>
       </w:pPr>
       <w:r>
-        <w:lastRenderedPageBreak/>
         <w:t>SubCadastros em Grids Internos</w:t>
       </w:r>
     </w:p>
     <w:p>
       <w:pPr>
         <w:ind w:left="708"/>
+        <w:jc w:val="both"/>
       </w:pPr>
       <w:r>
         <w:t>Esse capítulo explicará como cadastrar e remover um subCadstro de um cadastro.</w:t>
@@ -2975,6 +3110,7 @@
     <w:p>
       <w:pPr>
         <w:ind w:left="708"/>
+        <w:jc w:val="both"/>
       </w:pPr>
       <w:r>
         <w:t>4.5</w:t>
@@ -2995,6 +3131,7 @@
     <w:p>
       <w:pPr>
         <w:ind w:left="708"/>
+        <w:jc w:val="both"/>
       </w:pPr>
       <w:r>
         <w:t>4.5</w:t>
@@ -3006,7 +3143,10 @@
     <w:p>
       <w:pPr>
         <w:ind w:left="708"/>
-      </w:pPr>
+        <w:jc w:val="both"/>
+      </w:pPr>
+    </w:p>
+    <w:p>
       <w:r>
         <w:rPr>
           <w:noProof/>
@@ -3073,6 +3213,7 @@
     <w:p>
       <w:pPr>
         <w:ind w:left="708" w:firstLine="708"/>
+        <w:jc w:val="both"/>
       </w:pPr>
       <w:r>
         <w:t>4.</w:t>
@@ -3081,7 +3222,13 @@
         <w:t>5</w:t>
       </w:r>
       <w:r>
-        <w:t>.3.1 Utilizando o capítulo 4.2 procure funções no sistema e clique em adicionar e verifique que elas aparecem no grid abaixo</w:t>
+        <w:t>.3.1</w:t>
+      </w:r>
+      <w:r>
+        <w:tab/>
+      </w:r>
+      <w:r>
+        <w:t>Utilizando o capítulo 4.2 procure funções no sistema e clique em adicionar e verifique que elas aparecem no grid abaixo</w:t>
       </w:r>
       <w:r>
         <w:t>, esse botão adicona no grid a função selecionado no campo.</w:t>
@@ -3092,6 +3239,7 @@
         <w:rPr>
           <w:noProof/>
         </w:rPr>
+        <w:lastRenderedPageBreak/>
         <w:drawing>
           <wp:inline distT="0" distB="0" distL="0" distR="0">
             <wp:extent cx="5759450" cy="2141855"/>
@@ -3145,15 +3293,24 @@
         <w:t>4.5</w:t>
       </w:r>
       <w:r>
-        <w:t>.3.2 Verifique como fica depois de adicionar várias informações</w:t>
-      </w:r>
-    </w:p>
+        <w:t>.3.2</w:t>
+      </w:r>
+      <w:r>
+        <w:tab/>
+      </w:r>
+      <w:r>
+        <w:t>Verifique como fica depois de adicionar várias informações</w:t>
+      </w:r>
+      <w:r>
+        <w:t>.</w:t>
+      </w:r>
+    </w:p>
+    <w:p/>
     <w:p>
       <w:r>
         <w:rPr>
           <w:noProof/>
         </w:rPr>
-        <w:lastRenderedPageBreak/>
         <w:drawing>
           <wp:inline distT="0" distB="0" distL="0" distR="0">
             <wp:extent cx="5759450" cy="2786380"/>
@@ -3201,12 +3358,19 @@
     <w:p>
       <w:pPr>
         <w:ind w:left="708"/>
+        <w:jc w:val="both"/>
       </w:pPr>
       <w:r>
         <w:t>4.5</w:t>
       </w:r>
       <w:r>
-        <w:t>.4 Remoção</w:t>
+        <w:t>.4</w:t>
+      </w:r>
+      <w:r>
+        <w:tab/>
+      </w:r>
+      <w:r>
+        <w:t>Remoção</w:t>
       </w:r>
     </w:p>
     <w:p>
@@ -3220,8 +3384,19 @@
         <w:t>5</w:t>
       </w:r>
       <w:r>
-        <w:t>.4.1 Existem duas formas de se excluir um registro, primeiro vamos clicar no link Remover Função.</w:t>
-      </w:r>
+        <w:t>.4.1</w:t>
+      </w:r>
+      <w:r>
+        <w:tab/>
+      </w:r>
+      <w:r>
+        <w:t>Existem duas formas de se excluir um registro, primeiro vamos clicar no link Remover Função.</w:t>
+      </w:r>
+    </w:p>
+    <w:p>
+      <w:pPr>
+        <w:ind w:left="1413"/>
+      </w:pPr>
     </w:p>
     <w:p>
       <w:r>
@@ -3230,7 +3405,7 @@
         </w:rPr>
         <w:drawing>
           <wp:inline distT="0" distB="0" distL="0" distR="0">
-            <wp:extent cx="5759450" cy="2597785"/>
+            <wp:extent cx="5759450" cy="2419350"/>
             <wp:effectExtent l="0" t="0" r="0" b="0"/>
             <wp:docPr id="38" name="Picture 38"/>
             <wp:cNvGraphicFramePr>
@@ -3258,7 +3433,7 @@
                   <pic:spPr>
                     <a:xfrm>
                       <a:off x="0" y="0"/>
-                      <a:ext cx="5759450" cy="2597785"/>
+                      <a:ext cx="5759450" cy="2419350"/>
                     </a:xfrm>
                     <a:prstGeom prst="rect">
                       <a:avLst/>
@@ -3275,6 +3450,7 @@
     <w:p>
       <w:pPr>
         <w:ind w:left="1410"/>
+        <w:jc w:val="both"/>
       </w:pPr>
       <w:r>
         <w:t>4.5</w:t>
@@ -3284,8 +3460,16 @@
       </w:r>
       <w:r>
         <w:tab/>
+      </w:r>
+      <w:r>
         <w:t>A outra forma é selecionando o item, que ocorre quando você clica nele e o fundo fica amarela, e depois clicando em Remover item em cima.</w:t>
       </w:r>
+    </w:p>
+    <w:p>
+      <w:pPr>
+        <w:ind w:left="1410"/>
+        <w:jc w:val="both"/>
+      </w:pPr>
     </w:p>
     <w:p>
       <w:r>
@@ -3341,13 +3525,13 @@
         <w:pStyle w:val="Heading2"/>
       </w:pPr>
       <w:r>
-        <w:lastRenderedPageBreak/>
         <w:t>ComboBox</w:t>
       </w:r>
     </w:p>
     <w:p>
       <w:pPr>
         <w:ind w:left="708"/>
+        <w:jc w:val="both"/>
       </w:pPr>
       <w:r>
         <w:t>4.6</w:t>
@@ -3359,6 +3543,16 @@
         <w:tab/>
         <w:t>Para utilizar um comboBox  clique na seta a direita dele que aponta para baixo.</w:t>
       </w:r>
+    </w:p>
+    <w:p>
+      <w:pPr>
+        <w:ind w:left="708"/>
+      </w:pPr>
+    </w:p>
+    <w:p>
+      <w:pPr>
+        <w:ind w:left="708"/>
+      </w:pPr>
       <w:r>
         <w:tab/>
       </w:r>
@@ -3417,6 +3611,7 @@
     <w:p>
       <w:pPr>
         <w:ind w:left="708"/>
+        <w:jc w:val="both"/>
       </w:pPr>
       <w:r>
         <w:t>4.6</w:t>
@@ -3434,7 +3629,13 @@
     </w:p>
     <w:p>
       <w:pPr>
-        <w:ind w:firstLine="708"/>
+        <w:ind w:left="708"/>
+        <w:jc w:val="both"/>
+      </w:pPr>
+    </w:p>
+    <w:p>
+      <w:pPr>
+        <w:ind w:left="708" w:firstLine="708"/>
       </w:pPr>
       <w:r>
         <w:rPr>
@@ -3442,7 +3643,7 @@
         </w:rPr>
         <w:drawing>
           <wp:inline distT="0" distB="0" distL="0" distR="0">
-            <wp:extent cx="3277057" cy="2962688"/>
+            <wp:extent cx="3276600" cy="2733675"/>
             <wp:effectExtent l="0" t="0" r="0" b="9525"/>
             <wp:docPr id="43" name="Picture 43"/>
             <wp:cNvGraphicFramePr>
@@ -3470,7 +3671,7 @@
                   <pic:spPr>
                     <a:xfrm>
                       <a:off x="0" y="0"/>
-                      <a:ext cx="3277057" cy="2962688"/>
+                      <a:ext cx="3277059" cy="2734058"/>
                     </a:xfrm>
                     <a:prstGeom prst="rect">
                       <a:avLst/>
@@ -3491,12 +3692,19 @@
     <w:p>
       <w:pPr>
         <w:ind w:firstLine="708"/>
+        <w:jc w:val="both"/>
       </w:pPr>
       <w:r>
         <w:t>4.6</w:t>
       </w:r>
       <w:r>
-        <w:t>.3 Utilize a barra de rolagem da direita para ver os itens abaixo</w:t>
+        <w:t>.3</w:t>
+      </w:r>
+      <w:r>
+        <w:tab/>
+      </w:r>
+      <w:r>
+        <w:t>Utilize a barra de rolagem da direita para ver os itens abaixo</w:t>
       </w:r>
       <w:r>
         <w:t>.</w:t>
@@ -3509,7 +3717,7 @@
     </w:p>
     <w:p>
       <w:pPr>
-        <w:ind w:firstLine="708"/>
+        <w:ind w:left="1416" w:firstLine="708"/>
       </w:pPr>
       <w:r>
         <w:rPr>
@@ -3583,7 +3791,6 @@
         <w:pStyle w:val="Heading2"/>
       </w:pPr>
       <w:r>
-        <w:lastRenderedPageBreak/>
         <w:t>Consulta de</w:t>
       </w:r>
       <w:r>
@@ -3606,6 +3813,7 @@
     <w:p>
       <w:pPr>
         <w:ind w:left="708"/>
+        <w:jc w:val="both"/>
       </w:pPr>
       <w:r>
         <w:t>4.7</w:t>
@@ -3621,11 +3829,13 @@
     <w:p>
       <w:pPr>
         <w:ind w:left="708"/>
+        <w:jc w:val="both"/>
       </w:pPr>
     </w:p>
     <w:p>
       <w:pPr>
         <w:ind w:left="708"/>
+        <w:jc w:val="both"/>
       </w:pPr>
       <w:r>
         <w:t>4.</w:t>
@@ -3644,11 +3854,13 @@
     <w:p>
       <w:pPr>
         <w:ind w:left="708"/>
+        <w:jc w:val="both"/>
       </w:pPr>
     </w:p>
     <w:p>
       <w:pPr>
         <w:ind w:left="708"/>
+        <w:jc w:val="both"/>
       </w:pPr>
       <w:r>
         <w:t>4.</w:t>
@@ -3728,6 +3940,7 @@
     <w:p>
       <w:pPr>
         <w:ind w:firstLine="708"/>
+        <w:jc w:val="both"/>
       </w:pPr>
       <w:r>
         <w:t>4.</w:t>
@@ -3754,8 +3967,8 @@
         </w:rPr>
         <w:drawing>
           <wp:inline distT="0" distB="0" distL="0" distR="0">
-            <wp:extent cx="3248478" cy="1771897"/>
-            <wp:effectExtent l="0" t="0" r="9525" b="0"/>
+            <wp:extent cx="3248025" cy="1552575"/>
+            <wp:effectExtent l="0" t="0" r="9525" b="9525"/>
             <wp:docPr id="89" name="Picture 89"/>
             <wp:cNvGraphicFramePr>
               <a:graphicFrameLocks xmlns:a="http://schemas.openxmlformats.org/drawingml/2006/main" noChangeAspect="1"/>
@@ -3782,7 +3995,7 @@
                   <pic:spPr>
                     <a:xfrm>
                       <a:off x="0" y="0"/>
-                      <a:ext cx="3248478" cy="1771897"/>
+                      <a:ext cx="3248481" cy="1552793"/>
                     </a:xfrm>
                     <a:prstGeom prst="rect">
                       <a:avLst/>
@@ -3803,6 +4016,7 @@
     <w:p>
       <w:pPr>
         <w:ind w:firstLine="708"/>
+        <w:jc w:val="both"/>
       </w:pPr>
       <w:r>
         <w:t>4.</w:t>
@@ -3828,7 +4042,6 @@
         <w:rPr>
           <w:noProof/>
         </w:rPr>
-        <w:lastRenderedPageBreak/>
         <w:drawing>
           <wp:inline distT="0" distB="0" distL="0" distR="0">
             <wp:extent cx="5759450" cy="2696845"/>
@@ -3874,6 +4087,9 @@
     </w:p>
     <w:p/>
     <w:p>
+      <w:pPr>
+        <w:jc w:val="both"/>
+      </w:pPr>
       <w:r>
         <w:tab/>
       </w:r>
@@ -3952,9 +4168,13 @@
     <w:p>
       <w:pPr>
         <w:ind w:left="708"/>
+        <w:jc w:val="both"/>
       </w:pPr>
       <w:r>
         <w:t>4.8.1 Acesse a o Perfil de Usuário pelo menu</w:t>
+      </w:r>
+      <w:r>
+        <w:t>.</w:t>
       </w:r>
     </w:p>
     <w:p>
@@ -4009,6 +4229,13 @@
     <w:p>
       <w:pPr>
         <w:ind w:left="705"/>
+        <w:jc w:val="both"/>
+      </w:pPr>
+    </w:p>
+    <w:p>
+      <w:pPr>
+        <w:ind w:left="705"/>
+        <w:jc w:val="both"/>
       </w:pPr>
       <w:r>
         <w:t>4.8.2</w:t>
@@ -4081,23 +4308,83 @@
         <w:ind w:left="708"/>
       </w:pPr>
       <w:r>
-        <w:t>4.8.3 Tema do Sistema</w:t>
+        <w:t>4.8.3</w:t>
+      </w:r>
+      <w:r>
+        <w:tab/>
+      </w:r>
+      <w:r>
+        <w:t>Tema do Sistema</w:t>
+      </w:r>
+      <w:r>
+        <w:t>.</w:t>
       </w:r>
     </w:p>
     <w:p>
       <w:pPr>
         <w:ind w:left="708"/>
+        <w:jc w:val="both"/>
       </w:pPr>
       <w:r>
         <w:t>4.8.3.1</w:t>
       </w:r>
       <w:r>
         <w:tab/>
+      </w:r>
+      <w:r>
         <w:t>Clique em qualquer tema para mudar o tema do sistema.</w:t>
       </w:r>
     </w:p>
     <w:p/>
-    <w:p/>
+    <w:p>
+      <w:r>
+        <w:rPr>
+          <w:noProof/>
+        </w:rPr>
+        <w:lastRenderedPageBreak/>
+        <w:drawing>
+          <wp:inline distT="0" distB="0" distL="0" distR="0">
+            <wp:extent cx="5759450" cy="3459480"/>
+            <wp:effectExtent l="0" t="0" r="0" b="7620"/>
+            <wp:docPr id="87" name="Picture 87"/>
+            <wp:cNvGraphicFramePr>
+              <a:graphicFrameLocks xmlns:a="http://schemas.openxmlformats.org/drawingml/2006/main" noChangeAspect="1"/>
+            </wp:cNvGraphicFramePr>
+            <a:graphic xmlns:a="http://schemas.openxmlformats.org/drawingml/2006/main">
+              <a:graphicData uri="http://schemas.openxmlformats.org/drawingml/2006/picture">
+                <pic:pic xmlns:pic="http://schemas.openxmlformats.org/drawingml/2006/picture">
+                  <pic:nvPicPr>
+                    <pic:cNvPr id="87" name="a14.png"/>
+                    <pic:cNvPicPr/>
+                  </pic:nvPicPr>
+                  <pic:blipFill>
+                    <a:blip r:embed="rId47">
+                      <a:extLst>
+                        <a:ext uri="{28A0092B-C50C-407E-A947-70E740481C1C}">
+                          <a14:useLocalDpi xmlns:a14="http://schemas.microsoft.com/office/drawing/2010/main" val="0"/>
+                        </a:ext>
+                      </a:extLst>
+                    </a:blip>
+                    <a:stretch>
+                      <a:fillRect/>
+                    </a:stretch>
+                  </pic:blipFill>
+                  <pic:spPr>
+                    <a:xfrm>
+                      <a:off x="0" y="0"/>
+                      <a:ext cx="5759450" cy="3459480"/>
+                    </a:xfrm>
+                    <a:prstGeom prst="rect">
+                      <a:avLst/>
+                    </a:prstGeom>
+                  </pic:spPr>
+                </pic:pic>
+              </a:graphicData>
+            </a:graphic>
+          </wp:inline>
+        </w:drawing>
+      </w:r>
+    </w:p>
     <w:p>
       <w:pPr>
         <w:ind w:firstLine="708"/>
@@ -4106,6 +4393,7 @@
     <w:p>
       <w:pPr>
         <w:ind w:firstLine="708"/>
+        <w:jc w:val="both"/>
       </w:pPr>
       <w:r>
         <w:t>4.8.4</w:t>
@@ -4114,13 +4402,20 @@
         <w:tab/>
         <w:t>Dados de acesso</w:t>
       </w:r>
+      <w:r>
+        <w:t>.</w:t>
+      </w:r>
+    </w:p>
+    <w:p>
+      <w:pPr>
+        <w:ind w:firstLine="708"/>
+      </w:pPr>
     </w:p>
     <w:p>
       <w:r>
         <w:rPr>
           <w:noProof/>
         </w:rPr>
-        <w:lastRenderedPageBreak/>
         <w:drawing>
           <wp:inline distT="0" distB="0" distL="0" distR="0">
             <wp:extent cx="5759450" cy="4364990"/>
@@ -4137,7 +4432,7 @@
                     <pic:cNvPicPr/>
                   </pic:nvPicPr>
                   <pic:blipFill>
-                    <a:blip r:embed="rId47">
+                    <a:blip r:embed="rId48">
                       <a:extLst>
                         <a:ext uri="{28A0092B-C50C-407E-A947-70E740481C1C}">
                           <a14:useLocalDpi xmlns:a14="http://schemas.microsoft.com/office/drawing/2010/main" val="0"/>
@@ -4168,54 +4463,71 @@
     <w:p>
       <w:pPr>
         <w:ind w:firstLine="708"/>
+        <w:jc w:val="both"/>
       </w:pPr>
       <w:r>
         <w:t>4.8.4.1</w:t>
       </w:r>
       <w:r>
         <w:tab/>
+      </w:r>
+      <w:r>
         <w:t>Escreva seu login</w:t>
       </w:r>
+      <w:r>
+        <w:t>.</w:t>
+      </w:r>
     </w:p>
     <w:p>
       <w:pPr>
         <w:ind w:firstLine="708"/>
-      </w:pPr>
-      <w:r>
-        <w:t>4.8.4.</w:t>
-      </w:r>
-      <w:r>
-        <w:t>2</w:t>
-      </w:r>
-      <w:r>
-        <w:tab/>
+        <w:jc w:val="both"/>
+      </w:pPr>
+      <w:r>
+        <w:t>4.8.4.2</w:t>
+      </w:r>
+      <w:r>
+        <w:tab/>
+      </w:r>
+      <w:r>
         <w:t>Coloque sua senha atual no campo Senha Atual</w:t>
       </w:r>
+      <w:r>
+        <w:t>.</w:t>
+      </w:r>
     </w:p>
     <w:p>
       <w:pPr>
         <w:ind w:firstLine="708"/>
-      </w:pPr>
-      <w:r>
-        <w:t>4.8.4.</w:t>
-      </w:r>
-      <w:r>
-        <w:t>3</w:t>
-      </w:r>
-      <w:r>
-        <w:tab/>
+        <w:jc w:val="both"/>
+      </w:pPr>
+      <w:r>
+        <w:lastRenderedPageBreak/>
+        <w:t>4.8.4.3</w:t>
+      </w:r>
+      <w:r>
+        <w:tab/>
+      </w:r>
+      <w:r>
         <w:t>Coloque sua nova senha no campo Senha</w:t>
       </w:r>
+      <w:r>
+        <w:t>.</w:t>
+      </w:r>
     </w:p>
     <w:p>
       <w:pPr>
         <w:ind w:firstLine="708"/>
-      </w:pPr>
-      <w:r>
-        <w:t>4.8.4.</w:t>
-      </w:r>
-      <w:r>
-        <w:t>4</w:t>
+        <w:jc w:val="both"/>
+      </w:pPr>
+    </w:p>
+    <w:p>
+      <w:pPr>
+        <w:ind w:firstLine="708"/>
+        <w:jc w:val="both"/>
+      </w:pPr>
+      <w:r>
+        <w:t>4.8.4.4</w:t>
       </w:r>
       <w:r>
         <w:tab/>
@@ -4223,16 +4535,23 @@
       <w:r>
         <w:t>Coloque sua nova senha novamente no campo Confirme a Senha</w:t>
       </w:r>
+      <w:r>
+        <w:t>.</w:t>
+      </w:r>
     </w:p>
     <w:p>
       <w:pPr>
         <w:ind w:firstLine="708"/>
-      </w:pPr>
-      <w:r>
-        <w:t>4.8.4.</w:t>
-      </w:r>
-      <w:r>
-        <w:t>5</w:t>
+        <w:jc w:val="both"/>
+      </w:pPr>
+    </w:p>
+    <w:p>
+      <w:pPr>
+        <w:ind w:firstLine="708"/>
+        <w:jc w:val="both"/>
+      </w:pPr>
+      <w:r>
+        <w:t>4.8.4.5</w:t>
       </w:r>
       <w:r>
         <w:tab/>
@@ -4240,18 +4559,39 @@
       <w:r>
         <w:t>Escreva sua Palavra Chave Cadastrada para conseguir alterar sua senha</w:t>
       </w:r>
+      <w:r>
+        <w:t>.</w:t>
+      </w:r>
     </w:p>
     <w:p>
       <w:pPr>
         <w:ind w:firstLine="708"/>
+        <w:jc w:val="both"/>
+      </w:pPr>
+    </w:p>
+    <w:p>
+      <w:pPr>
+        <w:ind w:firstLine="708"/>
+        <w:jc w:val="both"/>
       </w:pPr>
       <w:r>
         <w:t>4.8.4.6</w:t>
       </w:r>
       <w:r>
         <w:tab/>
+      </w:r>
+      <w:r>
         <w:t>No campo em branco copie as letras da imagem acima</w:t>
       </w:r>
+      <w:r>
+        <w:t>.</w:t>
+      </w:r>
+    </w:p>
+    <w:p>
+      <w:pPr>
+        <w:ind w:firstLine="708"/>
+        <w:jc w:val="both"/>
+      </w:pPr>
     </w:p>
     <w:p>
       <w:pPr>
@@ -4277,7 +4617,7 @@
                     <pic:cNvPicPr/>
                   </pic:nvPicPr>
                   <pic:blipFill>
-                    <a:blip r:embed="rId48">
+                    <a:blip r:embed="rId49">
                       <a:extLst>
                         <a:ext uri="{28A0092B-C50C-407E-A947-70E740481C1C}">
                           <a14:useLocalDpi xmlns:a14="http://schemas.microsoft.com/office/drawing/2010/main" val="0"/>
@@ -4308,155 +4648,177 @@
       <w:pPr>
         <w:ind w:firstLine="708"/>
       </w:pPr>
-      <w:r>
+    </w:p>
+    <w:p>
+      <w:pPr>
+        <w:ind w:firstLine="708"/>
+        <w:jc w:val="both"/>
+      </w:pPr>
+      <w:r>
+        <w:t>4.8.4.7</w:t>
+      </w:r>
+      <w:r>
+        <w:tab/>
+      </w:r>
+      <w:r>
+        <w:t>Clique em Alterar</w:t>
+      </w:r>
+      <w:r>
+        <w:t>.</w:t>
+      </w:r>
+    </w:p>
+    <w:p/>
+    <w:p>
+      <w:pPr>
+        <w:ind w:left="708"/>
+      </w:pPr>
+    </w:p>
+    <w:p>
+      <w:pPr>
+        <w:ind w:left="708"/>
+      </w:pPr>
+    </w:p>
+    <w:p>
+      <w:pPr>
+        <w:pStyle w:val="Heading1"/>
+      </w:pPr>
+      <w:r>
+        <w:t>Cadastro</w:t>
+      </w:r>
+      <w:r>
+        <w:t>s</w:t>
+      </w:r>
+      <w:r>
+        <w:t xml:space="preserve"> Básico</w:t>
+      </w:r>
+      <w:r>
+        <w:t>s</w:t>
+      </w:r>
+    </w:p>
+    <w:p>
+      <w:pPr>
+        <w:ind w:left="708"/>
+        <w:jc w:val="both"/>
+      </w:pPr>
+      <w:r>
+        <w:t>Esse capítulo vai mostrar como fazer cadastros básicos no sistema.</w:t>
+      </w:r>
+    </w:p>
+    <w:p>
+      <w:pPr>
+        <w:ind w:left="708"/>
+      </w:pPr>
+    </w:p>
+    <w:p>
+      <w:pPr>
+        <w:pStyle w:val="Heading2"/>
+      </w:pPr>
+      <w:r>
+        <w:t>Cadastro geral</w:t>
+      </w:r>
+    </w:p>
+    <w:p>
+      <w:pPr>
+        <w:ind w:left="708"/>
+        <w:jc w:val="both"/>
+      </w:pPr>
+      <w:r>
+        <w:br/>
+      </w:r>
+      <w:r>
+        <w:t>5</w:t>
+      </w:r>
+      <w:r>
+        <w:t>.1.1</w:t>
+      </w:r>
+      <w:r>
+        <w:tab/>
+        <w:t>Acesse algum cadastr</w:t>
+      </w:r>
+      <w:r>
+        <w:t>o</w:t>
+      </w:r>
+      <w:r>
+        <w:t xml:space="preserve"> andando com o mouse na parte de cima no menu, até encontrar</w:t>
+      </w:r>
+      <w:r>
+        <w:t xml:space="preserve"> o que v</w:t>
+      </w:r>
+      <w:r>
+        <w:t>ocê deseja cadastrar, utilize o capítulo 7 caso tenha alguma dúvida.</w:t>
+      </w:r>
+    </w:p>
+    <w:p>
+      <w:pPr>
+        <w:ind w:left="708"/>
+        <w:jc w:val="both"/>
+      </w:pPr>
+      <w:r>
+        <w:t>Usaremos como exemplo o cadastro de Funcionário.</w:t>
+      </w:r>
+    </w:p>
+    <w:p>
+      <w:pPr>
+        <w:ind w:left="708"/>
+        <w:jc w:val="both"/>
+      </w:pPr>
+    </w:p>
+    <w:p>
+      <w:pPr>
+        <w:ind w:left="708"/>
+        <w:jc w:val="both"/>
+      </w:pPr>
+      <w:r>
+        <w:t>5</w:t>
+      </w:r>
+      <w:r>
+        <w:t>.1.2</w:t>
+      </w:r>
+      <w:r>
+        <w:tab/>
+      </w:r>
+      <w:r>
+        <w:t>Para acessar o cadastro siga os passos 4.4 e 4.5</w:t>
+      </w:r>
+    </w:p>
+    <w:p>
+      <w:pPr>
+        <w:pStyle w:val="Heading2"/>
+      </w:pPr>
+      <w:r>
+        <w:t>Cadastro de Dados Pessoais</w:t>
+      </w:r>
+      <w:r>
+        <w:t xml:space="preserve"> </w:t>
+      </w:r>
+    </w:p>
+    <w:p>
+      <w:pPr>
+        <w:ind w:left="708"/>
+      </w:pPr>
+    </w:p>
+    <w:p>
+      <w:pPr>
+        <w:ind w:left="708"/>
+        <w:jc w:val="both"/>
+      </w:pPr>
+      <w:r>
+        <w:t>5.2.1</w:t>
+      </w:r>
+      <w:r>
+        <w:tab/>
+        <w:t>De necessário normalmente é só o nome e o CPF</w:t>
+      </w:r>
+      <w:r>
+        <w:t>.</w:t>
+      </w:r>
+    </w:p>
+    <w:p>
+      <w:r>
+        <w:rPr>
+          <w:noProof/>
+        </w:rPr>
         <w:lastRenderedPageBreak/>
-        <w:t>4.8.4.7</w:t>
-      </w:r>
-      <w:r>
-        <w:tab/>
-        <w:t>Clique em Alterar</w:t>
-      </w:r>
-    </w:p>
-    <w:p>
-      <w:bookmarkStart w:id="9" w:name="_GoBack"/>
-      <w:bookmarkEnd w:id="9"/>
-    </w:p>
-    <w:p>
-      <w:pPr>
-        <w:ind w:left="708"/>
-      </w:pPr>
-    </w:p>
-    <w:p>
-      <w:pPr>
-        <w:ind w:left="708"/>
-      </w:pPr>
-    </w:p>
-    <w:p>
-      <w:pPr>
-        <w:pStyle w:val="Heading1"/>
-      </w:pPr>
-      <w:r>
-        <w:t>Cadastro</w:t>
-      </w:r>
-      <w:r>
-        <w:t>s</w:t>
-      </w:r>
-      <w:r>
-        <w:t xml:space="preserve"> Básico</w:t>
-      </w:r>
-      <w:r>
-        <w:t>s</w:t>
-      </w:r>
-    </w:p>
-    <w:p>
-      <w:pPr>
-        <w:ind w:left="708"/>
-      </w:pPr>
-      <w:r>
-        <w:t>Esse capítulo vai mostrar como fazer cadastros básicos no sistema.</w:t>
-      </w:r>
-    </w:p>
-    <w:p>
-      <w:pPr>
-        <w:ind w:left="708"/>
-      </w:pPr>
-    </w:p>
-    <w:p>
-      <w:pPr>
-        <w:pStyle w:val="Heading2"/>
-      </w:pPr>
-      <w:r>
-        <w:t>Cadastro geral</w:t>
-      </w:r>
-    </w:p>
-    <w:p>
-      <w:pPr>
-        <w:ind w:left="708"/>
-      </w:pPr>
-      <w:r>
-        <w:br/>
-      </w:r>
-      <w:r>
-        <w:t>5</w:t>
-      </w:r>
-      <w:r>
-        <w:t>.1.1</w:t>
-      </w:r>
-      <w:r>
-        <w:tab/>
-        <w:t>Acesse algum cadastr</w:t>
-      </w:r>
-      <w:r>
-        <w:t>o</w:t>
-      </w:r>
-      <w:r>
-        <w:t xml:space="preserve"> andando com o mouse na parte de cima no menu, até encontrar</w:t>
-      </w:r>
-      <w:r>
-        <w:t xml:space="preserve"> o que v</w:t>
-      </w:r>
-      <w:r>
-        <w:t>ocê deseja cadastrar, utilize o capítulo 7 caso tenha alguma dúvida.</w:t>
-      </w:r>
-    </w:p>
-    <w:p>
-      <w:pPr>
-        <w:ind w:left="708"/>
-      </w:pPr>
-      <w:r>
-        <w:t>Usaremos como exemplo o cadastro de Funcionário.</w:t>
-      </w:r>
-    </w:p>
-    <w:p>
-      <w:pPr>
-        <w:ind w:left="708"/>
-      </w:pPr>
-      <w:r>
-        <w:t>5</w:t>
-      </w:r>
-      <w:r>
-        <w:t>.1.2</w:t>
-      </w:r>
-      <w:r>
-        <w:tab/>
-      </w:r>
-      <w:r>
-        <w:t>Para acessar o cadastro siga os passos 4.4 e 4.5</w:t>
-      </w:r>
-    </w:p>
-    <w:p>
-      <w:pPr>
-        <w:pStyle w:val="Heading2"/>
-      </w:pPr>
-      <w:r>
-        <w:t>Cadastro de Dados Pessoais</w:t>
-      </w:r>
-      <w:r>
-        <w:t xml:space="preserve"> </w:t>
-      </w:r>
-    </w:p>
-    <w:p>
-      <w:pPr>
-        <w:ind w:left="708"/>
-      </w:pPr>
-    </w:p>
-    <w:p>
-      <w:pPr>
-        <w:ind w:left="708"/>
-      </w:pPr>
-      <w:r>
-        <w:t>5.2.1</w:t>
-      </w:r>
-      <w:r>
-        <w:tab/>
-        <w:t>De necessário normalmente é só o nome e o CPF</w:t>
-      </w:r>
-    </w:p>
-    <w:p>
-      <w:r>
-        <w:rPr>
-          <w:noProof/>
-        </w:rPr>
         <w:drawing>
           <wp:inline distT="0" distB="0" distL="0" distR="0">
             <wp:extent cx="5759450" cy="2166620"/>
@@ -4473,7 +4835,7 @@
                     <pic:cNvPicPr/>
                   </pic:nvPicPr>
                   <pic:blipFill>
-                    <a:blip r:embed="rId49">
+                    <a:blip r:embed="rId50">
                       <a:extLst>
                         <a:ext uri="{28A0092B-C50C-407E-A947-70E740481C1C}">
                           <a14:useLocalDpi xmlns:a14="http://schemas.microsoft.com/office/drawing/2010/main" val="0"/>
@@ -4504,18 +4866,27 @@
     <w:p>
       <w:r>
         <w:tab/>
-        <w:t>5.2.3 Cadastro Avançado</w:t>
+        <w:t>5.2.3</w:t>
+      </w:r>
+      <w:r>
+        <w:tab/>
+      </w:r>
+      <w:r>
+        <w:t>Cadastro Avançado</w:t>
       </w:r>
     </w:p>
     <w:p>
       <w:pPr>
         <w:ind w:left="1410"/>
+        <w:jc w:val="both"/>
       </w:pPr>
       <w:r>
         <w:t>5.2.3.1</w:t>
       </w:r>
       <w:r>
         <w:tab/>
+      </w:r>
+      <w:r>
         <w:t>Normalmente esse botão está ligado ao cadastro básico para que você complemente as informações</w:t>
       </w:r>
       <w:r>
@@ -4523,11 +4894,16 @@
       </w:r>
     </w:p>
     <w:p>
+      <w:pPr>
+        <w:ind w:left="1410"/>
+        <w:jc w:val="both"/>
+      </w:pPr>
+    </w:p>
+    <w:p>
       <w:r>
         <w:rPr>
           <w:noProof/>
         </w:rPr>
-        <w:lastRenderedPageBreak/>
         <w:drawing>
           <wp:inline distT="0" distB="0" distL="0" distR="0">
             <wp:extent cx="5759450" cy="3322320"/>
@@ -4544,7 +4920,7 @@
                     <pic:cNvPicPr/>
                   </pic:nvPicPr>
                   <pic:blipFill>
-                    <a:blip r:embed="rId50">
+                    <a:blip r:embed="rId51">
                       <a:extLst>
                         <a:ext uri="{28A0092B-C50C-407E-A947-70E740481C1C}">
                           <a14:useLocalDpi xmlns:a14="http://schemas.microsoft.com/office/drawing/2010/main" val="0"/>
@@ -4584,6 +4960,9 @@
       </w:r>
     </w:p>
     <w:p>
+      <w:pPr>
+        <w:jc w:val="both"/>
+      </w:pPr>
       <w:r>
         <w:tab/>
         <w:t>5.3</w:t>
@@ -4598,12 +4977,16 @@
       <w:r>
         <w:t xml:space="preserve"> Dados do funcionário você verá a tela de cadastro</w:t>
       </w:r>
+      <w:r>
+        <w:t>.</w:t>
+      </w:r>
     </w:p>
     <w:p>
       <w:r>
         <w:rPr>
           <w:noProof/>
         </w:rPr>
+        <w:lastRenderedPageBreak/>
         <w:drawing>
           <wp:inline distT="0" distB="0" distL="0" distR="0">
             <wp:extent cx="5759450" cy="2130425"/>
@@ -4620,7 +5003,7 @@
                     <pic:cNvPicPr/>
                   </pic:nvPicPr>
                   <pic:blipFill>
-                    <a:blip r:embed="rId51">
+                    <a:blip r:embed="rId52">
                       <a:extLst>
                         <a:ext uri="{28A0092B-C50C-407E-A947-70E740481C1C}">
                           <a14:useLocalDpi xmlns:a14="http://schemas.microsoft.com/office/drawing/2010/main" val="0"/>
@@ -4648,6 +5031,14 @@
       </w:r>
     </w:p>
     <w:p>
+      <w:pPr>
+        <w:jc w:val="both"/>
+      </w:pPr>
+    </w:p>
+    <w:p>
+      <w:pPr>
+        <w:jc w:val="both"/>
+      </w:pPr>
       <w:r>
         <w:tab/>
         <w:t>5.3.2</w:t>
@@ -4658,54 +5049,80 @@
       <w:r>
         <w:t>Coloque a data de admissão, utilize os passos 4.3 para colocar datas</w:t>
       </w:r>
+      <w:r>
+        <w:t>.</w:t>
+      </w:r>
+    </w:p>
+    <w:p>
+      <w:pPr>
+        <w:jc w:val="both"/>
+      </w:pPr>
+    </w:p>
+    <w:p>
+      <w:pPr>
+        <w:jc w:val="both"/>
+      </w:pPr>
+      <w:r>
+        <w:tab/>
+        <w:t>5.3</w:t>
+      </w:r>
+      <w:r>
+        <w:t>.3</w:t>
+      </w:r>
+      <w:r>
+        <w:tab/>
+      </w:r>
+      <w:r>
+        <w:t>Selecione um Cargo, utilize os passos 4.2 para colocar usar campos com busca</w:t>
+      </w:r>
+      <w:r>
+        <w:t>.</w:t>
+      </w:r>
+    </w:p>
+    <w:p>
+      <w:pPr>
+        <w:jc w:val="both"/>
+      </w:pPr>
+    </w:p>
+    <w:p>
+      <w:pPr>
+        <w:jc w:val="both"/>
+      </w:pPr>
+      <w:r>
+        <w:tab/>
+        <w:t>5.3.4</w:t>
+      </w:r>
+      <w:r>
+        <w:tab/>
+        <w:t>Os campos Setor e Demissão não são obrigatórios.</w:t>
+      </w:r>
+      <w:r>
+        <w:br/>
+      </w:r>
+      <w:r>
+        <w:tab/>
+      </w:r>
+    </w:p>
+    <w:p>
+      <w:pPr>
+        <w:jc w:val="both"/>
+      </w:pPr>
+      <w:r>
+        <w:tab/>
+        <w:t>5.3</w:t>
+      </w:r>
+      <w:r>
+        <w:t>.5</w:t>
+      </w:r>
+      <w:r>
+        <w:tab/>
+        <w:t xml:space="preserve"> O cadastro de Dados do funcionário já pode ser efetuado</w:t>
+      </w:r>
+      <w:r>
+        <w:t>.</w:t>
+      </w:r>
     </w:p>
     <w:p/>
-    <w:p/>
-    <w:p>
-      <w:r>
-        <w:tab/>
-        <w:t>5.3</w:t>
-      </w:r>
-      <w:r>
-        <w:t>.3</w:t>
-      </w:r>
-      <w:r>
-        <w:tab/>
-      </w:r>
-      <w:r>
-        <w:t>Selecione um Cargo, utilize os passos 4.2 para colocar usar campos com busca</w:t>
-      </w:r>
-    </w:p>
-    <w:p/>
-    <w:p>
-      <w:r>
-        <w:tab/>
-        <w:t>5.3.4</w:t>
-      </w:r>
-      <w:r>
-        <w:tab/>
-        <w:t>Os campos Setor e Demissão não são obrigatórios.</w:t>
-      </w:r>
-      <w:r>
-        <w:br/>
-      </w:r>
-      <w:r>
-        <w:tab/>
-      </w:r>
-    </w:p>
-    <w:p>
-      <w:r>
-        <w:tab/>
-        <w:t>5.3</w:t>
-      </w:r>
-      <w:r>
-        <w:t>.5</w:t>
-      </w:r>
-      <w:r>
-        <w:tab/>
-        <w:t xml:space="preserve"> O cadastro de Dados do funcionário já pode ser efetuado</w:t>
-      </w:r>
-    </w:p>
     <w:p>
       <w:r>
         <w:rPr>
@@ -4727,7 +5144,7 @@
                     <pic:cNvPicPr/>
                   </pic:nvPicPr>
                   <pic:blipFill>
-                    <a:blip r:embed="rId52">
+                    <a:blip r:embed="rId53">
                       <a:extLst>
                         <a:ext uri="{28A0092B-C50C-407E-A947-70E740481C1C}">
                           <a14:useLocalDpi xmlns:a14="http://schemas.microsoft.com/office/drawing/2010/main" val="0"/>
@@ -4756,7 +5173,6 @@
     </w:p>
     <w:p>
       <w:r>
-        <w:lastRenderedPageBreak/>
         <w:tab/>
       </w:r>
     </w:p>
@@ -4772,9 +5188,13 @@
     <w:p>
       <w:pPr>
         <w:ind w:left="708"/>
+        <w:jc w:val="both"/>
       </w:pPr>
       <w:r>
         <w:t>5.4.1 Ao clicar na aba Dados da função do funcionário você verá a tela de cadastro</w:t>
+      </w:r>
+      <w:r>
+        <w:t>.</w:t>
       </w:r>
     </w:p>
     <w:p>
@@ -4834,6 +5254,7 @@
     <w:p>
       <w:pPr>
         <w:ind w:left="708"/>
+        <w:jc w:val="both"/>
       </w:pPr>
       <w:r>
         <w:t>5.4.2 Adicione as funções do funcionário, vá até o passo 4.</w:t>
@@ -4849,10 +5270,17 @@
       </w:r>
     </w:p>
     <w:p>
+      <w:pPr>
+        <w:ind w:left="708"/>
+        <w:jc w:val="both"/>
+      </w:pPr>
+    </w:p>
+    <w:p>
       <w:r>
         <w:rPr>
           <w:noProof/>
         </w:rPr>
+        <w:lastRenderedPageBreak/>
         <w:drawing>
           <wp:inline distT="0" distB="0" distL="0" distR="0">
             <wp:extent cx="5759450" cy="1642745"/>
@@ -4869,7 +5297,7 @@
                     <pic:cNvPicPr/>
                   </pic:nvPicPr>
                   <pic:blipFill>
-                    <a:blip r:embed="rId53">
+                    <a:blip r:embed="rId54">
                       <a:extLst>
                         <a:ext uri="{28A0092B-C50C-407E-A947-70E740481C1C}">
                           <a14:useLocalDpi xmlns:a14="http://schemas.microsoft.com/office/drawing/2010/main" val="0"/>
@@ -4908,6 +5336,7 @@
     <w:p>
       <w:pPr>
         <w:ind w:left="708"/>
+        <w:jc w:val="both"/>
       </w:pPr>
       <w:r>
         <w:t>5.5.1</w:t>
@@ -4915,6 +5344,9 @@
       <w:r>
         <w:tab/>
         <w:t>No Campo Nome do Contato coloque escreva um nome qualquer, podendo já existir no sistema</w:t>
+      </w:r>
+      <w:r>
+        <w:t>.</w:t>
       </w:r>
     </w:p>
     <w:p>
@@ -4943,7 +5375,7 @@
                     <pic:cNvPicPr/>
                   </pic:nvPicPr>
                   <pic:blipFill>
-                    <a:blip r:embed="rId54">
+                    <a:blip r:embed="rId55">
                       <a:extLst>
                         <a:ext uri="{28A0092B-C50C-407E-A947-70E740481C1C}">
                           <a14:useLocalDpi xmlns:a14="http://schemas.microsoft.com/office/drawing/2010/main" val="0"/>
@@ -4972,6 +5404,9 @@
     </w:p>
     <w:p/>
     <w:p>
+      <w:pPr>
+        <w:jc w:val="both"/>
+      </w:pPr>
       <w:r>
         <w:tab/>
         <w:t>5.5.2</w:t>
@@ -4984,8 +5419,15 @@
         <w:t xml:space="preserve"> no comoboBox usando os passos 4.5</w:t>
       </w:r>
     </w:p>
-    <w:p/>
-    <w:p>
+    <w:p>
+      <w:pPr>
+        <w:jc w:val="both"/>
+      </w:pPr>
+    </w:p>
+    <w:p>
+      <w:pPr>
+        <w:jc w:val="both"/>
+      </w:pPr>
       <w:r>
         <w:tab/>
         <w:t>5.5.3</w:t>
@@ -4996,13 +5438,17 @@
       </w:r>
     </w:p>
     <w:p>
+      <w:pPr>
+        <w:jc w:val="both"/>
+      </w:pPr>
+    </w:p>
+    <w:p>
       <w:r>
         <w:rPr>
           <w:noProof/>
         </w:rPr>
-        <w:lastRenderedPageBreak/>
         <w:drawing>
-          <wp:inline distT="0" distB="0" distL="0" distR="0">
+          <wp:inline distT="0" distB="0" distL="0" distR="0" wp14:anchorId="7392C707" wp14:editId="60EA4829">
             <wp:extent cx="5759450" cy="1736725"/>
             <wp:effectExtent l="0" t="0" r="0" b="0"/>
             <wp:docPr id="45" name="Picture 45"/>
@@ -5017,7 +5463,7 @@
                     <pic:cNvPicPr/>
                   </pic:nvPicPr>
                   <pic:blipFill>
-                    <a:blip r:embed="rId55">
+                    <a:blip r:embed="rId56">
                       <a:extLst>
                         <a:ext uri="{28A0092B-C50C-407E-A947-70E740481C1C}">
                           <a14:useLocalDpi xmlns:a14="http://schemas.microsoft.com/office/drawing/2010/main" val="0"/>
@@ -5061,9 +5507,16 @@
     <w:p>
       <w:pPr>
         <w:ind w:left="708"/>
-      </w:pPr>
-      <w:r>
-        <w:t>5.6.1 Endereços</w:t>
+        <w:jc w:val="both"/>
+      </w:pPr>
+      <w:r>
+        <w:t>5.6.1</w:t>
+      </w:r>
+      <w:r>
+        <w:tab/>
+      </w:r>
+      <w:r>
+        <w:t>Endereços</w:t>
       </w:r>
     </w:p>
     <w:p>
@@ -5071,6 +5524,7 @@
         <w:rPr>
           <w:noProof/>
         </w:rPr>
+        <w:lastRenderedPageBreak/>
         <w:drawing>
           <wp:inline distT="0" distB="0" distL="0" distR="0">
             <wp:extent cx="5759450" cy="1980565"/>
@@ -5087,7 +5541,7 @@
                     <pic:cNvPicPr/>
                   </pic:nvPicPr>
                   <pic:blipFill>
-                    <a:blip r:embed="rId56">
+                    <a:blip r:embed="rId57">
                       <a:extLst>
                         <a:ext uri="{28A0092B-C50C-407E-A947-70E740481C1C}">
                           <a14:useLocalDpi xmlns:a14="http://schemas.microsoft.com/office/drawing/2010/main" val="0"/>
@@ -5114,6 +5568,7 @@
         </w:drawing>
       </w:r>
     </w:p>
+    <w:p/>
     <w:p>
       <w:pPr>
         <w:ind w:left="708"/>
@@ -5122,42 +5577,121 @@
     <w:p>
       <w:pPr>
         <w:ind w:left="708"/>
-      </w:pPr>
-      <w:r>
-        <w:t>5.6.1.1 Preencha o Endereço utilizando o passo 4.2</w:t>
+        <w:jc w:val="both"/>
+      </w:pPr>
+      <w:r>
+        <w:t>5.6.1.1</w:t>
+      </w:r>
+      <w:r>
+        <w:tab/>
+      </w:r>
+      <w:r>
+        <w:t>Preencha o Endereço utilizando o passo 4.2</w:t>
+      </w:r>
+      <w:r>
+        <w:t>.</w:t>
       </w:r>
     </w:p>
     <w:p>
       <w:pPr>
         <w:ind w:left="708"/>
-      </w:pPr>
-      <w:r>
-        <w:t xml:space="preserve">5.6.1.2 Preencha o Número </w:t>
-      </w:r>
+        <w:jc w:val="both"/>
+      </w:pPr>
     </w:p>
     <w:p>
       <w:pPr>
         <w:ind w:left="708"/>
-      </w:pPr>
-      <w:r>
-        <w:t>5.6.1.3 Prencha o Tipo de Endereço utilizando o passo 4.5</w:t>
+        <w:jc w:val="both"/>
+      </w:pPr>
+      <w:r>
+        <w:t>5.6.1.2</w:t>
+      </w:r>
+      <w:r>
+        <w:tab/>
+      </w:r>
+      <w:r>
+        <w:t xml:space="preserve">Preencha o Número </w:t>
+      </w:r>
+      <w:r>
+        <w:t>.</w:t>
       </w:r>
     </w:p>
     <w:p>
       <w:pPr>
         <w:ind w:left="708"/>
-      </w:pPr>
-      <w:r>
-        <w:t>5.6.1.4 Os outros campos não são obrigatórios</w:t>
-      </w:r>
+        <w:jc w:val="both"/>
+      </w:pPr>
     </w:p>
     <w:p>
       <w:pPr>
         <w:ind w:left="708"/>
-      </w:pPr>
-      <w:r>
-        <w:t>5.6.1.5 Adicione os Endereços utilizando o passo 4.4</w:t>
-      </w:r>
+        <w:jc w:val="both"/>
+      </w:pPr>
+      <w:r>
+        <w:t>5.6.1.3</w:t>
+      </w:r>
+      <w:r>
+        <w:tab/>
+      </w:r>
+      <w:r>
+        <w:t>Prencha o Tipo de Endereço utilizando o passo 4.5</w:t>
+      </w:r>
+      <w:r>
+        <w:t>.</w:t>
+      </w:r>
+    </w:p>
+    <w:p>
+      <w:pPr>
+        <w:ind w:left="708"/>
+        <w:jc w:val="both"/>
+      </w:pPr>
+    </w:p>
+    <w:p>
+      <w:pPr>
+        <w:ind w:left="708"/>
+        <w:jc w:val="both"/>
+      </w:pPr>
+      <w:r>
+        <w:t>5.6.1.4</w:t>
+      </w:r>
+      <w:r>
+        <w:tab/>
+      </w:r>
+      <w:r>
+        <w:t>Os outros campos não são obrigatórios</w:t>
+      </w:r>
+      <w:r>
+        <w:t>.</w:t>
+      </w:r>
+    </w:p>
+    <w:p>
+      <w:pPr>
+        <w:ind w:left="708"/>
+        <w:jc w:val="both"/>
+      </w:pPr>
+    </w:p>
+    <w:p>
+      <w:pPr>
+        <w:ind w:left="708"/>
+        <w:jc w:val="both"/>
+      </w:pPr>
+      <w:r>
+        <w:t>5.6.1.5</w:t>
+      </w:r>
+      <w:r>
+        <w:tab/>
+      </w:r>
+      <w:r>
+        <w:t>Adicione os Endereços utilizando o passo 4.4</w:t>
+      </w:r>
+      <w:r>
+        <w:t>.</w:t>
+      </w:r>
+    </w:p>
+    <w:p>
+      <w:pPr>
+        <w:ind w:left="708"/>
+      </w:pPr>
     </w:p>
     <w:p>
       <w:r>
@@ -5180,7 +5714,7 @@
                     <pic:cNvPicPr/>
                   </pic:nvPicPr>
                   <pic:blipFill>
-                    <a:blip r:embed="rId57">
+                    <a:blip r:embed="rId58">
                       <a:extLst>
                         <a:ext uri="{28A0092B-C50C-407E-A947-70E740481C1C}">
                           <a14:useLocalDpi xmlns:a14="http://schemas.microsoft.com/office/drawing/2010/main" val="0"/>
@@ -5220,12 +5754,12 @@
         <w:t>Telefones</w:t>
       </w:r>
     </w:p>
+    <w:p/>
     <w:p>
       <w:r>
         <w:rPr>
           <w:noProof/>
         </w:rPr>
-        <w:lastRenderedPageBreak/>
         <w:drawing>
           <wp:inline distT="0" distB="0" distL="0" distR="0">
             <wp:extent cx="5759450" cy="1969135"/>
@@ -5242,7 +5776,7 @@
                     <pic:cNvPicPr/>
                   </pic:nvPicPr>
                   <pic:blipFill>
-                    <a:blip r:embed="rId58">
+                    <a:blip r:embed="rId59">
                       <a:extLst>
                         <a:ext uri="{28A0092B-C50C-407E-A947-70E740481C1C}">
                           <a14:useLocalDpi xmlns:a14="http://schemas.microsoft.com/office/drawing/2010/main" val="0"/>
@@ -5271,27 +5805,70 @@
     </w:p>
     <w:p/>
     <w:p>
-      <w:r>
-        <w:tab/>
-        <w:t>5.6.2.1 Selecione um O</w:t>
+      <w:pPr>
+        <w:jc w:val="both"/>
+      </w:pPr>
+      <w:r>
+        <w:lastRenderedPageBreak/>
+        <w:tab/>
+        <w:t>5.6.2.1</w:t>
+      </w:r>
+      <w:r>
+        <w:tab/>
+      </w:r>
+      <w:r>
+        <w:t>Selecione um O</w:t>
       </w:r>
       <w:r>
         <w:t>peradora e um Páis utilizando o passo 4.2</w:t>
       </w:r>
-    </w:p>
-    <w:p>
+      <w:r>
+        <w:t>.</w:t>
+      </w:r>
+    </w:p>
+    <w:p>
+      <w:pPr>
+        <w:jc w:val="both"/>
+      </w:pPr>
+    </w:p>
+    <w:p>
+      <w:pPr>
+        <w:jc w:val="both"/>
+      </w:pPr>
       <w:r>
         <w:tab/>
         <w:t>5.6.2.2 Selecione o tipo utilizando o passo 4.5</w:t>
       </w:r>
-    </w:p>
-    <w:p>
+      <w:r>
+        <w:t>.</w:t>
+      </w:r>
+    </w:p>
+    <w:p>
+      <w:pPr>
+        <w:jc w:val="both"/>
+      </w:pPr>
+    </w:p>
+    <w:p>
+      <w:pPr>
+        <w:jc w:val="both"/>
+      </w:pPr>
       <w:r>
         <w:tab/>
         <w:t>5.6.2.3 Escreva o Número e o DDD</w:t>
       </w:r>
-    </w:p>
-    <w:p>
+      <w:r>
+        <w:t>.</w:t>
+      </w:r>
+    </w:p>
+    <w:p>
+      <w:pPr>
+        <w:jc w:val="both"/>
+      </w:pPr>
+    </w:p>
+    <w:p>
+      <w:pPr>
+        <w:jc w:val="both"/>
+      </w:pPr>
       <w:r>
         <w:tab/>
         <w:t>5.6.2.4</w:t>
@@ -5300,8 +5877,19 @@
         <w:tab/>
         <w:t>O Ramal não é obrigatório</w:t>
       </w:r>
-    </w:p>
-    <w:p>
+      <w:r>
+        <w:t>.</w:t>
+      </w:r>
+    </w:p>
+    <w:p>
+      <w:pPr>
+        <w:jc w:val="both"/>
+      </w:pPr>
+    </w:p>
+    <w:p>
+      <w:pPr>
+        <w:jc w:val="both"/>
+      </w:pPr>
       <w:r>
         <w:tab/>
         <w:t>5.6.2.5</w:t>
@@ -5310,7 +5898,11 @@
         <w:tab/>
         <w:t>Adicione Telefones utilizando o passo 4.4</w:t>
       </w:r>
-    </w:p>
+      <w:r>
+        <w:t>.</w:t>
+      </w:r>
+    </w:p>
+    <w:p/>
     <w:p>
       <w:r>
         <w:tab/>
@@ -5335,7 +5927,7 @@
                     <pic:cNvPicPr/>
                   </pic:nvPicPr>
                   <pic:blipFill>
-                    <a:blip r:embed="rId59">
+                    <a:blip r:embed="rId60">
                       <a:extLst>
                         <a:ext uri="{28A0092B-C50C-407E-A947-70E740481C1C}">
                           <a14:useLocalDpi xmlns:a14="http://schemas.microsoft.com/office/drawing/2010/main" val="0"/>
@@ -5366,6 +5958,7 @@
     <w:p>
       <w:pPr>
         <w:ind w:firstLine="708"/>
+        <w:jc w:val="both"/>
       </w:pPr>
       <w:r>
         <w:t>5.6.3</w:t>
@@ -5376,6 +5969,15 @@
       <w:r>
         <w:t>Contatos Eletrônicos</w:t>
       </w:r>
+      <w:r>
+        <w:t>.</w:t>
+      </w:r>
+    </w:p>
+    <w:p>
+      <w:pPr>
+        <w:ind w:firstLine="708"/>
+        <w:jc w:val="both"/>
+      </w:pPr>
     </w:p>
     <w:p>
       <w:r>
@@ -5398,7 +6000,7 @@
                     <pic:cNvPicPr/>
                   </pic:nvPicPr>
                   <pic:blipFill>
-                    <a:blip r:embed="rId60">
+                    <a:blip r:embed="rId61">
                       <a:extLst>
                         <a:ext uri="{28A0092B-C50C-407E-A947-70E740481C1C}">
                           <a14:useLocalDpi xmlns:a14="http://schemas.microsoft.com/office/drawing/2010/main" val="0"/>
@@ -5427,23 +6029,52 @@
     </w:p>
     <w:p/>
     <w:p>
+      <w:pPr>
+        <w:jc w:val="both"/>
+      </w:pPr>
       <w:r>
         <w:tab/>
         <w:t>5.6.3.1 Escreva um Nick</w:t>
       </w:r>
-    </w:p>
-    <w:p>
+      <w:r>
+        <w:t>.</w:t>
+      </w:r>
+    </w:p>
+    <w:p>
+      <w:pPr>
+        <w:jc w:val="both"/>
+      </w:pPr>
+    </w:p>
+    <w:p>
+      <w:pPr>
+        <w:jc w:val="both"/>
+      </w:pPr>
       <w:r>
         <w:tab/>
         <w:t>5.6.3.2 Selecione um Tipo utilizando o passo 4.5</w:t>
       </w:r>
-    </w:p>
-    <w:p>
+      <w:r>
+        <w:t>.</w:t>
+      </w:r>
+    </w:p>
+    <w:p>
+      <w:pPr>
+        <w:jc w:val="both"/>
+      </w:pPr>
+    </w:p>
+    <w:p>
+      <w:pPr>
+        <w:jc w:val="both"/>
+      </w:pPr>
       <w:r>
         <w:tab/>
         <w:t>5.6.3.3 Adicione contatos utilizando o passo 4.4</w:t>
       </w:r>
-    </w:p>
+      <w:r>
+        <w:t>.</w:t>
+      </w:r>
+    </w:p>
+    <w:p/>
     <w:p>
       <w:r>
         <w:rPr>
@@ -5466,7 +6097,7 @@
                     <pic:cNvPicPr/>
                   </pic:nvPicPr>
                   <pic:blipFill>
-                    <a:blip r:embed="rId61">
+                    <a:blip r:embed="rId62">
                       <a:extLst>
                         <a:ext uri="{28A0092B-C50C-407E-A947-70E740481C1C}">
                           <a14:useLocalDpi xmlns:a14="http://schemas.microsoft.com/office/drawing/2010/main" val="0"/>
@@ -5499,27 +6130,19 @@
         <w:pStyle w:val="Heading2"/>
       </w:pPr>
       <w:r>
-        <w:t xml:space="preserve">Cadastro de </w:t>
-      </w:r>
-      <w:r>
-        <w:t>Informação do cliente</w:t>
+        <w:t>Cadastro de Informação do cliente</w:t>
       </w:r>
     </w:p>
     <w:p>
       <w:pPr>
         <w:ind w:left="708"/>
-      </w:pPr>
-      <w:r>
-        <w:t>5</w:t>
+        <w:jc w:val="both"/>
+      </w:pPr>
+      <w:r>
+        <w:t>5.7.1 Acesse um Cadastro que tenha a aba Informação do cliente</w:t>
       </w:r>
       <w:r>
         <w:t>.</w:t>
-      </w:r>
-      <w:r>
-        <w:t>7</w:t>
-      </w:r>
-      <w:r>
-        <w:t>.1 Acesse um Cadastro que tenha a aba Informação do cliente</w:t>
       </w:r>
     </w:p>
     <w:p>
@@ -5551,7 +6174,7 @@
                     <pic:cNvPicPr/>
                   </pic:nvPicPr>
                   <pic:blipFill>
-                    <a:blip r:embed="rId62">
+                    <a:blip r:embed="rId63">
                       <a:extLst>
                         <a:ext uri="{28A0092B-C50C-407E-A947-70E740481C1C}">
                           <a14:useLocalDpi xmlns:a14="http://schemas.microsoft.com/office/drawing/2010/main" val="0"/>
@@ -5586,12 +6209,10 @@
     <w:p>
       <w:pPr>
         <w:ind w:left="708"/>
-      </w:pPr>
-      <w:r>
-        <w:t>5.7</w:t>
-      </w:r>
-      <w:r>
-        <w:t>.2</w:t>
+        <w:jc w:val="both"/>
+      </w:pPr>
+      <w:r>
+        <w:t>5.7.2</w:t>
       </w:r>
       <w:r>
         <w:tab/>
@@ -5604,9 +6225,6 @@
       </w:pPr>
     </w:p>
     <w:p>
-      <w:pPr>
-        <w:ind w:left="708"/>
-      </w:pPr>
       <w:r>
         <w:rPr>
           <w:noProof/>
@@ -5627,7 +6245,7 @@
                     <pic:cNvPicPr/>
                   </pic:nvPicPr>
                   <pic:blipFill>
-                    <a:blip r:embed="rId63">
+                    <a:blip r:embed="rId64">
                       <a:extLst>
                         <a:ext uri="{28A0092B-C50C-407E-A947-70E740481C1C}">
                           <a14:useLocalDpi xmlns:a14="http://schemas.microsoft.com/office/drawing/2010/main" val="0"/>
@@ -5664,21 +6282,16 @@
         <w:pStyle w:val="Heading2"/>
       </w:pPr>
       <w:r>
-        <w:t xml:space="preserve">Cadastro de </w:t>
-      </w:r>
-      <w:r>
-        <w:t>Dados do Responsável do Cliente</w:t>
+        <w:t>Cadastro de Dados do Responsável do Cliente</w:t>
       </w:r>
     </w:p>
     <w:p>
       <w:pPr>
         <w:ind w:left="708"/>
-      </w:pPr>
-      <w:r>
-        <w:t>5</w:t>
-      </w:r>
-      <w:r>
-        <w:t>.8.1</w:t>
+        <w:jc w:val="both"/>
+      </w:pPr>
+      <w:r>
+        <w:t>5.8.1</w:t>
       </w:r>
       <w:r>
         <w:tab/>
@@ -5707,7 +6320,7 @@
                     <pic:cNvPicPr/>
                   </pic:nvPicPr>
                   <pic:blipFill>
-                    <a:blip r:embed="rId64">
+                    <a:blip r:embed="rId65">
                       <a:extLst>
                         <a:ext uri="{28A0092B-C50C-407E-A947-70E740481C1C}">
                           <a14:useLocalDpi xmlns:a14="http://schemas.microsoft.com/office/drawing/2010/main" val="0"/>
@@ -5735,12 +6348,13 @@
       </w:r>
     </w:p>
     <w:p/>
-    <w:p>
-      <w:r>
-        <w:t>5</w:t>
-      </w:r>
-      <w:r>
-        <w:t>.8.2</w:t>
+    <w:p/>
+    <w:p>
+      <w:pPr>
+        <w:jc w:val="both"/>
+      </w:pPr>
+      <w:r>
+        <w:t>5.8.2</w:t>
       </w:r>
       <w:r>
         <w:tab/>
@@ -5751,17 +6365,21 @@
     <w:p>
       <w:pPr>
         <w:ind w:left="705" w:hanging="705"/>
-      </w:pPr>
-      <w:r>
-        <w:t>5</w:t>
-      </w:r>
-      <w:r>
-        <w:t>.8.3</w:t>
+        <w:jc w:val="both"/>
+      </w:pPr>
+      <w:r>
+        <w:t>5.8.3</w:t>
       </w:r>
       <w:r>
         <w:tab/>
         <w:t>Caso o CPF exista ficará assim.</w:t>
       </w:r>
+    </w:p>
+    <w:p>
+      <w:pPr>
+        <w:ind w:left="705" w:hanging="705"/>
+        <w:jc w:val="both"/>
+      </w:pPr>
     </w:p>
     <w:p>
       <w:pPr>
@@ -5790,7 +6408,7 @@
                     <pic:cNvPicPr/>
                   </pic:nvPicPr>
                   <pic:blipFill>
-                    <a:blip r:embed="rId65">
+                    <a:blip r:embed="rId66">
                       <a:extLst>
                         <a:ext uri="{28A0092B-C50C-407E-A947-70E740481C1C}">
                           <a14:useLocalDpi xmlns:a14="http://schemas.microsoft.com/office/drawing/2010/main" val="0"/>
@@ -5826,11 +6444,14 @@
       <w:pPr>
         <w:ind w:left="705" w:hanging="705"/>
       </w:pPr>
-      <w:r>
-        <w:t>5</w:t>
-      </w:r>
-      <w:r>
-        <w:t>.8.4</w:t>
+    </w:p>
+    <w:p>
+      <w:pPr>
+        <w:ind w:left="705" w:hanging="705"/>
+        <w:jc w:val="both"/>
+      </w:pPr>
+      <w:r>
+        <w:t>5.8.4</w:t>
       </w:r>
       <w:r>
         <w:tab/>
@@ -5868,7 +6489,7 @@
                     <pic:cNvPicPr/>
                   </pic:nvPicPr>
                   <pic:blipFill>
-                    <a:blip r:embed="rId66">
+                    <a:blip r:embed="rId67">
                       <a:extLst>
                         <a:ext uri="{28A0092B-C50C-407E-A947-70E740481C1C}">
                           <a14:useLocalDpi xmlns:a14="http://schemas.microsoft.com/office/drawing/2010/main" val="0"/>
@@ -5905,10 +6526,7 @@
         <w:pStyle w:val="Heading2"/>
       </w:pPr>
       <w:r>
-        <w:t xml:space="preserve">Cadastro de </w:t>
-      </w:r>
-      <w:r>
-        <w:t>CNAE</w:t>
+        <w:t>Cadastro de CNAE</w:t>
       </w:r>
     </w:p>
     <w:p>
@@ -5916,16 +6534,7 @@
         <w:ind w:firstLine="708"/>
       </w:pPr>
       <w:r>
-        <w:t>5</w:t>
-      </w:r>
-      <w:r>
-        <w:t>.</w:t>
-      </w:r>
-      <w:r>
-        <w:t>9</w:t>
-      </w:r>
-      <w:r>
-        <w:t>.1</w:t>
+        <w:t>5.9.1</w:t>
       </w:r>
       <w:r>
         <w:tab/>
@@ -5958,7 +6567,7 @@
                     <pic:cNvPicPr/>
                   </pic:nvPicPr>
                   <pic:blipFill>
-                    <a:blip r:embed="rId67">
+                    <a:blip r:embed="rId68">
                       <a:extLst>
                         <a:ext uri="{28A0092B-C50C-407E-A947-70E740481C1C}">
                           <a14:useLocalDpi xmlns:a14="http://schemas.microsoft.com/office/drawing/2010/main" val="0"/>
@@ -5993,12 +6602,10 @@
     <w:p>
       <w:pPr>
         <w:ind w:left="708"/>
-      </w:pPr>
-      <w:r>
-        <w:t>5.9</w:t>
-      </w:r>
-      <w:r>
-        <w:t>.2</w:t>
+        <w:jc w:val="both"/>
+      </w:pPr>
+      <w:r>
+        <w:t>5.9.2</w:t>
       </w:r>
       <w:r>
         <w:tab/>
@@ -6032,7 +6639,7 @@
                     <pic:cNvPicPr/>
                   </pic:nvPicPr>
                   <pic:blipFill>
-                    <a:blip r:embed="rId68">
+                    <a:blip r:embed="rId69">
                       <a:extLst>
                         <a:ext uri="{28A0092B-C50C-407E-A947-70E740481C1C}">
                           <a14:useLocalDpi xmlns:a14="http://schemas.microsoft.com/office/drawing/2010/main" val="0"/>
@@ -6060,15 +6667,14 @@
       </w:r>
     </w:p>
     <w:p/>
+    <w:p/>
     <w:p>
       <w:pPr>
         <w:ind w:firstLine="708"/>
-      </w:pPr>
-      <w:r>
-        <w:t>5.9</w:t>
-      </w:r>
-      <w:r>
-        <w:t>.3</w:t>
+        <w:jc w:val="both"/>
+      </w:pPr>
+      <w:r>
+        <w:t>5.9.3</w:t>
       </w:r>
       <w:r>
         <w:tab/>
@@ -6098,6 +6704,7 @@
     <w:p>
       <w:pPr>
         <w:ind w:firstLine="708"/>
+        <w:jc w:val="both"/>
       </w:pPr>
       <w:r>
         <w:t>6.1</w:t>
@@ -6108,6 +6715,14 @@
       </w:r>
     </w:p>
     <w:p>
+      <w:pPr>
+        <w:ind w:firstLine="708"/>
+      </w:pPr>
+    </w:p>
+    <w:p>
+      <w:pPr>
+        <w:jc w:val="both"/>
+      </w:pPr>
       <w:r>
         <w:rPr>
           <w:noProof/>
@@ -6128,7 +6743,7 @@
                     <pic:cNvPicPr/>
                   </pic:nvPicPr>
                   <pic:blipFill>
-                    <a:blip r:embed="rId69">
+                    <a:blip r:embed="rId70">
                       <a:extLst>
                         <a:ext uri="{28A0092B-C50C-407E-A947-70E740481C1C}">
                           <a14:useLocalDpi xmlns:a14="http://schemas.microsoft.com/office/drawing/2010/main" val="0"/>
@@ -6157,6 +6772,9 @@
     </w:p>
     <w:p/>
     <w:p>
+      <w:pPr>
+        <w:jc w:val="both"/>
+      </w:pPr>
       <w:r>
         <w:tab/>
         <w:t>6.2</w:t>
@@ -6188,7 +6806,7 @@
                     <pic:cNvPicPr/>
                   </pic:nvPicPr>
                   <pic:blipFill>
-                    <a:blip r:embed="rId70">
+                    <a:blip r:embed="rId71">
                       <a:extLst>
                         <a:ext uri="{28A0092B-C50C-407E-A947-70E740481C1C}">
                           <a14:useLocalDpi xmlns:a14="http://schemas.microsoft.com/office/drawing/2010/main" val="0"/>
@@ -6227,6 +6845,9 @@
         <w:tab/>
         <w:t>Clique em Excluir</w:t>
       </w:r>
+      <w:r>
+        <w:t>.</w:t>
+      </w:r>
     </w:p>
     <w:p>
       <w:pPr>
@@ -6254,7 +6875,7 @@
                     <pic:cNvPicPr/>
                   </pic:nvPicPr>
                   <pic:blipFill>
-                    <a:blip r:embed="rId71">
+                    <a:blip r:embed="rId72">
                       <a:extLst>
                         <a:ext uri="{28A0092B-C50C-407E-A947-70E740481C1C}">
                           <a14:useLocalDpi xmlns:a14="http://schemas.microsoft.com/office/drawing/2010/main" val="0"/>
@@ -6295,6 +6916,7 @@
     <w:p>
       <w:pPr>
         <w:ind w:left="708"/>
+        <w:jc w:val="both"/>
       </w:pPr>
       <w:r>
         <w:t>7.1</w:t>
@@ -6302,6 +6924,9 @@
       <w:r>
         <w:tab/>
         <w:t>Acesse o índice de um cadastro</w:t>
+      </w:r>
+      <w:r>
+        <w:t>.</w:t>
       </w:r>
     </w:p>
     <w:p>
@@ -6331,7 +6956,7 @@
                     <pic:cNvPicPr/>
                   </pic:nvPicPr>
                   <pic:blipFill>
-                    <a:blip r:embed="rId69">
+                    <a:blip r:embed="rId70">
                       <a:extLst>
                         <a:ext uri="{28A0092B-C50C-407E-A947-70E740481C1C}">
                           <a14:useLocalDpi xmlns:a14="http://schemas.microsoft.com/office/drawing/2010/main" val="0"/>
@@ -6360,6 +6985,9 @@
     </w:p>
     <w:p/>
     <w:p>
+      <w:pPr>
+        <w:jc w:val="both"/>
+      </w:pPr>
       <w:r>
         <w:tab/>
         <w:t>7.2</w:t>
@@ -6391,7 +7019,7 @@
                     <pic:cNvPicPr/>
                   </pic:nvPicPr>
                   <pic:blipFill>
-                    <a:blip r:embed="rId70">
+                    <a:blip r:embed="rId71">
                       <a:extLst>
                         <a:ext uri="{28A0092B-C50C-407E-A947-70E740481C1C}">
                           <a14:useLocalDpi xmlns:a14="http://schemas.microsoft.com/office/drawing/2010/main" val="0"/>
@@ -6452,7 +7080,7 @@
                     <pic:cNvPicPr/>
                   </pic:nvPicPr>
                   <pic:blipFill>
-                    <a:blip r:embed="rId72">
+                    <a:blip r:embed="rId73">
                       <a:extLst>
                         <a:ext uri="{28A0092B-C50C-407E-A947-70E740481C1C}">
                           <a14:useLocalDpi xmlns:a14="http://schemas.microsoft.com/office/drawing/2010/main" val="0"/>
@@ -6494,6 +7122,11 @@
       </w:r>
     </w:p>
     <w:p>
+      <w:pPr>
+        <w:ind w:firstLine="708"/>
+      </w:pPr>
+    </w:p>
+    <w:p>
       <w:r>
         <w:rPr>
           <w:noProof/>
@@ -6514,7 +7147,7 @@
                     <pic:cNvPicPr/>
                   </pic:nvPicPr>
                   <pic:blipFill>
-                    <a:blip r:embed="rId73">
+                    <a:blip r:embed="rId74">
                       <a:extLst>
                         <a:ext uri="{28A0092B-C50C-407E-A947-70E740481C1C}">
                           <a14:useLocalDpi xmlns:a14="http://schemas.microsoft.com/office/drawing/2010/main" val="0"/>
@@ -6581,7 +7214,7 @@
                     <pic:cNvPicPr/>
                   </pic:nvPicPr>
                   <pic:blipFill>
-                    <a:blip r:embed="rId74">
+                    <a:blip r:embed="rId75">
                       <a:extLst>
                         <a:ext uri="{28A0092B-C50C-407E-A947-70E740481C1C}">
                           <a14:useLocalDpi xmlns:a14="http://schemas.microsoft.com/office/drawing/2010/main" val="0"/>
@@ -6619,6 +7252,7 @@
         <w:t>Verifique o dado alterado.</w:t>
       </w:r>
     </w:p>
+    <w:p/>
     <w:p>
       <w:r>
         <w:rPr>
@@ -6640,7 +7274,7 @@
                     <pic:cNvPicPr/>
                   </pic:nvPicPr>
                   <pic:blipFill>
-                    <a:blip r:embed="rId75">
+                    <a:blip r:embed="rId76">
                       <a:extLst>
                         <a:ext uri="{28A0092B-C50C-407E-A947-70E740481C1C}">
                           <a14:useLocalDpi xmlns:a14="http://schemas.microsoft.com/office/drawing/2010/main" val="0"/>
@@ -6691,6 +7325,9 @@
         <w:tab/>
         <w:t>Acesse o índice de um cadastro</w:t>
       </w:r>
+      <w:r>
+        <w:t>.</w:t>
+      </w:r>
     </w:p>
     <w:p>
       <w:pPr>
@@ -6719,7 +7356,7 @@
                     <pic:cNvPicPr/>
                   </pic:nvPicPr>
                   <pic:blipFill>
-                    <a:blip r:embed="rId69">
+                    <a:blip r:embed="rId70">
                       <a:extLst>
                         <a:ext uri="{28A0092B-C50C-407E-A947-70E740481C1C}">
                           <a14:useLocalDpi xmlns:a14="http://schemas.microsoft.com/office/drawing/2010/main" val="0"/>
@@ -6747,6 +7384,7 @@
       </w:r>
     </w:p>
     <w:p/>
+    <w:p/>
     <w:p>
       <w:r>
         <w:tab/>
@@ -6782,7 +7420,7 @@
                     <pic:cNvPicPr/>
                   </pic:nvPicPr>
                   <pic:blipFill>
-                    <a:blip r:embed="rId76">
+                    <a:blip r:embed="rId77">
                       <a:extLst>
                         <a:ext uri="{28A0092B-C50C-407E-A947-70E740481C1C}">
                           <a14:useLocalDpi xmlns:a14="http://schemas.microsoft.com/office/drawing/2010/main" val="0"/>
@@ -6810,6 +7448,7 @@
       </w:r>
     </w:p>
     <w:p/>
+    <w:p/>
     <w:p>
       <w:r>
         <w:tab/>
@@ -6828,6 +7467,7 @@
         <w:rPr>
           <w:noProof/>
         </w:rPr>
+        <w:lastRenderedPageBreak/>
         <w:drawing>
           <wp:inline distT="0" distB="0" distL="0" distR="0">
             <wp:extent cx="5759450" cy="2520950"/>
@@ -6844,7 +7484,7 @@
                     <pic:cNvPicPr/>
                   </pic:nvPicPr>
                   <pic:blipFill>
-                    <a:blip r:embed="rId77">
+                    <a:blip r:embed="rId78">
                       <a:extLst>
                         <a:ext uri="{28A0092B-C50C-407E-A947-70E740481C1C}">
                           <a14:useLocalDpi xmlns:a14="http://schemas.microsoft.com/office/drawing/2010/main" val="0"/>
@@ -6872,6 +7512,7 @@
       </w:r>
     </w:p>
     <w:p/>
+    <w:p/>
     <w:p>
       <w:r>
         <w:tab/>
@@ -6907,7 +7548,7 @@
                     <pic:cNvPicPr/>
                   </pic:nvPicPr>
                   <pic:blipFill>
-                    <a:blip r:embed="rId78">
+                    <a:blip r:embed="rId79">
                       <a:extLst>
                         <a:ext uri="{28A0092B-C50C-407E-A947-70E740481C1C}">
                           <a14:useLocalDpi xmlns:a14="http://schemas.microsoft.com/office/drawing/2010/main" val="0"/>
@@ -6947,6 +7588,7 @@
     </w:p>
     <w:p>
       <w:r>
+        <w:lastRenderedPageBreak/>
         <w:br/>
       </w:r>
       <w:r>
@@ -6969,7 +7611,7 @@
                     <pic:cNvPicPr/>
                   </pic:nvPicPr>
                   <pic:blipFill>
-                    <a:blip r:embed="rId79">
+                    <a:blip r:embed="rId80">
                       <a:extLst>
                         <a:ext uri="{28A0092B-C50C-407E-A947-70E740481C1C}">
                           <a14:useLocalDpi xmlns:a14="http://schemas.microsoft.com/office/drawing/2010/main" val="0"/>
@@ -6997,6 +7639,7 @@
       </w:r>
     </w:p>
     <w:p/>
+    <w:p/>
     <w:p>
       <w:r>
         <w:tab/>
@@ -7013,7 +7656,6 @@
         <w:rPr>
           <w:noProof/>
         </w:rPr>
-        <w:lastRenderedPageBreak/>
         <w:drawing>
           <wp:inline distT="0" distB="0" distL="0" distR="0">
             <wp:extent cx="5759450" cy="3065145"/>
@@ -7030,7 +7672,7 @@
                     <pic:cNvPicPr/>
                   </pic:nvPicPr>
                   <pic:blipFill>
-                    <a:blip r:embed="rId80">
+                    <a:blip r:embed="rId81">
                       <a:extLst>
                         <a:ext uri="{28A0092B-C50C-407E-A947-70E740481C1C}">
                           <a14:useLocalDpi xmlns:a14="http://schemas.microsoft.com/office/drawing/2010/main" val="0"/>
@@ -7066,12 +7708,16 @@
         <w:tab/>
         <w:t>O Botão Mostrar filtros do rodapé coloca filtros no rodapé do grid</w:t>
       </w:r>
+      <w:r>
+        <w:t>.</w:t>
+      </w:r>
     </w:p>
     <w:p>
       <w:r>
         <w:rPr>
           <w:noProof/>
         </w:rPr>
+        <w:lastRenderedPageBreak/>
         <w:drawing>
           <wp:inline distT="0" distB="0" distL="0" distR="0">
             <wp:extent cx="5759450" cy="3115310"/>
@@ -7088,7 +7734,7 @@
                     <pic:cNvPicPr/>
                   </pic:nvPicPr>
                   <pic:blipFill>
-                    <a:blip r:embed="rId81">
+                    <a:blip r:embed="rId82">
                       <a:extLst>
                         <a:ext uri="{28A0092B-C50C-407E-A947-70E740481C1C}">
                           <a14:useLocalDpi xmlns:a14="http://schemas.microsoft.com/office/drawing/2010/main" val="0"/>
@@ -7123,6 +7769,9 @@
       <w:r>
         <w:t>8.8 Clique em Criar filtro para abrir a tela de criação de filtros</w:t>
       </w:r>
+      <w:r>
+        <w:t>.</w:t>
+      </w:r>
     </w:p>
     <w:p>
       <w:pPr>
@@ -7130,11 +7779,15 @@
       </w:pPr>
     </w:p>
     <w:p>
+      <w:pPr>
+        <w:ind w:firstLine="708"/>
+      </w:pPr>
+    </w:p>
+    <w:p>
       <w:r>
         <w:rPr>
           <w:noProof/>
         </w:rPr>
-        <w:lastRenderedPageBreak/>
         <w:drawing>
           <wp:inline distT="0" distB="0" distL="0" distR="0">
             <wp:extent cx="5759450" cy="2189480"/>
@@ -7151,7 +7804,7 @@
                     <pic:cNvPicPr/>
                   </pic:nvPicPr>
                   <pic:blipFill>
-                    <a:blip r:embed="rId82">
+                    <a:blip r:embed="rId83">
                       <a:extLst>
                         <a:ext uri="{28A0092B-C50C-407E-A947-70E740481C1C}">
                           <a14:useLocalDpi xmlns:a14="http://schemas.microsoft.com/office/drawing/2010/main" val="0"/>
@@ -7188,6 +7841,9 @@
         <w:tab/>
         <w:t>Clique no botão mais para adicionar vários filtros</w:t>
       </w:r>
+      <w:r>
+        <w:t>.</w:t>
+      </w:r>
     </w:p>
     <w:p/>
     <w:p>
@@ -7214,7 +7870,7 @@
                     <pic:cNvPicPr/>
                   </pic:nvPicPr>
                   <pic:blipFill>
-                    <a:blip r:embed="rId83">
+                    <a:blip r:embed="rId84">
                       <a:extLst>
                         <a:ext uri="{28A0092B-C50C-407E-A947-70E740481C1C}">
                           <a14:useLocalDpi xmlns:a14="http://schemas.microsoft.com/office/drawing/2010/main" val="0"/>
@@ -7255,7 +7911,10 @@
       </w:r>
       <w:r>
         <w:tab/>
-        <w:t xml:space="preserve">Clique na palavra em verde para alterá-la </w:t>
+        <w:t xml:space="preserve">Clique na </w:t>
+      </w:r>
+      <w:r>
+        <w:t>palavra em verde para alterá-la.</w:t>
       </w:r>
     </w:p>
     <w:p>
@@ -7288,7 +7947,7 @@
                     <pic:cNvPicPr/>
                   </pic:nvPicPr>
                   <pic:blipFill>
-                    <a:blip r:embed="rId84">
+                    <a:blip r:embed="rId85">
                       <a:extLst>
                         <a:ext uri="{28A0092B-C50C-407E-A947-70E740481C1C}">
                           <a14:useLocalDpi xmlns:a14="http://schemas.microsoft.com/office/drawing/2010/main" val="0"/>
@@ -7331,6 +7990,9 @@
         <w:tab/>
         <w:t>Clique em uma das plavras do filtro para alterá-lo</w:t>
       </w:r>
+      <w:r>
+        <w:t>.</w:t>
+      </w:r>
     </w:p>
     <w:p>
       <w:pPr>
@@ -7339,7 +8001,7 @@
     </w:p>
     <w:p>
       <w:pPr>
-        <w:ind w:firstLine="708"/>
+        <w:ind w:left="1416"/>
       </w:pPr>
       <w:r>
         <w:rPr>
@@ -7362,7 +8024,7 @@
                     <pic:cNvPicPr/>
                   </pic:nvPicPr>
                   <pic:blipFill>
-                    <a:blip r:embed="rId85">
+                    <a:blip r:embed="rId86">
                       <a:extLst>
                         <a:ext uri="{28A0092B-C50C-407E-A947-70E740481C1C}">
                           <a14:useLocalDpi xmlns:a14="http://schemas.microsoft.com/office/drawing/2010/main" val="0"/>
@@ -7405,6 +8067,9 @@
         <w:tab/>
         <w:t>Clique em “enter a value” para colocar o valor dos filtros</w:t>
       </w:r>
+      <w:r>
+        <w:t>.</w:t>
+      </w:r>
     </w:p>
     <w:p>
       <w:pPr>
@@ -7435,7 +8100,7 @@
                     <pic:cNvPicPr/>
                   </pic:nvPicPr>
                   <pic:blipFill>
-                    <a:blip r:embed="rId86">
+                    <a:blip r:embed="rId87">
                       <a:extLst>
                         <a:ext uri="{28A0092B-C50C-407E-A947-70E740481C1C}">
                           <a14:useLocalDpi xmlns:a14="http://schemas.microsoft.com/office/drawing/2010/main" val="0"/>
@@ -7478,6 +8143,9 @@
         <w:tab/>
         <w:t>Escreva os valores e clique em OK</w:t>
       </w:r>
+      <w:r>
+        <w:t>.</w:t>
+      </w:r>
     </w:p>
     <w:p>
       <w:pPr>
@@ -7509,7 +8177,7 @@
                     <pic:cNvPicPr/>
                   </pic:nvPicPr>
                   <pic:blipFill>
-                    <a:blip r:embed="rId87">
+                    <a:blip r:embed="rId88">
                       <a:extLst>
                         <a:ext uri="{28A0092B-C50C-407E-A947-70E740481C1C}">
                           <a14:useLocalDpi xmlns:a14="http://schemas.microsoft.com/office/drawing/2010/main" val="0"/>
@@ -7544,6 +8212,7 @@
     <w:p>
       <w:pPr>
         <w:ind w:firstLine="708"/>
+        <w:jc w:val="both"/>
       </w:pPr>
       <w:r>
         <w:t>8.13</w:t>
@@ -7557,9 +8226,6 @@
       </w:r>
     </w:p>
     <w:p>
-      <w:pPr>
-        <w:ind w:firstLine="708"/>
-      </w:pPr>
       <w:r>
         <w:rPr>
           <w:noProof/>
@@ -7580,7 +8246,7 @@
                     <pic:cNvPicPr/>
                   </pic:nvPicPr>
                   <pic:blipFill>
-                    <a:blip r:embed="rId88">
+                    <a:blip r:embed="rId89">
                       <a:extLst>
                         <a:ext uri="{28A0092B-C50C-407E-A947-70E740481C1C}">
                           <a14:useLocalDpi xmlns:a14="http://schemas.microsoft.com/office/drawing/2010/main" val="0"/>
@@ -7637,13 +8303,13 @@
       </w:r>
       <w:r>
         <w:tab/>
-      </w:r>
-      <w:r>
-        <w:t>Logado no sistema encontre no canto superior dereito da tela o botão “Sair”, clique nele</w:t>
-      </w:r>
-      <w:r>
-        <w:t>.</w:t>
-      </w:r>
+        <w:t>Logado no sistema encontre no canto superior dereito da tela o botão “Sair”, clique nele.</w:t>
+      </w:r>
+    </w:p>
+    <w:p>
+      <w:pPr>
+        <w:ind w:left="708"/>
+      </w:pPr>
     </w:p>
     <w:p>
       <w:r>
@@ -7666,7 +8332,7 @@
                     <pic:cNvPicPr/>
                   </pic:nvPicPr>
                   <pic:blipFill>
-                    <a:blip r:embed="rId89">
+                    <a:blip r:embed="rId90">
                       <a:extLst>
                         <a:ext uri="{28A0092B-C50C-407E-A947-70E740481C1C}">
                           <a14:useLocalDpi xmlns:a14="http://schemas.microsoft.com/office/drawing/2010/main" val="0"/>
@@ -7717,9 +8383,6 @@
       </w:pPr>
     </w:p>
     <w:p>
-      <w:pPr>
-        <w:ind w:firstLine="708"/>
-      </w:pPr>
       <w:r>
         <w:rPr>
           <w:noProof/>
@@ -7740,7 +8403,7 @@
                     <pic:cNvPicPr/>
                   </pic:nvPicPr>
                   <pic:blipFill>
-                    <a:blip r:embed="rId90">
+                    <a:blip r:embed="rId91">
                       <a:extLst>
                         <a:ext uri="{28A0092B-C50C-407E-A947-70E740481C1C}">
                           <a14:useLocalDpi xmlns:a14="http://schemas.microsoft.com/office/drawing/2010/main" val="0"/>
@@ -7788,6 +8451,8 @@
       <w:pPr>
         <w:ind w:firstLine="708"/>
       </w:pPr>
+    </w:p>
+    <w:p>
       <w:r>
         <w:rPr>
           <w:noProof/>
@@ -7909,7 +8574,7 @@
                     <pic:cNvPicPr/>
                   </pic:nvPicPr>
                   <pic:blipFill>
-                    <a:blip r:embed="rId91">
+                    <a:blip r:embed="rId92">
                       <a:extLst>
                         <a:ext uri="{28A0092B-C50C-407E-A947-70E740481C1C}">
                           <a14:useLocalDpi xmlns:a14="http://schemas.microsoft.com/office/drawing/2010/main" val="0"/>
@@ -7984,7 +8649,7 @@
                     <pic:cNvPicPr/>
                   </pic:nvPicPr>
                   <pic:blipFill>
-                    <a:blip r:embed="rId92">
+                    <a:blip r:embed="rId93">
                       <a:extLst>
                         <a:ext uri="{28A0092B-C50C-407E-A947-70E740481C1C}">
                           <a14:useLocalDpi xmlns:a14="http://schemas.microsoft.com/office/drawing/2010/main" val="0"/>
@@ -8058,7 +8723,7 @@
                     <pic:cNvPicPr/>
                   </pic:nvPicPr>
                   <pic:blipFill>
-                    <a:blip r:embed="rId93">
+                    <a:blip r:embed="rId94">
                       <a:extLst>
                         <a:ext uri="{28A0092B-C50C-407E-A947-70E740481C1C}">
                           <a14:useLocalDpi xmlns:a14="http://schemas.microsoft.com/office/drawing/2010/main" val="0"/>
@@ -8131,7 +8796,7 @@
                     <pic:cNvPicPr/>
                   </pic:nvPicPr>
                   <pic:blipFill>
-                    <a:blip r:embed="rId94">
+                    <a:blip r:embed="rId95">
                       <a:extLst>
                         <a:ext uri="{28A0092B-C50C-407E-A947-70E740481C1C}">
                           <a14:useLocalDpi xmlns:a14="http://schemas.microsoft.com/office/drawing/2010/main" val="0"/>
@@ -8204,7 +8869,7 @@
                     <pic:cNvPicPr/>
                   </pic:nvPicPr>
                   <pic:blipFill>
-                    <a:blip r:embed="rId95">
+                    <a:blip r:embed="rId96">
                       <a:extLst>
                         <a:ext uri="{28A0092B-C50C-407E-A947-70E740481C1C}">
                           <a14:useLocalDpi xmlns:a14="http://schemas.microsoft.com/office/drawing/2010/main" val="0"/>
@@ -8248,6 +8913,9 @@
         <w:tab/>
         <w:t>Depois clique em PDF de novo e gere o novo pdf</w:t>
       </w:r>
+      <w:r>
+        <w:t>.</w:t>
+      </w:r>
     </w:p>
     <w:p>
       <w:pPr>
@@ -8278,7 +8946,7 @@
                     <pic:cNvPicPr/>
                   </pic:nvPicPr>
                   <pic:blipFill>
-                    <a:blip r:embed="rId96">
+                    <a:blip r:embed="rId97">
                       <a:extLst>
                         <a:ext uri="{28A0092B-C50C-407E-A947-70E740481C1C}">
                           <a14:useLocalDpi xmlns:a14="http://schemas.microsoft.com/office/drawing/2010/main" val="0"/>
@@ -8354,7 +9022,7 @@
                     <pic:cNvPicPr/>
                   </pic:nvPicPr>
                   <pic:blipFill>
-                    <a:blip r:embed="rId97">
+                    <a:blip r:embed="rId98">
                       <a:extLst>
                         <a:ext uri="{28A0092B-C50C-407E-A947-70E740481C1C}">
                           <a14:useLocalDpi xmlns:a14="http://schemas.microsoft.com/office/drawing/2010/main" val="0"/>
@@ -8428,7 +9096,7 @@
                     <pic:cNvPicPr/>
                   </pic:nvPicPr>
                   <pic:blipFill>
-                    <a:blip r:embed="rId98">
+                    <a:blip r:embed="rId99">
                       <a:extLst>
                         <a:ext uri="{28A0092B-C50C-407E-A947-70E740481C1C}">
                           <a14:useLocalDpi xmlns:a14="http://schemas.microsoft.com/office/drawing/2010/main" val="0"/>
@@ -8503,7 +9171,7 @@
                     <pic:cNvPicPr/>
                   </pic:nvPicPr>
                   <pic:blipFill>
-                    <a:blip r:embed="rId99">
+                    <a:blip r:embed="rId100">
                       <a:extLst>
                         <a:ext uri="{28A0092B-C50C-407E-A947-70E740481C1C}">
                           <a14:useLocalDpi xmlns:a14="http://schemas.microsoft.com/office/drawing/2010/main" val="0"/>
@@ -8529,6 +9197,8 @@
           </wp:inline>
         </w:drawing>
       </w:r>
+      <w:bookmarkStart w:id="9" w:name="_GoBack"/>
+      <w:bookmarkEnd w:id="9"/>
     </w:p>
     <w:p/>
     <w:p>
@@ -8568,7 +9238,7 @@
                     <pic:cNvPicPr/>
                   </pic:nvPicPr>
                   <pic:blipFill>
-                    <a:blip r:embed="rId100">
+                    <a:blip r:embed="rId101">
                       <a:extLst>
                         <a:ext uri="{28A0092B-C50C-407E-A947-70E740481C1C}">
                           <a14:useLocalDpi xmlns:a14="http://schemas.microsoft.com/office/drawing/2010/main" val="0"/>
@@ -8601,6 +9271,11 @@
       </w:pPr>
     </w:p>
     <w:p>
+      <w:pPr>
+        <w:ind w:firstLine="708"/>
+      </w:pPr>
+    </w:p>
+    <w:p>
       <w:r>
         <w:t>10.2.3</w:t>
       </w:r>
@@ -8610,7 +9285,7 @@
       </w:r>
     </w:p>
     <w:sectPr>
-      <w:headerReference w:type="even" r:id="rId101"/>
+      <w:headerReference w:type="even" r:id="rId102"/>
       <w:pgSz w:w="11906" w:h="16838" w:code="9"/>
       <w:pgMar w:top="1418" w:right="1418" w:bottom="1418" w:left="1418" w:header="680" w:footer="680" w:gutter="0"/>
       <w:cols w:space="720"/>
@@ -8686,28 +9361,7 @@
         <w:rFonts w:ascii="Arial" w:hAnsi="Arial" w:cs="Arial"/>
         <w:sz w:val="20"/>
       </w:rPr>
-      <w:t>Manual do Usuário</w:t>
-    </w:r>
-    <w:r>
-      <w:rPr>
-        <w:rFonts w:ascii="Arial" w:hAnsi="Arial" w:cs="Arial"/>
-        <w:sz w:val="20"/>
-      </w:rPr>
-      <w:t xml:space="preserve"> – </w:t>
-    </w:r>
-    <w:r>
-      <w:rPr>
-        <w:rFonts w:ascii="Arial" w:hAnsi="Arial" w:cs="Arial"/>
-        <w:sz w:val="20"/>
-      </w:rPr>
-      <w:t>VendasTottal</w:t>
-    </w:r>
-    <w:r>
-      <w:rPr>
-        <w:rFonts w:ascii="Arial" w:hAnsi="Arial" w:cs="Arial"/>
-        <w:sz w:val="20"/>
-      </w:rPr>
-      <w:t xml:space="preserve"> 10/2015</w:t>
+      <w:t>Manual do Usuário – VendasTottal 10/2015</w:t>
     </w:r>
   </w:p>
   <w:p>
@@ -8726,14 +9380,7 @@
         <w:rFonts w:ascii="Arial" w:hAnsi="Arial" w:cs="Arial"/>
         <w:sz w:val="20"/>
       </w:rPr>
-      <w:t xml:space="preserve">Autor: </w:t>
-    </w:r>
-    <w:r>
-      <w:rPr>
-        <w:rFonts w:ascii="Arial" w:hAnsi="Arial" w:cs="Arial"/>
-        <w:sz w:val="20"/>
-      </w:rPr>
-      <w:t>WillTecnologia</w:t>
+      <w:t>Autor: WillTecnologia</w:t>
     </w:r>
   </w:p>
   <w:p>
@@ -8752,14 +9399,7 @@
         <w:rFonts w:ascii="Arial" w:hAnsi="Arial" w:cs="Arial"/>
         <w:sz w:val="20"/>
       </w:rPr>
-      <w:t xml:space="preserve">Versão: </w:t>
-    </w:r>
-    <w:r>
-      <w:rPr>
-        <w:rFonts w:ascii="Arial" w:hAnsi="Arial" w:cs="Arial"/>
-        <w:sz w:val="20"/>
-      </w:rPr>
-      <w:t>1.0</w:t>
+      <w:t>Versão: 1.0</w:t>
     </w:r>
   </w:p>
   <w:p>

</xml_diff>